<commit_message>
Add some work-in-progress paragraphs in report
</commit_message>
<xml_diff>
--- a/report_1.docx
+++ b/report_1.docx
@@ -1192,6 +1192,37 @@
               <w:sz w:val="22"/>
             </w:rPr>
           </w:pPr>
+        </w:p>
+        <w:p>
+          <w:pPr>
+            <w:pStyle w:val="TOC1"/>
+            <w:rPr>
+              <w:rFonts w:asciiTheme="minorHAnsi" w:hAnsiTheme="minorHAnsi"/>
+              <w:sz w:val="22"/>
+            </w:rPr>
+          </w:pPr>
+          <w:hyperlink w:anchor="_Toc35593782" w:history="1">
+            <w:r>
+              <w:rPr>
+                <w:rStyle w:val="Hyperlink"/>
+                <w:color w:val="000000" w:themeColor="text1"/>
+                <w:u w:val="none"/>
+              </w:rPr>
+              <w:t>ПОСТАНОВКА ЗАДАЧИ</w:t>
+            </w:r>
+            <w:r>
+              <w:rPr>
+                <w:webHidden/>
+              </w:rPr>
+              <w:tab/>
+            </w:r>
+            <w:r>
+              <w:rPr>
+                <w:webHidden/>
+              </w:rPr>
+              <w:t>3</w:t>
+            </w:r>
+          </w:hyperlink>
           <w:r>
             <w:rPr>
               <w:bCs/>
@@ -1322,9 +1353,8 @@
         <w:jc w:val="both"/>
         <w:rPr>
           <w:rFonts w:eastAsia="TimesNewRomanPSMT"/>
-          <w:b/>
-          <w:sz w:val="28"/>
-          <w:szCs w:val="28"/>
+          <w:iCs/>
+          <w:color w:val="181A17"/>
           <w:lang w:val="ru-RU"/>
         </w:rPr>
       </w:pPr>
@@ -1336,30 +1366,2827 @@
           <w:color w:val="181A17"/>
           <w:lang w:val="ru-RU"/>
         </w:rPr>
-        <w:t>При выполнении работы было сделано следующее</w:t>
-      </w:r>
-      <w:r>
+        <w:t>При выполнении работы было сделано следующее:</w:t>
+      </w:r>
+      <w:bookmarkEnd w:id="1"/>
+    </w:p>
+    <w:p>
+      <w:pPr>
+        <w:autoSpaceDE w:val="0"/>
+        <w:autoSpaceDN w:val="0"/>
+        <w:adjustRightInd w:val="0"/>
+        <w:jc w:val="both"/>
         <w:rPr>
           <w:rFonts w:eastAsia="TimesNewRomanPSMT"/>
           <w:iCs/>
           <w:color w:val="181A17"/>
           <w:lang w:val="ru-RU"/>
         </w:rPr>
+      </w:pPr>
+    </w:p>
+    <w:p>
+      <w:pPr>
+        <w:pStyle w:val="ListParagraph"/>
+        <w:numPr>
+          <w:ilvl w:val="0"/>
+          <w:numId w:val="17"/>
+        </w:numPr>
+        <w:autoSpaceDE w:val="0"/>
+        <w:autoSpaceDN w:val="0"/>
+        <w:adjustRightInd w:val="0"/>
+        <w:jc w:val="both"/>
+        <w:rPr>
+          <w:rFonts w:ascii="Times New Roman" w:eastAsia="TimesNewRomanPSMT" w:hAnsi="Times New Roman"/>
+          <w:iCs/>
+          <w:color w:val="181A17"/>
+          <w:sz w:val="24"/>
+          <w:szCs w:val="24"/>
+        </w:rPr>
+      </w:pPr>
+      <w:r>
+        <w:rPr>
+          <w:rFonts w:ascii="Times New Roman" w:eastAsia="TimesNewRomanPSMT" w:hAnsi="Times New Roman"/>
+          <w:iCs/>
+          <w:color w:val="181A17"/>
+          <w:sz w:val="24"/>
+          <w:szCs w:val="24"/>
+        </w:rPr>
+        <w:t xml:space="preserve">Установлена </w:t>
+      </w:r>
+      <w:r>
+        <w:rPr>
+          <w:rFonts w:ascii="Times New Roman" w:eastAsia="TimesNewRomanPSMT" w:hAnsi="Times New Roman"/>
+          <w:iCs/>
+          <w:color w:val="181A17"/>
+          <w:sz w:val="24"/>
+          <w:szCs w:val="24"/>
+        </w:rPr>
+        <w:t>система виртуализации</w:t>
+      </w:r>
+      <w:r>
+        <w:rPr>
+          <w:rFonts w:ascii="Times New Roman" w:eastAsia="TimesNewRomanPSMT" w:hAnsi="Times New Roman"/>
+          <w:iCs/>
+          <w:color w:val="181A17"/>
+          <w:sz w:val="24"/>
+          <w:szCs w:val="24"/>
+        </w:rPr>
+        <w:t xml:space="preserve"> </w:t>
+      </w:r>
+      <w:r>
+        <w:rPr>
+          <w:rFonts w:ascii="Times New Roman" w:eastAsia="TimesNewRomanPSMT" w:hAnsi="Times New Roman"/>
+          <w:iCs/>
+          <w:color w:val="181A17"/>
+          <w:sz w:val="24"/>
+          <w:szCs w:val="24"/>
+          <w:lang w:val="en-US"/>
+        </w:rPr>
+        <w:t>VirtualBox</w:t>
+      </w:r>
+      <w:r>
+        <w:rPr>
+          <w:rFonts w:ascii="Times New Roman" w:eastAsia="TimesNewRomanPSMT" w:hAnsi="Times New Roman"/>
+          <w:iCs/>
+          <w:color w:val="181A17"/>
+          <w:sz w:val="24"/>
+          <w:szCs w:val="24"/>
+        </w:rPr>
+        <w:t xml:space="preserve"> вместе с </w:t>
+      </w:r>
+      <w:r>
+        <w:rPr>
+          <w:rFonts w:ascii="Times New Roman" w:eastAsia="TimesNewRomanPSMT" w:hAnsi="Times New Roman"/>
+          <w:iCs/>
+          <w:color w:val="181A17"/>
+          <w:sz w:val="24"/>
+          <w:szCs w:val="24"/>
+        </w:rPr>
+        <w:t xml:space="preserve">плагином </w:t>
+      </w:r>
+      <w:r>
+        <w:rPr>
+          <w:rFonts w:ascii="Times New Roman" w:eastAsia="TimesNewRomanPSMT" w:hAnsi="Times New Roman"/>
+          <w:iCs/>
+          <w:color w:val="181A17"/>
+          <w:sz w:val="24"/>
+          <w:szCs w:val="24"/>
+          <w:lang w:val="en-US"/>
+        </w:rPr>
+        <w:t>VirtualBox</w:t>
+      </w:r>
+      <w:r>
+        <w:rPr>
+          <w:rFonts w:ascii="Times New Roman" w:eastAsia="TimesNewRomanPSMT" w:hAnsi="Times New Roman"/>
+          <w:iCs/>
+          <w:color w:val="181A17"/>
+          <w:sz w:val="24"/>
+          <w:szCs w:val="24"/>
+        </w:rPr>
+        <w:t xml:space="preserve"> </w:t>
+      </w:r>
+      <w:r>
+        <w:rPr>
+          <w:rFonts w:ascii="Times New Roman" w:eastAsia="TimesNewRomanPSMT" w:hAnsi="Times New Roman"/>
+          <w:iCs/>
+          <w:color w:val="181A17"/>
+          <w:sz w:val="24"/>
+          <w:szCs w:val="24"/>
+          <w:lang w:val="en-US"/>
+        </w:rPr>
+        <w:t>Extension</w:t>
+      </w:r>
+      <w:r>
+        <w:rPr>
+          <w:rFonts w:ascii="Times New Roman" w:eastAsia="TimesNewRomanPSMT" w:hAnsi="Times New Roman"/>
+          <w:iCs/>
+          <w:color w:val="181A17"/>
+          <w:sz w:val="24"/>
+          <w:szCs w:val="24"/>
+        </w:rPr>
+        <w:t xml:space="preserve"> </w:t>
+      </w:r>
+      <w:r>
+        <w:rPr>
+          <w:rFonts w:ascii="Times New Roman" w:eastAsia="TimesNewRomanPSMT" w:hAnsi="Times New Roman"/>
+          <w:iCs/>
+          <w:color w:val="181A17"/>
+          <w:sz w:val="24"/>
+          <w:szCs w:val="24"/>
+          <w:lang w:val="en-US"/>
+        </w:rPr>
+        <w:t>Pack</w:t>
+      </w:r>
+      <w:r>
+        <w:rPr>
+          <w:rFonts w:ascii="Times New Roman" w:eastAsia="TimesNewRomanPSMT" w:hAnsi="Times New Roman"/>
+          <w:iCs/>
+          <w:color w:val="181A17"/>
+          <w:sz w:val="24"/>
+          <w:szCs w:val="24"/>
+        </w:rPr>
+        <w:t>.</w:t>
+      </w:r>
+    </w:p>
+    <w:p>
+      <w:pPr>
+        <w:pStyle w:val="ListParagraph"/>
+        <w:numPr>
+          <w:ilvl w:val="0"/>
+          <w:numId w:val="17"/>
+        </w:numPr>
+        <w:autoSpaceDE w:val="0"/>
+        <w:autoSpaceDN w:val="0"/>
+        <w:adjustRightInd w:val="0"/>
+        <w:jc w:val="both"/>
+        <w:rPr>
+          <w:rFonts w:ascii="Times New Roman" w:eastAsia="TimesNewRomanPSMT" w:hAnsi="Times New Roman"/>
+          <w:iCs/>
+          <w:color w:val="181A17"/>
+          <w:sz w:val="24"/>
+          <w:szCs w:val="24"/>
+        </w:rPr>
+      </w:pPr>
+      <w:r>
+        <w:rPr>
+          <w:rFonts w:ascii="Times New Roman" w:eastAsia="TimesNewRomanPSMT" w:hAnsi="Times New Roman"/>
+          <w:iCs/>
+          <w:color w:val="181A17"/>
+          <w:sz w:val="24"/>
+          <w:szCs w:val="24"/>
+        </w:rPr>
+        <w:t xml:space="preserve">Установлен и настроен </w:t>
+      </w:r>
+      <w:r>
+        <w:rPr>
+          <w:rFonts w:ascii="Times New Roman" w:eastAsia="TimesNewRomanPSMT" w:hAnsi="Times New Roman"/>
+          <w:iCs/>
+          <w:color w:val="181A17"/>
+          <w:sz w:val="24"/>
+          <w:szCs w:val="24"/>
+          <w:lang w:val="en-US"/>
+        </w:rPr>
+        <w:t>Wireshark</w:t>
+      </w:r>
+      <w:r>
+        <w:rPr>
+          <w:rFonts w:ascii="Times New Roman" w:eastAsia="TimesNewRomanPSMT" w:hAnsi="Times New Roman"/>
+          <w:iCs/>
+          <w:color w:val="181A17"/>
+          <w:sz w:val="24"/>
+          <w:szCs w:val="24"/>
+        </w:rPr>
+        <w:t xml:space="preserve"> </w:t>
+      </w:r>
+      <w:r>
+        <w:rPr>
+          <w:rFonts w:ascii="Times New Roman" w:eastAsia="TimesNewRomanPSMT" w:hAnsi="Times New Roman"/>
+          <w:iCs/>
+          <w:color w:val="181A17"/>
+          <w:sz w:val="24"/>
+          <w:szCs w:val="24"/>
+        </w:rPr>
+        <w:t>для прослушивания трафика на сетевых интерфейсах хост-машины.</w:t>
+      </w:r>
+    </w:p>
+    <w:p>
+      <w:pPr>
+        <w:pStyle w:val="ListParagraph"/>
+        <w:numPr>
+          <w:ilvl w:val="0"/>
+          <w:numId w:val="17"/>
+        </w:numPr>
+        <w:autoSpaceDE w:val="0"/>
+        <w:autoSpaceDN w:val="0"/>
+        <w:adjustRightInd w:val="0"/>
+        <w:jc w:val="both"/>
+        <w:rPr>
+          <w:rFonts w:ascii="Times New Roman" w:eastAsia="TimesNewRomanPSMT" w:hAnsi="Times New Roman"/>
+          <w:iCs/>
+          <w:color w:val="181A17"/>
+          <w:sz w:val="24"/>
+          <w:szCs w:val="24"/>
+        </w:rPr>
+      </w:pPr>
+      <w:r>
+        <w:rPr>
+          <w:rFonts w:ascii="Times New Roman" w:eastAsia="TimesNewRomanPSMT" w:hAnsi="Times New Roman"/>
+          <w:iCs/>
+          <w:color w:val="181A17"/>
+          <w:sz w:val="24"/>
+          <w:szCs w:val="24"/>
+        </w:rPr>
+        <w:t xml:space="preserve">Скачан и подключен как виртуальный диск </w:t>
+      </w:r>
+      <w:r>
+        <w:rPr>
+          <w:rFonts w:ascii="Times New Roman" w:eastAsia="TimesNewRomanPSMT" w:hAnsi="Times New Roman"/>
+          <w:iCs/>
+          <w:color w:val="181A17"/>
+          <w:sz w:val="24"/>
+          <w:szCs w:val="24"/>
+          <w:lang w:val="en-US"/>
+        </w:rPr>
+        <w:t>CHR</w:t>
+      </w:r>
+      <w:r>
+        <w:rPr>
+          <w:rFonts w:ascii="Times New Roman" w:eastAsia="TimesNewRomanPSMT" w:hAnsi="Times New Roman"/>
+          <w:iCs/>
+          <w:color w:val="181A17"/>
+          <w:sz w:val="24"/>
+          <w:szCs w:val="24"/>
+        </w:rPr>
+        <w:t xml:space="preserve"> (</w:t>
+      </w:r>
+      <w:r>
+        <w:rPr>
+          <w:rFonts w:ascii="Times New Roman" w:eastAsia="TimesNewRomanPSMT" w:hAnsi="Times New Roman"/>
+          <w:iCs/>
+          <w:color w:val="181A17"/>
+          <w:sz w:val="24"/>
+          <w:szCs w:val="24"/>
+          <w:lang w:val="en-US"/>
+        </w:rPr>
+        <w:t>Cloud</w:t>
+      </w:r>
+      <w:r>
+        <w:rPr>
+          <w:rFonts w:ascii="Times New Roman" w:eastAsia="TimesNewRomanPSMT" w:hAnsi="Times New Roman"/>
+          <w:iCs/>
+          <w:color w:val="181A17"/>
+          <w:sz w:val="24"/>
+          <w:szCs w:val="24"/>
+        </w:rPr>
+        <w:t>-</w:t>
+      </w:r>
+      <w:r>
+        <w:rPr>
+          <w:rFonts w:ascii="Times New Roman" w:eastAsia="TimesNewRomanPSMT" w:hAnsi="Times New Roman"/>
+          <w:iCs/>
+          <w:color w:val="181A17"/>
+          <w:sz w:val="24"/>
+          <w:szCs w:val="24"/>
+          <w:lang w:val="en-US"/>
+        </w:rPr>
+        <w:t>Hosted</w:t>
+      </w:r>
+      <w:r>
+        <w:rPr>
+          <w:rFonts w:ascii="Times New Roman" w:eastAsia="TimesNewRomanPSMT" w:hAnsi="Times New Roman"/>
+          <w:iCs/>
+          <w:color w:val="181A17"/>
+          <w:sz w:val="24"/>
+          <w:szCs w:val="24"/>
+        </w:rPr>
+        <w:t xml:space="preserve"> </w:t>
+      </w:r>
+      <w:r>
+        <w:rPr>
+          <w:rFonts w:ascii="Times New Roman" w:eastAsia="TimesNewRomanPSMT" w:hAnsi="Times New Roman"/>
+          <w:iCs/>
+          <w:color w:val="181A17"/>
+          <w:sz w:val="24"/>
+          <w:szCs w:val="24"/>
+          <w:lang w:val="en-US"/>
+        </w:rPr>
+        <w:t>Router</w:t>
+      </w:r>
+      <w:r>
+        <w:rPr>
+          <w:rFonts w:ascii="Times New Roman" w:eastAsia="TimesNewRomanPSMT" w:hAnsi="Times New Roman"/>
+          <w:iCs/>
+          <w:color w:val="181A17"/>
+          <w:sz w:val="24"/>
+          <w:szCs w:val="24"/>
+        </w:rPr>
+        <w:t xml:space="preserve">) </w:t>
+      </w:r>
+      <w:r>
+        <w:rPr>
+          <w:rFonts w:ascii="Times New Roman" w:eastAsia="TimesNewRomanPSMT" w:hAnsi="Times New Roman"/>
+          <w:iCs/>
+          <w:color w:val="181A17"/>
+          <w:sz w:val="24"/>
+          <w:szCs w:val="24"/>
+        </w:rPr>
+        <w:t xml:space="preserve">образ </w:t>
+      </w:r>
+      <w:proofErr w:type="spellStart"/>
+      <w:r>
+        <w:rPr>
+          <w:rFonts w:ascii="Times New Roman" w:eastAsia="TimesNewRomanPSMT" w:hAnsi="Times New Roman"/>
+          <w:iCs/>
+          <w:color w:val="181A17"/>
+          <w:sz w:val="24"/>
+          <w:szCs w:val="24"/>
+          <w:lang w:val="en-US"/>
+        </w:rPr>
+        <w:t>MikroTik</w:t>
+      </w:r>
+      <w:proofErr w:type="spellEnd"/>
+      <w:r>
+        <w:rPr>
+          <w:rFonts w:ascii="Times New Roman" w:eastAsia="TimesNewRomanPSMT" w:hAnsi="Times New Roman"/>
+          <w:iCs/>
+          <w:color w:val="181A17"/>
+          <w:sz w:val="24"/>
+          <w:szCs w:val="24"/>
+        </w:rPr>
+        <w:t xml:space="preserve"> </w:t>
+      </w:r>
+      <w:proofErr w:type="spellStart"/>
+      <w:r>
+        <w:rPr>
+          <w:rFonts w:ascii="Times New Roman" w:eastAsia="TimesNewRomanPSMT" w:hAnsi="Times New Roman"/>
+          <w:iCs/>
+          <w:color w:val="181A17"/>
+          <w:sz w:val="24"/>
+          <w:szCs w:val="24"/>
+          <w:lang w:val="en-US"/>
+        </w:rPr>
+        <w:t>RouterOS</w:t>
+      </w:r>
+      <w:proofErr w:type="spellEnd"/>
+      <w:r>
+        <w:rPr>
+          <w:rFonts w:ascii="Times New Roman" w:eastAsia="TimesNewRomanPSMT" w:hAnsi="Times New Roman"/>
+          <w:iCs/>
+          <w:color w:val="181A17"/>
+          <w:sz w:val="24"/>
+          <w:szCs w:val="24"/>
+        </w:rPr>
+        <w:t xml:space="preserve"> </w:t>
+      </w:r>
+      <w:r>
+        <w:rPr>
+          <w:rFonts w:ascii="Times New Roman" w:eastAsia="TimesNewRomanPSMT" w:hAnsi="Times New Roman"/>
+          <w:iCs/>
+          <w:color w:val="181A17"/>
+          <w:sz w:val="24"/>
+          <w:szCs w:val="24"/>
+          <w:lang w:val="en-US"/>
+        </w:rPr>
+        <w:t>v</w:t>
+      </w:r>
+      <w:r>
+        <w:rPr>
+          <w:rFonts w:ascii="Times New Roman" w:eastAsia="TimesNewRomanPSMT" w:hAnsi="Times New Roman"/>
+          <w:iCs/>
+          <w:color w:val="181A17"/>
+          <w:sz w:val="24"/>
+          <w:szCs w:val="24"/>
+        </w:rPr>
+        <w:t>7</w:t>
+      </w:r>
+      <w:r>
+        <w:rPr>
+          <w:rFonts w:ascii="Times New Roman" w:eastAsia="TimesNewRomanPSMT" w:hAnsi="Times New Roman"/>
+          <w:iCs/>
+          <w:color w:val="181A17"/>
+          <w:sz w:val="24"/>
+          <w:szCs w:val="24"/>
+        </w:rPr>
+        <w:t xml:space="preserve"> для </w:t>
+      </w:r>
+      <w:r>
+        <w:rPr>
+          <w:rFonts w:ascii="Times New Roman" w:eastAsia="TimesNewRomanPSMT" w:hAnsi="Times New Roman"/>
+          <w:iCs/>
+          <w:color w:val="181A17"/>
+          <w:sz w:val="24"/>
+          <w:szCs w:val="24"/>
+          <w:lang w:val="en-US"/>
+        </w:rPr>
+        <w:t>VirtualBox</w:t>
+      </w:r>
+      <w:r>
+        <w:rPr>
+          <w:rFonts w:ascii="Times New Roman" w:eastAsia="TimesNewRomanPSMT" w:hAnsi="Times New Roman"/>
+          <w:iCs/>
+          <w:color w:val="181A17"/>
+          <w:sz w:val="24"/>
+          <w:szCs w:val="24"/>
+        </w:rPr>
+        <w:t xml:space="preserve"> </w:t>
+      </w:r>
+      <w:proofErr w:type="gramStart"/>
+      <w:r>
+        <w:rPr>
+          <w:rFonts w:ascii="Times New Roman" w:eastAsia="TimesNewRomanPSMT" w:hAnsi="Times New Roman"/>
+          <w:iCs/>
+          <w:color w:val="181A17"/>
+          <w:sz w:val="24"/>
+          <w:szCs w:val="24"/>
+        </w:rPr>
+        <w:t>формата .</w:t>
+      </w:r>
+      <w:proofErr w:type="spellStart"/>
+      <w:r>
+        <w:rPr>
+          <w:rFonts w:ascii="Times New Roman" w:eastAsia="TimesNewRomanPSMT" w:hAnsi="Times New Roman"/>
+          <w:iCs/>
+          <w:color w:val="181A17"/>
+          <w:sz w:val="24"/>
+          <w:szCs w:val="24"/>
+          <w:lang w:val="en-US"/>
+        </w:rPr>
+        <w:t>vdi</w:t>
+      </w:r>
+      <w:proofErr w:type="spellEnd"/>
+      <w:proofErr w:type="gramEnd"/>
+      <w:r>
+        <w:rPr>
+          <w:rFonts w:ascii="Times New Roman" w:eastAsia="TimesNewRomanPSMT" w:hAnsi="Times New Roman"/>
+          <w:iCs/>
+          <w:color w:val="181A17"/>
+          <w:sz w:val="24"/>
+          <w:szCs w:val="24"/>
+        </w:rPr>
+        <w:t xml:space="preserve"> и переведён в режим «с множественным подключением».</w:t>
+      </w:r>
+      <w:r>
+        <w:rPr>
+          <w:rFonts w:ascii="Times New Roman" w:eastAsia="TimesNewRomanPSMT" w:hAnsi="Times New Roman"/>
+          <w:iCs/>
+          <w:color w:val="181A17"/>
+          <w:sz w:val="24"/>
+          <w:szCs w:val="24"/>
+        </w:rPr>
+        <w:t xml:space="preserve"> </w:t>
+      </w:r>
+      <w:r>
+        <w:rPr>
+          <w:rFonts w:ascii="Times New Roman" w:eastAsia="TimesNewRomanPSMT" w:hAnsi="Times New Roman"/>
+          <w:iCs/>
+          <w:color w:val="181A17"/>
+          <w:sz w:val="24"/>
+          <w:szCs w:val="24"/>
+        </w:rPr>
+        <w:t xml:space="preserve">Создана виртуальная машина для роутера с именем </w:t>
+      </w:r>
+      <w:r>
+        <w:rPr>
+          <w:rFonts w:ascii="Times New Roman" w:eastAsia="TimesNewRomanPSMT" w:hAnsi="Times New Roman"/>
+          <w:iCs/>
+          <w:color w:val="181A17"/>
+          <w:sz w:val="24"/>
+          <w:szCs w:val="24"/>
+          <w:lang w:val="en-US"/>
+        </w:rPr>
+        <w:t>mt</w:t>
+      </w:r>
+      <w:r>
+        <w:rPr>
+          <w:rFonts w:ascii="Times New Roman" w:eastAsia="TimesNewRomanPSMT" w:hAnsi="Times New Roman"/>
+          <w:iCs/>
+          <w:color w:val="181A17"/>
+          <w:sz w:val="24"/>
+          <w:szCs w:val="24"/>
+        </w:rPr>
+        <w:t>-01.</w:t>
+      </w:r>
+    </w:p>
+    <w:p>
+      <w:pPr>
+        <w:pStyle w:val="ListParagraph"/>
+        <w:numPr>
+          <w:ilvl w:val="0"/>
+          <w:numId w:val="17"/>
+        </w:numPr>
+        <w:autoSpaceDE w:val="0"/>
+        <w:autoSpaceDN w:val="0"/>
+        <w:adjustRightInd w:val="0"/>
+        <w:jc w:val="both"/>
+        <w:rPr>
+          <w:rFonts w:ascii="Times New Roman" w:eastAsia="TimesNewRomanPSMT" w:hAnsi="Times New Roman"/>
+          <w:iCs/>
+          <w:color w:val="181A17"/>
+          <w:sz w:val="24"/>
+          <w:szCs w:val="24"/>
+        </w:rPr>
+      </w:pPr>
+      <w:r>
+        <w:rPr>
+          <w:rFonts w:ascii="Times New Roman" w:eastAsia="TimesNewRomanPSMT" w:hAnsi="Times New Roman"/>
+          <w:iCs/>
+          <w:color w:val="181A17"/>
+          <w:sz w:val="24"/>
+          <w:szCs w:val="24"/>
+        </w:rPr>
+        <w:t>Скачан</w:t>
+      </w:r>
+      <w:r>
+        <w:rPr>
+          <w:rFonts w:ascii="Times New Roman" w:eastAsia="TimesNewRomanPSMT" w:hAnsi="Times New Roman"/>
+          <w:iCs/>
+          <w:color w:val="181A17"/>
+          <w:sz w:val="24"/>
+          <w:szCs w:val="24"/>
+        </w:rPr>
+        <w:t xml:space="preserve"> </w:t>
+      </w:r>
+      <w:r>
+        <w:rPr>
+          <w:rFonts w:ascii="Times New Roman" w:eastAsia="TimesNewRomanPSMT" w:hAnsi="Times New Roman"/>
+          <w:iCs/>
+          <w:color w:val="181A17"/>
+          <w:sz w:val="24"/>
+          <w:szCs w:val="24"/>
+        </w:rPr>
+        <w:t>и подготовлен образ</w:t>
+      </w:r>
+      <w:r>
+        <w:rPr>
+          <w:rFonts w:ascii="Times New Roman" w:eastAsia="TimesNewRomanPSMT" w:hAnsi="Times New Roman"/>
+          <w:iCs/>
+          <w:color w:val="181A17"/>
+          <w:sz w:val="24"/>
+          <w:szCs w:val="24"/>
+        </w:rPr>
+        <w:t xml:space="preserve"> </w:t>
+      </w:r>
+      <w:proofErr w:type="spellStart"/>
+      <w:r>
+        <w:rPr>
+          <w:rFonts w:ascii="Times New Roman" w:eastAsia="TimesNewRomanPSMT" w:hAnsi="Times New Roman"/>
+          <w:iCs/>
+          <w:color w:val="181A17"/>
+          <w:sz w:val="24"/>
+          <w:szCs w:val="24"/>
+          <w:lang w:val="en-US"/>
+        </w:rPr>
+        <w:t>AstraLinux</w:t>
+      </w:r>
+      <w:proofErr w:type="spellEnd"/>
+      <w:r>
+        <w:rPr>
+          <w:rFonts w:ascii="Times New Roman" w:eastAsia="TimesNewRomanPSMT" w:hAnsi="Times New Roman"/>
+          <w:iCs/>
+          <w:color w:val="181A17"/>
+          <w:sz w:val="24"/>
+          <w:szCs w:val="24"/>
+        </w:rPr>
+        <w:t xml:space="preserve"> </w:t>
+      </w:r>
+      <w:r>
+        <w:rPr>
+          <w:rFonts w:ascii="Times New Roman" w:eastAsia="TimesNewRomanPSMT" w:hAnsi="Times New Roman"/>
+          <w:iCs/>
+          <w:color w:val="181A17"/>
+          <w:sz w:val="24"/>
+          <w:szCs w:val="24"/>
+          <w:lang w:val="en-US"/>
+        </w:rPr>
+        <w:t>Common</w:t>
+      </w:r>
+      <w:r>
+        <w:rPr>
+          <w:rFonts w:ascii="Times New Roman" w:eastAsia="TimesNewRomanPSMT" w:hAnsi="Times New Roman"/>
+          <w:iCs/>
+          <w:color w:val="181A17"/>
+          <w:sz w:val="24"/>
+          <w:szCs w:val="24"/>
+        </w:rPr>
+        <w:t xml:space="preserve"> </w:t>
+      </w:r>
+      <w:r>
+        <w:rPr>
+          <w:rFonts w:ascii="Times New Roman" w:eastAsia="TimesNewRomanPSMT" w:hAnsi="Times New Roman"/>
+          <w:iCs/>
+          <w:color w:val="181A17"/>
+          <w:sz w:val="24"/>
+          <w:szCs w:val="24"/>
+          <w:lang w:val="en-US"/>
+        </w:rPr>
+        <w:t>Edition</w:t>
+      </w:r>
+      <w:r>
+        <w:rPr>
+          <w:rFonts w:ascii="Times New Roman" w:eastAsia="TimesNewRomanPSMT" w:hAnsi="Times New Roman"/>
+          <w:iCs/>
+          <w:color w:val="181A17"/>
+          <w:sz w:val="24"/>
+          <w:szCs w:val="24"/>
+        </w:rPr>
+        <w:t xml:space="preserve"> для виртуальной машины — система была установлена с базовыми средствами и средствами удалённого доступа по протоколу </w:t>
+      </w:r>
+      <w:r>
+        <w:rPr>
+          <w:rFonts w:ascii="Times New Roman" w:eastAsia="TimesNewRomanPSMT" w:hAnsi="Times New Roman"/>
+          <w:iCs/>
+          <w:color w:val="181A17"/>
+          <w:sz w:val="24"/>
+          <w:szCs w:val="24"/>
+          <w:lang w:val="en-US"/>
+        </w:rPr>
+        <w:t>SSH</w:t>
+      </w:r>
+      <w:r>
+        <w:rPr>
+          <w:rFonts w:ascii="Times New Roman" w:eastAsia="TimesNewRomanPSMT" w:hAnsi="Times New Roman"/>
+          <w:iCs/>
+          <w:color w:val="181A17"/>
+          <w:sz w:val="24"/>
+          <w:szCs w:val="24"/>
+        </w:rPr>
+        <w:t xml:space="preserve">. </w:t>
+      </w:r>
+      <w:r>
+        <w:rPr>
+          <w:rFonts w:ascii="Times New Roman" w:eastAsia="TimesNewRomanPSMT" w:hAnsi="Times New Roman"/>
+          <w:iCs/>
+          <w:color w:val="181A17"/>
+          <w:sz w:val="24"/>
+          <w:szCs w:val="24"/>
+        </w:rPr>
+        <w:t>После установки чистой системы, диск был переведён в режим «с множественным подключением».</w:t>
+      </w:r>
+      <w:r>
+        <w:rPr>
+          <w:rFonts w:ascii="Times New Roman" w:eastAsia="TimesNewRomanPSMT" w:hAnsi="Times New Roman"/>
+          <w:iCs/>
+          <w:color w:val="181A17"/>
+          <w:sz w:val="24"/>
+          <w:szCs w:val="24"/>
+        </w:rPr>
+        <w:t xml:space="preserve"> </w:t>
+      </w:r>
+      <w:r>
+        <w:rPr>
+          <w:rFonts w:ascii="Times New Roman" w:eastAsia="TimesNewRomanPSMT" w:hAnsi="Times New Roman"/>
+          <w:iCs/>
+          <w:color w:val="181A17"/>
+          <w:sz w:val="24"/>
+          <w:szCs w:val="24"/>
+        </w:rPr>
+        <w:t xml:space="preserve">Машина имеет имя </w:t>
+      </w:r>
+      <w:proofErr w:type="spellStart"/>
+      <w:r>
+        <w:rPr>
+          <w:rFonts w:ascii="Times New Roman" w:eastAsia="TimesNewRomanPSMT" w:hAnsi="Times New Roman"/>
+          <w:iCs/>
+          <w:color w:val="181A17"/>
+          <w:sz w:val="24"/>
+          <w:szCs w:val="24"/>
+          <w:lang w:val="en-US"/>
+        </w:rPr>
+        <w:t>astralinux</w:t>
+      </w:r>
+      <w:proofErr w:type="spellEnd"/>
+      <w:r>
+        <w:rPr>
+          <w:rFonts w:ascii="Times New Roman" w:eastAsia="TimesNewRomanPSMT" w:hAnsi="Times New Roman"/>
+          <w:iCs/>
+          <w:color w:val="181A17"/>
+          <w:sz w:val="24"/>
+          <w:szCs w:val="24"/>
+          <w:lang w:val="en-US"/>
+        </w:rPr>
+        <w:t>.</w:t>
+      </w:r>
+      <w:r>
+        <w:rPr>
+          <w:rFonts w:ascii="Times New Roman" w:eastAsia="TimesNewRomanPSMT" w:hAnsi="Times New Roman"/>
+          <w:iCs/>
+          <w:color w:val="181A17"/>
+          <w:sz w:val="24"/>
+          <w:szCs w:val="24"/>
+        </w:rPr>
+        <w:br/>
+      </w:r>
+    </w:p>
+    <w:p>
+      <w:pPr>
+        <w:pStyle w:val="ListParagraph"/>
+        <w:autoSpaceDE w:val="0"/>
+        <w:autoSpaceDN w:val="0"/>
+        <w:adjustRightInd w:val="0"/>
+        <w:jc w:val="both"/>
+        <w:rPr>
+          <w:rFonts w:ascii="Times New Roman" w:eastAsia="TimesNewRomanPSMT" w:hAnsi="Times New Roman"/>
+          <w:iCs/>
+          <w:color w:val="181A17"/>
+          <w:sz w:val="24"/>
+          <w:szCs w:val="24"/>
+        </w:rPr>
+      </w:pPr>
+      <w:r>
+        <w:rPr>
+          <w:rFonts w:ascii="Times New Roman" w:eastAsia="TimesNewRomanPSMT" w:hAnsi="Times New Roman"/>
+          <w:iCs/>
+          <w:noProof/>
+          <w:color w:val="181A17"/>
+          <w:sz w:val="24"/>
+          <w:szCs w:val="24"/>
+        </w:rPr>
+        <w:drawing>
+          <wp:inline distT="0" distB="0" distL="0" distR="0" wp14:anchorId="64C9C243" wp14:editId="70F8C5BC">
+            <wp:extent cx="2324911" cy="1158461"/>
+            <wp:effectExtent l="0" t="0" r="0" b="0"/>
+            <wp:docPr id="2" name="Picture 2"/>
+            <wp:cNvGraphicFramePr>
+              <a:graphicFrameLocks xmlns:a="http://schemas.openxmlformats.org/drawingml/2006/main" noChangeAspect="1"/>
+            </wp:cNvGraphicFramePr>
+            <a:graphic xmlns:a="http://schemas.openxmlformats.org/drawingml/2006/main">
+              <a:graphicData uri="http://schemas.openxmlformats.org/drawingml/2006/picture">
+                <pic:pic xmlns:pic="http://schemas.openxmlformats.org/drawingml/2006/picture">
+                  <pic:nvPicPr>
+                    <pic:cNvPr id="2" name="Picture 2"/>
+                    <pic:cNvPicPr/>
+                  </pic:nvPicPr>
+                  <pic:blipFill>
+                    <a:blip r:embed="rId8" cstate="print">
+                      <a:extLst>
+                        <a:ext uri="{28A0092B-C50C-407E-A947-70E740481C1C}">
+                          <a14:useLocalDpi xmlns:a14="http://schemas.microsoft.com/office/drawing/2010/main" val="0"/>
+                        </a:ext>
+                      </a:extLst>
+                    </a:blip>
+                    <a:stretch>
+                      <a:fillRect/>
+                    </a:stretch>
+                  </pic:blipFill>
+                  <pic:spPr>
+                    <a:xfrm>
+                      <a:off x="0" y="0"/>
+                      <a:ext cx="2341706" cy="1166830"/>
+                    </a:xfrm>
+                    <a:prstGeom prst="rect">
+                      <a:avLst/>
+                    </a:prstGeom>
+                  </pic:spPr>
+                </pic:pic>
+              </a:graphicData>
+            </a:graphic>
+          </wp:inline>
+        </w:drawing>
+      </w:r>
+      <w:r>
+        <w:rPr>
+          <w:rFonts w:ascii="Times New Roman" w:eastAsia="TimesNewRomanPSMT" w:hAnsi="Times New Roman"/>
+          <w:iCs/>
+          <w:color w:val="181A17"/>
+          <w:sz w:val="24"/>
+          <w:szCs w:val="24"/>
+        </w:rPr>
+        <w:br/>
+      </w:r>
+    </w:p>
+    <w:p>
+      <w:pPr>
+        <w:pStyle w:val="ListParagraph"/>
+        <w:autoSpaceDE w:val="0"/>
+        <w:autoSpaceDN w:val="0"/>
+        <w:adjustRightInd w:val="0"/>
+        <w:jc w:val="both"/>
+        <w:rPr>
+          <w:rFonts w:ascii="Times New Roman" w:eastAsia="TimesNewRomanPSMT" w:hAnsi="Times New Roman"/>
+          <w:iCs/>
+          <w:color w:val="181A17"/>
+          <w:sz w:val="24"/>
+          <w:szCs w:val="24"/>
+        </w:rPr>
+      </w:pPr>
+      <w:r>
+        <w:rPr>
+          <w:rFonts w:ascii="Times New Roman" w:eastAsia="TimesNewRomanPSMT" w:hAnsi="Times New Roman"/>
+          <w:iCs/>
+          <w:noProof/>
+          <w:color w:val="181A17"/>
+          <w:sz w:val="24"/>
+          <w:szCs w:val="24"/>
+        </w:rPr>
+        <w:drawing>
+          <wp:inline distT="0" distB="0" distL="0" distR="0" wp14:anchorId="4B497B74" wp14:editId="348E66E0">
+            <wp:extent cx="4581728" cy="2443686"/>
+            <wp:effectExtent l="0" t="0" r="3175" b="0"/>
+            <wp:docPr id="1" name="Picture 1"/>
+            <wp:cNvGraphicFramePr>
+              <a:graphicFrameLocks xmlns:a="http://schemas.openxmlformats.org/drawingml/2006/main" noChangeAspect="1"/>
+            </wp:cNvGraphicFramePr>
+            <a:graphic xmlns:a="http://schemas.openxmlformats.org/drawingml/2006/main">
+              <a:graphicData uri="http://schemas.openxmlformats.org/drawingml/2006/picture">
+                <pic:pic xmlns:pic="http://schemas.openxmlformats.org/drawingml/2006/picture">
+                  <pic:nvPicPr>
+                    <pic:cNvPr id="1" name="Picture 1"/>
+                    <pic:cNvPicPr/>
+                  </pic:nvPicPr>
+                  <pic:blipFill>
+                    <a:blip r:embed="rId9" cstate="print">
+                      <a:extLst>
+                        <a:ext uri="{28A0092B-C50C-407E-A947-70E740481C1C}">
+                          <a14:useLocalDpi xmlns:a14="http://schemas.microsoft.com/office/drawing/2010/main" val="0"/>
+                        </a:ext>
+                      </a:extLst>
+                    </a:blip>
+                    <a:stretch>
+                      <a:fillRect/>
+                    </a:stretch>
+                  </pic:blipFill>
+                  <pic:spPr>
+                    <a:xfrm>
+                      <a:off x="0" y="0"/>
+                      <a:ext cx="4600801" cy="2453859"/>
+                    </a:xfrm>
+                    <a:prstGeom prst="rect">
+                      <a:avLst/>
+                    </a:prstGeom>
+                  </pic:spPr>
+                </pic:pic>
+              </a:graphicData>
+            </a:graphic>
+          </wp:inline>
+        </w:drawing>
+      </w:r>
+    </w:p>
+    <w:p>
+      <w:pPr>
+        <w:pStyle w:val="ListParagraph"/>
+        <w:autoSpaceDE w:val="0"/>
+        <w:autoSpaceDN w:val="0"/>
+        <w:adjustRightInd w:val="0"/>
+        <w:jc w:val="both"/>
+        <w:rPr>
+          <w:rFonts w:ascii="Times New Roman" w:eastAsia="TimesNewRomanPSMT" w:hAnsi="Times New Roman"/>
+          <w:iCs/>
+          <w:color w:val="181A17"/>
+          <w:sz w:val="24"/>
+          <w:szCs w:val="24"/>
+        </w:rPr>
+      </w:pPr>
+    </w:p>
+    <w:p>
+      <w:pPr>
+        <w:pStyle w:val="ListParagraph"/>
+        <w:numPr>
+          <w:ilvl w:val="0"/>
+          <w:numId w:val="17"/>
+        </w:numPr>
+        <w:autoSpaceDE w:val="0"/>
+        <w:autoSpaceDN w:val="0"/>
+        <w:adjustRightInd w:val="0"/>
+        <w:jc w:val="both"/>
+        <w:rPr>
+          <w:rFonts w:ascii="Times New Roman" w:eastAsia="TimesNewRomanPSMT" w:hAnsi="Times New Roman"/>
+          <w:iCs/>
+          <w:color w:val="181A17"/>
+          <w:sz w:val="24"/>
+          <w:szCs w:val="24"/>
+        </w:rPr>
+      </w:pPr>
+      <w:r>
+        <w:rPr>
+          <w:rFonts w:ascii="Times New Roman" w:eastAsia="TimesNewRomanPSMT" w:hAnsi="Times New Roman"/>
+          <w:iCs/>
+          <w:color w:val="181A17"/>
+          <w:sz w:val="24"/>
+          <w:szCs w:val="24"/>
+        </w:rPr>
+        <w:t xml:space="preserve">Система локальной сети из виртуальной машины </w:t>
+      </w:r>
+      <w:proofErr w:type="spellStart"/>
+      <w:r>
+        <w:rPr>
+          <w:rFonts w:ascii="Times New Roman" w:eastAsia="TimesNewRomanPSMT" w:hAnsi="Times New Roman"/>
+          <w:iCs/>
+          <w:color w:val="181A17"/>
+          <w:sz w:val="24"/>
+          <w:szCs w:val="24"/>
+          <w:lang w:val="en-US"/>
+        </w:rPr>
+        <w:t>AstraLinux</w:t>
+      </w:r>
+      <w:proofErr w:type="spellEnd"/>
+      <w:r>
+        <w:rPr>
+          <w:rFonts w:ascii="Times New Roman" w:eastAsia="TimesNewRomanPSMT" w:hAnsi="Times New Roman"/>
+          <w:iCs/>
+          <w:color w:val="181A17"/>
+          <w:sz w:val="24"/>
+          <w:szCs w:val="24"/>
+        </w:rPr>
+        <w:t xml:space="preserve"> </w:t>
+      </w:r>
+      <w:r>
+        <w:rPr>
+          <w:rFonts w:ascii="Times New Roman" w:eastAsia="TimesNewRomanPSMT" w:hAnsi="Times New Roman"/>
+          <w:iCs/>
+          <w:color w:val="181A17"/>
+          <w:sz w:val="24"/>
+          <w:szCs w:val="24"/>
+        </w:rPr>
+        <w:t xml:space="preserve">и виртуального роутера </w:t>
+      </w:r>
+      <w:proofErr w:type="spellStart"/>
+      <w:r>
+        <w:rPr>
+          <w:rFonts w:ascii="Times New Roman" w:eastAsia="TimesNewRomanPSMT" w:hAnsi="Times New Roman"/>
+          <w:iCs/>
+          <w:color w:val="181A17"/>
+          <w:sz w:val="24"/>
+          <w:szCs w:val="24"/>
+          <w:lang w:val="en-US"/>
+        </w:rPr>
+        <w:t>MikroTik</w:t>
+      </w:r>
+      <w:proofErr w:type="spellEnd"/>
+      <w:r>
+        <w:rPr>
+          <w:rFonts w:ascii="Times New Roman" w:eastAsia="TimesNewRomanPSMT" w:hAnsi="Times New Roman"/>
+          <w:iCs/>
+          <w:color w:val="181A17"/>
+          <w:sz w:val="24"/>
+          <w:szCs w:val="24"/>
+        </w:rPr>
+        <w:t xml:space="preserve"> </w:t>
+      </w:r>
+      <w:r>
+        <w:rPr>
+          <w:rFonts w:ascii="Times New Roman" w:eastAsia="TimesNewRomanPSMT" w:hAnsi="Times New Roman"/>
+          <w:iCs/>
+          <w:color w:val="181A17"/>
+          <w:sz w:val="24"/>
+          <w:szCs w:val="24"/>
+        </w:rPr>
+        <w:t>была сконфигурирована следующим образом</w:t>
+      </w:r>
+      <w:r>
+        <w:rPr>
+          <w:rFonts w:ascii="Times New Roman" w:eastAsia="TimesNewRomanPSMT" w:hAnsi="Times New Roman"/>
+          <w:iCs/>
+          <w:color w:val="181A17"/>
+          <w:sz w:val="24"/>
+          <w:szCs w:val="24"/>
+        </w:rPr>
         <w:t>:</w:t>
       </w:r>
+      <w:r>
+        <w:rPr>
+          <w:rFonts w:ascii="Times New Roman" w:eastAsia="TimesNewRomanPSMT" w:hAnsi="Times New Roman"/>
+          <w:iCs/>
+          <w:color w:val="181A17"/>
+          <w:sz w:val="24"/>
+          <w:szCs w:val="24"/>
+        </w:rPr>
+        <w:br/>
+      </w:r>
     </w:p>
-    <w:bookmarkEnd w:id="1"/>
     <w:p>
       <w:pPr>
-        <w:pStyle w:val="Heading1"/>
-        <w:rPr>
-          <w:rFonts w:eastAsia="TimesNewRomanPSMT"/>
-          <w:color w:val="181A17"/>
+        <w:pStyle w:val="ListParagraph"/>
+        <w:numPr>
+          <w:ilvl w:val="0"/>
+          <w:numId w:val="18"/>
+        </w:numPr>
+        <w:autoSpaceDE w:val="0"/>
+        <w:autoSpaceDN w:val="0"/>
+        <w:adjustRightInd w:val="0"/>
+        <w:jc w:val="both"/>
+        <w:rPr>
+          <w:rFonts w:ascii="Times New Roman" w:eastAsia="TimesNewRomanPSMT" w:hAnsi="Times New Roman"/>
+          <w:iCs/>
+          <w:color w:val="181A17"/>
+          <w:sz w:val="24"/>
+          <w:szCs w:val="24"/>
+        </w:rPr>
+      </w:pPr>
+      <w:r>
+        <w:rPr>
+          <w:rFonts w:ascii="Times New Roman" w:eastAsia="TimesNewRomanPSMT" w:hAnsi="Times New Roman"/>
+          <w:iCs/>
+          <w:color w:val="181A17"/>
+          <w:sz w:val="24"/>
+          <w:szCs w:val="24"/>
+          <w:lang w:val="en-US"/>
+        </w:rPr>
+        <w:t>Wireshark</w:t>
+      </w:r>
+      <w:r>
+        <w:rPr>
+          <w:rFonts w:ascii="Times New Roman" w:eastAsia="TimesNewRomanPSMT" w:hAnsi="Times New Roman"/>
+          <w:iCs/>
+          <w:color w:val="181A17"/>
+          <w:sz w:val="24"/>
+          <w:szCs w:val="24"/>
+        </w:rPr>
+        <w:t xml:space="preserve"> </w:t>
+      </w:r>
+      <w:r>
+        <w:rPr>
+          <w:rFonts w:ascii="Times New Roman" w:eastAsia="TimesNewRomanPSMT" w:hAnsi="Times New Roman"/>
+          <w:iCs/>
+          <w:color w:val="181A17"/>
+          <w:sz w:val="24"/>
+          <w:szCs w:val="24"/>
+        </w:rPr>
+        <w:t xml:space="preserve">был запущен с прослушиванием интерфейса </w:t>
+      </w:r>
+      <w:proofErr w:type="spellStart"/>
+      <w:r>
+        <w:rPr>
+          <w:rFonts w:ascii="Times New Roman" w:eastAsia="TimesNewRomanPSMT" w:hAnsi="Times New Roman"/>
+          <w:iCs/>
+          <w:color w:val="181A17"/>
+          <w:sz w:val="24"/>
+          <w:szCs w:val="24"/>
+          <w:lang w:val="en-US"/>
+        </w:rPr>
+        <w:t>vmenet</w:t>
+      </w:r>
+      <w:proofErr w:type="spellEnd"/>
+      <w:r>
+        <w:rPr>
+          <w:rFonts w:ascii="Times New Roman" w:eastAsia="TimesNewRomanPSMT" w:hAnsi="Times New Roman"/>
+          <w:iCs/>
+          <w:color w:val="181A17"/>
+          <w:sz w:val="24"/>
+          <w:szCs w:val="24"/>
+        </w:rPr>
+        <w:t xml:space="preserve">0, </w:t>
+      </w:r>
+      <w:r>
+        <w:rPr>
+          <w:rFonts w:ascii="Times New Roman" w:eastAsia="TimesNewRomanPSMT" w:hAnsi="Times New Roman"/>
+          <w:iCs/>
+          <w:color w:val="181A17"/>
+          <w:sz w:val="24"/>
+          <w:szCs w:val="24"/>
+        </w:rPr>
+        <w:t xml:space="preserve">который отвечает за виртуальную локальную сеть </w:t>
+      </w:r>
+      <w:r>
+        <w:rPr>
+          <w:rFonts w:ascii="Times New Roman" w:eastAsia="TimesNewRomanPSMT" w:hAnsi="Times New Roman"/>
+          <w:iCs/>
+          <w:color w:val="181A17"/>
+          <w:sz w:val="24"/>
+          <w:szCs w:val="24"/>
+          <w:lang w:val="en-US"/>
+        </w:rPr>
+        <w:t>VirtualBox</w:t>
+      </w:r>
+      <w:r>
+        <w:rPr>
+          <w:rFonts w:ascii="Times New Roman" w:eastAsia="TimesNewRomanPSMT" w:hAnsi="Times New Roman"/>
+          <w:iCs/>
+          <w:color w:val="181A17"/>
+          <w:sz w:val="24"/>
+          <w:szCs w:val="24"/>
+        </w:rPr>
+        <w:t>.</w:t>
+      </w:r>
+    </w:p>
+    <w:p>
+      <w:pPr>
+        <w:pStyle w:val="ListParagraph"/>
+        <w:numPr>
+          <w:ilvl w:val="0"/>
+          <w:numId w:val="18"/>
+        </w:numPr>
+        <w:autoSpaceDE w:val="0"/>
+        <w:autoSpaceDN w:val="0"/>
+        <w:adjustRightInd w:val="0"/>
+        <w:jc w:val="both"/>
+        <w:rPr>
+          <w:rFonts w:ascii="Times New Roman" w:eastAsia="TimesNewRomanPSMT" w:hAnsi="Times New Roman"/>
+          <w:iCs/>
+          <w:color w:val="181A17"/>
+          <w:sz w:val="24"/>
+          <w:szCs w:val="24"/>
+        </w:rPr>
+      </w:pPr>
+      <w:r>
+        <w:rPr>
+          <w:rFonts w:ascii="Times New Roman" w:eastAsia="TimesNewRomanPSMT" w:hAnsi="Times New Roman"/>
+          <w:iCs/>
+          <w:color w:val="181A17"/>
+          <w:sz w:val="24"/>
+          <w:szCs w:val="24"/>
+        </w:rPr>
+        <w:t xml:space="preserve">Запущена машина </w:t>
+      </w:r>
+      <w:r>
+        <w:rPr>
+          <w:rFonts w:ascii="Times New Roman" w:eastAsia="TimesNewRomanPSMT" w:hAnsi="Times New Roman"/>
+          <w:iCs/>
+          <w:color w:val="181A17"/>
+          <w:sz w:val="24"/>
+          <w:szCs w:val="24"/>
+          <w:lang w:val="en-US"/>
+        </w:rPr>
+        <w:t>mt</w:t>
+      </w:r>
+      <w:r>
+        <w:rPr>
+          <w:rFonts w:ascii="Times New Roman" w:eastAsia="TimesNewRomanPSMT" w:hAnsi="Times New Roman"/>
+          <w:iCs/>
+          <w:color w:val="181A17"/>
+          <w:sz w:val="24"/>
+          <w:szCs w:val="24"/>
+        </w:rPr>
+        <w:t xml:space="preserve">-01: </w:t>
+      </w:r>
+      <w:r>
+        <w:rPr>
+          <w:rFonts w:ascii="Times New Roman" w:eastAsia="TimesNewRomanPSMT" w:hAnsi="Times New Roman"/>
+          <w:iCs/>
+          <w:color w:val="181A17"/>
+          <w:sz w:val="24"/>
+          <w:szCs w:val="24"/>
+        </w:rPr>
+        <w:t xml:space="preserve">в </w:t>
+      </w:r>
+      <w:r>
+        <w:rPr>
+          <w:rFonts w:ascii="Times New Roman" w:eastAsia="TimesNewRomanPSMT" w:hAnsi="Times New Roman"/>
+          <w:iCs/>
+          <w:color w:val="181A17"/>
+          <w:sz w:val="24"/>
+          <w:szCs w:val="24"/>
+          <w:lang w:val="en-US"/>
+        </w:rPr>
+        <w:t>Wireshark</w:t>
+      </w:r>
+      <w:r>
+        <w:rPr>
+          <w:rFonts w:ascii="Times New Roman" w:eastAsia="TimesNewRomanPSMT" w:hAnsi="Times New Roman"/>
+          <w:iCs/>
+          <w:color w:val="181A17"/>
+          <w:sz w:val="24"/>
+          <w:szCs w:val="24"/>
+        </w:rPr>
+        <w:t xml:space="preserve"> </w:t>
+      </w:r>
+      <w:r>
+        <w:rPr>
+          <w:rFonts w:ascii="Times New Roman" w:eastAsia="TimesNewRomanPSMT" w:hAnsi="Times New Roman"/>
+          <w:iCs/>
+          <w:color w:val="181A17"/>
+          <w:sz w:val="24"/>
+          <w:szCs w:val="24"/>
+        </w:rPr>
+        <w:t xml:space="preserve">появились пакеты, полученные разными протоколами, но </w:t>
+      </w:r>
+      <w:r>
+        <w:rPr>
+          <w:rFonts w:ascii="Times New Roman" w:eastAsia="TimesNewRomanPSMT" w:hAnsi="Times New Roman"/>
+          <w:iCs/>
+          <w:color w:val="181A17"/>
+          <w:sz w:val="24"/>
+          <w:szCs w:val="24"/>
+        </w:rPr>
+        <w:t xml:space="preserve">с помощью </w:t>
+      </w:r>
+      <w:r>
+        <w:rPr>
+          <w:rFonts w:ascii="Times New Roman" w:eastAsia="TimesNewRomanPSMT" w:hAnsi="Times New Roman"/>
+          <w:iCs/>
+          <w:color w:val="181A17"/>
+          <w:sz w:val="24"/>
+          <w:szCs w:val="24"/>
+          <w:lang w:val="en-US"/>
+        </w:rPr>
+        <w:t xml:space="preserve">Wireshark </w:t>
+      </w:r>
+      <w:r>
+        <w:rPr>
+          <w:rFonts w:ascii="Times New Roman" w:eastAsia="TimesNewRomanPSMT" w:hAnsi="Times New Roman"/>
+          <w:iCs/>
+          <w:color w:val="181A17"/>
+          <w:sz w:val="24"/>
+          <w:szCs w:val="24"/>
+        </w:rPr>
+        <w:t xml:space="preserve">они были отфильтрованы только по протоколу </w:t>
+      </w:r>
+      <w:r>
+        <w:rPr>
+          <w:rFonts w:ascii="Times New Roman" w:eastAsia="TimesNewRomanPSMT" w:hAnsi="Times New Roman"/>
+          <w:iCs/>
+          <w:color w:val="181A17"/>
+          <w:sz w:val="24"/>
+          <w:szCs w:val="24"/>
+          <w:lang w:val="en-US"/>
+        </w:rPr>
+        <w:t>DHCP.</w:t>
+      </w:r>
+    </w:p>
+    <w:p>
+      <w:pPr>
+        <w:pStyle w:val="ListParagraph"/>
+        <w:numPr>
+          <w:ilvl w:val="0"/>
+          <w:numId w:val="18"/>
+        </w:numPr>
+        <w:autoSpaceDE w:val="0"/>
+        <w:autoSpaceDN w:val="0"/>
+        <w:adjustRightInd w:val="0"/>
+        <w:jc w:val="both"/>
+        <w:rPr>
+          <w:rFonts w:ascii="Times New Roman" w:eastAsia="TimesNewRomanPSMT" w:hAnsi="Times New Roman"/>
+          <w:iCs/>
+          <w:color w:val="181A17"/>
+          <w:sz w:val="24"/>
+          <w:szCs w:val="24"/>
+        </w:rPr>
+      </w:pPr>
+      <w:proofErr w:type="gramStart"/>
+      <w:r>
+        <w:rPr>
+          <w:rFonts w:ascii="Times New Roman" w:eastAsia="TimesNewRomanPSMT" w:hAnsi="Times New Roman"/>
+          <w:iCs/>
+          <w:color w:val="181A17"/>
+          <w:sz w:val="24"/>
+          <w:szCs w:val="24"/>
+        </w:rPr>
+        <w:t>В пакетах</w:t>
+      </w:r>
+      <w:proofErr w:type="gramEnd"/>
+      <w:r>
+        <w:rPr>
+          <w:rFonts w:ascii="Times New Roman" w:eastAsia="TimesNewRomanPSMT" w:hAnsi="Times New Roman"/>
+          <w:iCs/>
+          <w:color w:val="181A17"/>
+          <w:sz w:val="24"/>
+          <w:szCs w:val="24"/>
+        </w:rPr>
+        <w:t xml:space="preserve"> полученных по протоколу </w:t>
+      </w:r>
+      <w:r>
+        <w:rPr>
+          <w:rFonts w:ascii="Times New Roman" w:eastAsia="TimesNewRomanPSMT" w:hAnsi="Times New Roman"/>
+          <w:iCs/>
+          <w:color w:val="181A17"/>
+          <w:sz w:val="24"/>
+          <w:szCs w:val="24"/>
+          <w:lang w:val="en-US"/>
+        </w:rPr>
+        <w:t>DHCP</w:t>
+      </w:r>
+      <w:r>
+        <w:rPr>
+          <w:rFonts w:ascii="Times New Roman" w:eastAsia="TimesNewRomanPSMT" w:hAnsi="Times New Roman"/>
+          <w:iCs/>
+          <w:color w:val="181A17"/>
+          <w:sz w:val="24"/>
+          <w:szCs w:val="24"/>
+        </w:rPr>
+        <w:t xml:space="preserve">, </w:t>
+      </w:r>
+      <w:r>
+        <w:rPr>
+          <w:rFonts w:ascii="Times New Roman" w:eastAsia="TimesNewRomanPSMT" w:hAnsi="Times New Roman"/>
+          <w:iCs/>
+          <w:color w:val="181A17"/>
+          <w:sz w:val="24"/>
+          <w:szCs w:val="24"/>
+        </w:rPr>
+        <w:t xml:space="preserve">был найден пакет </w:t>
+      </w:r>
+      <w:r>
+        <w:rPr>
+          <w:rFonts w:ascii="Times New Roman" w:eastAsia="TimesNewRomanPSMT" w:hAnsi="Times New Roman"/>
+          <w:iCs/>
+          <w:color w:val="181A17"/>
+          <w:sz w:val="24"/>
+          <w:szCs w:val="24"/>
+          <w:lang w:val="en-US"/>
+        </w:rPr>
+        <w:t>DHCP</w:t>
+      </w:r>
+      <w:r>
+        <w:rPr>
+          <w:rFonts w:ascii="Times New Roman" w:eastAsia="TimesNewRomanPSMT" w:hAnsi="Times New Roman"/>
+          <w:iCs/>
+          <w:color w:val="181A17"/>
+          <w:sz w:val="24"/>
+          <w:szCs w:val="24"/>
+        </w:rPr>
+        <w:t>-</w:t>
+      </w:r>
+      <w:r>
+        <w:rPr>
+          <w:rFonts w:ascii="Times New Roman" w:eastAsia="TimesNewRomanPSMT" w:hAnsi="Times New Roman"/>
+          <w:iCs/>
+          <w:color w:val="181A17"/>
+          <w:sz w:val="24"/>
+          <w:szCs w:val="24"/>
+          <w:lang w:val="en-US"/>
+        </w:rPr>
+        <w:t>ACK</w:t>
+      </w:r>
+      <w:r>
+        <w:rPr>
+          <w:rFonts w:ascii="Times New Roman" w:eastAsia="TimesNewRomanPSMT" w:hAnsi="Times New Roman"/>
+          <w:iCs/>
+          <w:color w:val="181A17"/>
+          <w:sz w:val="24"/>
+          <w:szCs w:val="24"/>
+        </w:rPr>
+        <w:t xml:space="preserve">, </w:t>
+      </w:r>
+      <w:r>
+        <w:rPr>
+          <w:rFonts w:ascii="Times New Roman" w:eastAsia="TimesNewRomanPSMT" w:hAnsi="Times New Roman"/>
+          <w:iCs/>
+          <w:color w:val="181A17"/>
+          <w:sz w:val="24"/>
+          <w:szCs w:val="24"/>
+        </w:rPr>
+        <w:t xml:space="preserve">в котором содержалась информация о выданном локальном </w:t>
+      </w:r>
+      <w:r>
+        <w:rPr>
+          <w:rFonts w:ascii="Times New Roman" w:eastAsia="TimesNewRomanPSMT" w:hAnsi="Times New Roman"/>
+          <w:iCs/>
+          <w:color w:val="181A17"/>
+          <w:sz w:val="24"/>
+          <w:szCs w:val="24"/>
+          <w:lang w:val="en-US"/>
+        </w:rPr>
+        <w:t>IP</w:t>
+      </w:r>
+      <w:r>
+        <w:rPr>
+          <w:rFonts w:ascii="Times New Roman" w:eastAsia="TimesNewRomanPSMT" w:hAnsi="Times New Roman"/>
+          <w:iCs/>
+          <w:color w:val="181A17"/>
+          <w:sz w:val="24"/>
+          <w:szCs w:val="24"/>
+        </w:rPr>
+        <w:t>-</w:t>
+      </w:r>
+      <w:r>
+        <w:rPr>
+          <w:rFonts w:ascii="Times New Roman" w:eastAsia="TimesNewRomanPSMT" w:hAnsi="Times New Roman"/>
+          <w:iCs/>
+          <w:color w:val="181A17"/>
+          <w:sz w:val="24"/>
+          <w:szCs w:val="24"/>
+        </w:rPr>
+        <w:t xml:space="preserve">адресе устройству </w:t>
+      </w:r>
+      <w:r>
+        <w:rPr>
+          <w:rFonts w:ascii="Times New Roman" w:eastAsia="TimesNewRomanPSMT" w:hAnsi="Times New Roman"/>
+          <w:iCs/>
+          <w:color w:val="181A17"/>
+          <w:sz w:val="24"/>
+          <w:szCs w:val="24"/>
+          <w:lang w:val="en-US"/>
+        </w:rPr>
+        <w:t>mt</w:t>
+      </w:r>
+      <w:r>
+        <w:rPr>
+          <w:rFonts w:ascii="Times New Roman" w:eastAsia="TimesNewRomanPSMT" w:hAnsi="Times New Roman"/>
+          <w:iCs/>
+          <w:color w:val="181A17"/>
+          <w:sz w:val="24"/>
+          <w:szCs w:val="24"/>
+        </w:rPr>
+        <w:t xml:space="preserve">-01 — </w:t>
+      </w:r>
+      <w:r>
+        <w:rPr>
+          <w:rFonts w:ascii="Times New Roman" w:eastAsia="TimesNewRomanPSMT" w:hAnsi="Times New Roman"/>
+          <w:iCs/>
+          <w:color w:val="181A17"/>
+          <w:sz w:val="24"/>
+          <w:szCs w:val="24"/>
+        </w:rPr>
+        <w:t xml:space="preserve">это </w:t>
+      </w:r>
+      <w:r>
+        <w:rPr>
+          <w:rFonts w:ascii="Times New Roman" w:eastAsia="TimesNewRomanPSMT" w:hAnsi="Times New Roman"/>
+          <w:iCs/>
+          <w:color w:val="181A17"/>
+          <w:sz w:val="24"/>
+          <w:szCs w:val="24"/>
+          <w:lang w:val="en-US"/>
+        </w:rPr>
+        <w:t>IP</w:t>
+      </w:r>
+      <w:r>
+        <w:rPr>
+          <w:rFonts w:ascii="Times New Roman" w:eastAsia="TimesNewRomanPSMT" w:hAnsi="Times New Roman"/>
+          <w:iCs/>
+          <w:color w:val="181A17"/>
+          <w:sz w:val="24"/>
+          <w:szCs w:val="24"/>
+        </w:rPr>
+        <w:t>-</w:t>
+      </w:r>
+      <w:r>
+        <w:rPr>
+          <w:rFonts w:ascii="Times New Roman" w:eastAsia="TimesNewRomanPSMT" w:hAnsi="Times New Roman"/>
+          <w:iCs/>
+          <w:color w:val="181A17"/>
+          <w:sz w:val="24"/>
+          <w:szCs w:val="24"/>
+        </w:rPr>
+        <w:t xml:space="preserve">адрес роутера, к которому теперь можно подключиться по </w:t>
+      </w:r>
+      <w:r>
+        <w:rPr>
+          <w:rFonts w:ascii="Times New Roman" w:eastAsia="TimesNewRomanPSMT" w:hAnsi="Times New Roman"/>
+          <w:iCs/>
+          <w:color w:val="181A17"/>
+          <w:sz w:val="24"/>
+          <w:szCs w:val="24"/>
+          <w:lang w:val="en-US"/>
+        </w:rPr>
+        <w:t>SSH</w:t>
+      </w:r>
+      <w:r>
+        <w:rPr>
+          <w:rFonts w:ascii="Times New Roman" w:eastAsia="TimesNewRomanPSMT" w:hAnsi="Times New Roman"/>
+          <w:iCs/>
+          <w:color w:val="181A17"/>
+          <w:sz w:val="24"/>
+          <w:szCs w:val="24"/>
+        </w:rPr>
+        <w:t>.</w:t>
+      </w:r>
+      <w:r>
+        <w:rPr>
+          <w:rFonts w:ascii="Times New Roman" w:eastAsia="TimesNewRomanPSMT" w:hAnsi="Times New Roman"/>
+          <w:iCs/>
+          <w:color w:val="181A17"/>
+          <w:sz w:val="24"/>
+          <w:szCs w:val="24"/>
+        </w:rPr>
+        <w:br/>
+      </w:r>
+      <w:r>
+        <w:rPr>
+          <w:rFonts w:ascii="Times New Roman" w:eastAsia="TimesNewRomanPSMT" w:hAnsi="Times New Roman"/>
+          <w:iCs/>
+          <w:color w:val="181A17"/>
+          <w:sz w:val="24"/>
+          <w:szCs w:val="24"/>
+        </w:rPr>
+        <w:br/>
+      </w:r>
+      <w:r>
+        <w:rPr>
+          <w:rFonts w:ascii="Times New Roman" w:eastAsia="TimesNewRomanPSMT" w:hAnsi="Times New Roman"/>
+          <w:iCs/>
+          <w:noProof/>
+          <w:color w:val="181A17"/>
+          <w:sz w:val="24"/>
+          <w:szCs w:val="24"/>
+        </w:rPr>
+        <w:lastRenderedPageBreak/>
+        <w:drawing>
+          <wp:inline distT="0" distB="0" distL="0" distR="0" wp14:anchorId="48A0391D" wp14:editId="7CD99ACA">
+            <wp:extent cx="4743288" cy="2745874"/>
+            <wp:effectExtent l="0" t="0" r="0" b="0"/>
+            <wp:docPr id="4" name="Picture 4"/>
+            <wp:cNvGraphicFramePr>
+              <a:graphicFrameLocks xmlns:a="http://schemas.openxmlformats.org/drawingml/2006/main" noChangeAspect="1"/>
+            </wp:cNvGraphicFramePr>
+            <a:graphic xmlns:a="http://schemas.openxmlformats.org/drawingml/2006/main">
+              <a:graphicData uri="http://schemas.openxmlformats.org/drawingml/2006/picture">
+                <pic:pic xmlns:pic="http://schemas.openxmlformats.org/drawingml/2006/picture">
+                  <pic:nvPicPr>
+                    <pic:cNvPr id="4" name="Picture 4"/>
+                    <pic:cNvPicPr/>
+                  </pic:nvPicPr>
+                  <pic:blipFill>
+                    <a:blip r:embed="rId10" cstate="print">
+                      <a:extLst>
+                        <a:ext uri="{28A0092B-C50C-407E-A947-70E740481C1C}">
+                          <a14:useLocalDpi xmlns:a14="http://schemas.microsoft.com/office/drawing/2010/main" val="0"/>
+                        </a:ext>
+                      </a:extLst>
+                    </a:blip>
+                    <a:stretch>
+                      <a:fillRect/>
+                    </a:stretch>
+                  </pic:blipFill>
+                  <pic:spPr>
+                    <a:xfrm>
+                      <a:off x="0" y="0"/>
+                      <a:ext cx="4762420" cy="2756949"/>
+                    </a:xfrm>
+                    <a:prstGeom prst="rect">
+                      <a:avLst/>
+                    </a:prstGeom>
+                  </pic:spPr>
+                </pic:pic>
+              </a:graphicData>
+            </a:graphic>
+          </wp:inline>
+        </w:drawing>
+      </w:r>
+      <w:r>
+        <w:rPr>
+          <w:rFonts w:ascii="Times New Roman" w:eastAsia="TimesNewRomanPSMT" w:hAnsi="Times New Roman"/>
+          <w:iCs/>
+          <w:color w:val="181A17"/>
+          <w:sz w:val="24"/>
+          <w:szCs w:val="24"/>
+        </w:rPr>
+        <w:br/>
+      </w:r>
+    </w:p>
+    <w:p>
+      <w:pPr>
+        <w:pStyle w:val="ListParagraph"/>
+        <w:numPr>
+          <w:ilvl w:val="0"/>
+          <w:numId w:val="18"/>
+        </w:numPr>
+        <w:autoSpaceDE w:val="0"/>
+        <w:autoSpaceDN w:val="0"/>
+        <w:adjustRightInd w:val="0"/>
+        <w:jc w:val="both"/>
+        <w:rPr>
+          <w:rFonts w:ascii="Times New Roman" w:eastAsia="TimesNewRomanPSMT" w:hAnsi="Times New Roman"/>
+          <w:iCs/>
+          <w:color w:val="181A17"/>
+          <w:sz w:val="24"/>
+          <w:szCs w:val="24"/>
+        </w:rPr>
+      </w:pPr>
+      <w:r>
+        <w:rPr>
+          <w:rFonts w:ascii="Times New Roman" w:eastAsia="TimesNewRomanPSMT" w:hAnsi="Times New Roman"/>
+          <w:iCs/>
+          <w:color w:val="181A17"/>
+          <w:sz w:val="24"/>
+          <w:szCs w:val="24"/>
+        </w:rPr>
+        <w:t xml:space="preserve">Файл с полученными пакетами сохранён как </w:t>
+      </w:r>
+      <w:proofErr w:type="gramStart"/>
+      <w:r>
+        <w:rPr>
+          <w:rFonts w:ascii="Times New Roman" w:eastAsia="TimesNewRomanPSMT" w:hAnsi="Times New Roman"/>
+          <w:iCs/>
+          <w:color w:val="181A17"/>
+          <w:sz w:val="24"/>
+          <w:szCs w:val="24"/>
+          <w:lang w:val="en-US"/>
+        </w:rPr>
+        <w:t>capture</w:t>
+      </w:r>
+      <w:r>
+        <w:rPr>
+          <w:rFonts w:ascii="Times New Roman" w:eastAsia="TimesNewRomanPSMT" w:hAnsi="Times New Roman"/>
+          <w:iCs/>
+          <w:color w:val="181A17"/>
+          <w:sz w:val="24"/>
+          <w:szCs w:val="24"/>
+        </w:rPr>
+        <w:t>.</w:t>
+      </w:r>
+      <w:proofErr w:type="spellStart"/>
+      <w:r>
+        <w:rPr>
+          <w:rFonts w:ascii="Times New Roman" w:eastAsia="TimesNewRomanPSMT" w:hAnsi="Times New Roman"/>
+          <w:iCs/>
+          <w:color w:val="181A17"/>
+          <w:sz w:val="24"/>
+          <w:szCs w:val="24"/>
+          <w:lang w:val="en-US"/>
+        </w:rPr>
+        <w:t>pcapng</w:t>
+      </w:r>
+      <w:proofErr w:type="spellEnd"/>
+      <w:proofErr w:type="gramEnd"/>
+      <w:r>
+        <w:rPr>
+          <w:rFonts w:ascii="Times New Roman" w:eastAsia="TimesNewRomanPSMT" w:hAnsi="Times New Roman"/>
+          <w:iCs/>
+          <w:color w:val="181A17"/>
+          <w:sz w:val="24"/>
+          <w:szCs w:val="24"/>
+        </w:rPr>
+        <w:t xml:space="preserve"> </w:t>
+      </w:r>
+      <w:r>
+        <w:rPr>
+          <w:rFonts w:ascii="Times New Roman" w:eastAsia="TimesNewRomanPSMT" w:hAnsi="Times New Roman"/>
+          <w:iCs/>
+          <w:color w:val="181A17"/>
+          <w:sz w:val="24"/>
+          <w:szCs w:val="24"/>
+        </w:rPr>
+        <w:t xml:space="preserve">и с помощью команды терминала </w:t>
+      </w:r>
+      <w:proofErr w:type="spellStart"/>
+      <w:r>
+        <w:rPr>
+          <w:rFonts w:ascii="Times New Roman" w:eastAsia="TimesNewRomanPSMT" w:hAnsi="Times New Roman"/>
+          <w:iCs/>
+          <w:color w:val="181A17"/>
+          <w:sz w:val="24"/>
+          <w:szCs w:val="24"/>
+          <w:lang w:val="en-US"/>
+        </w:rPr>
+        <w:t>editcap</w:t>
+      </w:r>
+      <w:proofErr w:type="spellEnd"/>
+      <w:r>
+        <w:rPr>
+          <w:rFonts w:ascii="Times New Roman" w:eastAsia="TimesNewRomanPSMT" w:hAnsi="Times New Roman"/>
+          <w:iCs/>
+          <w:color w:val="181A17"/>
+          <w:sz w:val="24"/>
+          <w:szCs w:val="24"/>
+        </w:rPr>
+        <w:t xml:space="preserve">, </w:t>
+      </w:r>
+      <w:r>
+        <w:rPr>
+          <w:rFonts w:ascii="Times New Roman" w:eastAsia="TimesNewRomanPSMT" w:hAnsi="Times New Roman"/>
+          <w:iCs/>
+          <w:color w:val="181A17"/>
+          <w:sz w:val="24"/>
+          <w:szCs w:val="24"/>
+        </w:rPr>
+        <w:t xml:space="preserve">модифицирован так, чтобы в нём остались только </w:t>
+      </w:r>
+      <w:r>
+        <w:rPr>
+          <w:rFonts w:ascii="Times New Roman" w:eastAsia="TimesNewRomanPSMT" w:hAnsi="Times New Roman"/>
+          <w:iCs/>
+          <w:color w:val="181A17"/>
+          <w:sz w:val="24"/>
+          <w:szCs w:val="24"/>
+          <w:lang w:val="en-US"/>
+        </w:rPr>
+        <w:t>DHCP</w:t>
+      </w:r>
+      <w:r>
+        <w:rPr>
+          <w:rFonts w:ascii="Times New Roman" w:eastAsia="TimesNewRomanPSMT" w:hAnsi="Times New Roman"/>
+          <w:iCs/>
+          <w:color w:val="181A17"/>
+          <w:sz w:val="24"/>
+          <w:szCs w:val="24"/>
+        </w:rPr>
+        <w:t>-</w:t>
+      </w:r>
+      <w:r>
+        <w:rPr>
+          <w:rFonts w:ascii="Times New Roman" w:eastAsia="TimesNewRomanPSMT" w:hAnsi="Times New Roman"/>
+          <w:iCs/>
+          <w:color w:val="181A17"/>
+          <w:sz w:val="24"/>
+          <w:szCs w:val="24"/>
+        </w:rPr>
+        <w:t xml:space="preserve">пакеты и был назван </w:t>
+      </w:r>
+      <w:r>
+        <w:rPr>
+          <w:rFonts w:ascii="Times New Roman" w:eastAsia="TimesNewRomanPSMT" w:hAnsi="Times New Roman"/>
+          <w:iCs/>
+          <w:color w:val="181A17"/>
+          <w:sz w:val="24"/>
+          <w:szCs w:val="24"/>
+        </w:rPr>
+        <w:t>“</w:t>
+      </w:r>
+      <w:r>
+        <w:rPr>
+          <w:rFonts w:ascii="Times New Roman" w:eastAsia="TimesNewRomanPSMT" w:hAnsi="Times New Roman"/>
+          <w:iCs/>
+          <w:color w:val="181A17"/>
+          <w:sz w:val="24"/>
+          <w:szCs w:val="24"/>
+          <w:lang w:val="en-US"/>
+        </w:rPr>
+        <w:t>capture</w:t>
+      </w:r>
+      <w:r>
+        <w:rPr>
+          <w:rFonts w:ascii="Times New Roman" w:eastAsia="TimesNewRomanPSMT" w:hAnsi="Times New Roman"/>
+          <w:iCs/>
+          <w:color w:val="181A17"/>
+          <w:sz w:val="24"/>
+          <w:szCs w:val="24"/>
+        </w:rPr>
+        <w:t>_</w:t>
+      </w:r>
+      <w:r>
+        <w:rPr>
+          <w:rFonts w:ascii="Times New Roman" w:eastAsia="TimesNewRomanPSMT" w:hAnsi="Times New Roman"/>
+          <w:iCs/>
+          <w:color w:val="181A17"/>
+          <w:sz w:val="24"/>
+          <w:szCs w:val="24"/>
+          <w:lang w:val="en-US"/>
+        </w:rPr>
+        <w:t>router</w:t>
+      </w:r>
+      <w:r>
+        <w:rPr>
+          <w:rFonts w:ascii="Times New Roman" w:eastAsia="TimesNewRomanPSMT" w:hAnsi="Times New Roman"/>
+          <w:iCs/>
+          <w:color w:val="181A17"/>
+          <w:sz w:val="24"/>
+          <w:szCs w:val="24"/>
+        </w:rPr>
+        <w:t>_</w:t>
+      </w:r>
+      <w:proofErr w:type="spellStart"/>
+      <w:r>
+        <w:rPr>
+          <w:rFonts w:ascii="Times New Roman" w:eastAsia="TimesNewRomanPSMT" w:hAnsi="Times New Roman"/>
+          <w:iCs/>
+          <w:color w:val="181A17"/>
+          <w:sz w:val="24"/>
+          <w:szCs w:val="24"/>
+          <w:lang w:val="en-US"/>
+        </w:rPr>
+        <w:t>dhcp</w:t>
+      </w:r>
+      <w:proofErr w:type="spellEnd"/>
+      <w:r>
+        <w:rPr>
+          <w:rFonts w:ascii="Times New Roman" w:eastAsia="TimesNewRomanPSMT" w:hAnsi="Times New Roman"/>
+          <w:iCs/>
+          <w:color w:val="181A17"/>
+          <w:sz w:val="24"/>
+          <w:szCs w:val="24"/>
+        </w:rPr>
+        <w:t>.</w:t>
+      </w:r>
+      <w:proofErr w:type="spellStart"/>
+      <w:r>
+        <w:rPr>
+          <w:rFonts w:ascii="Times New Roman" w:eastAsia="TimesNewRomanPSMT" w:hAnsi="Times New Roman"/>
+          <w:iCs/>
+          <w:color w:val="181A17"/>
+          <w:sz w:val="24"/>
+          <w:szCs w:val="24"/>
+          <w:lang w:val="en-US"/>
+        </w:rPr>
+        <w:t>pcapng</w:t>
+      </w:r>
+      <w:proofErr w:type="spellEnd"/>
+      <w:r>
+        <w:rPr>
+          <w:rFonts w:ascii="Times New Roman" w:eastAsia="TimesNewRomanPSMT" w:hAnsi="Times New Roman"/>
+          <w:iCs/>
+          <w:color w:val="181A17"/>
+          <w:sz w:val="24"/>
+          <w:szCs w:val="24"/>
+        </w:rPr>
+        <w:t>”</w:t>
+      </w:r>
+      <w:r>
+        <w:rPr>
+          <w:rFonts w:ascii="Times New Roman" w:eastAsia="TimesNewRomanPSMT" w:hAnsi="Times New Roman"/>
+          <w:iCs/>
+          <w:color w:val="181A17"/>
+          <w:sz w:val="24"/>
+          <w:szCs w:val="24"/>
+        </w:rPr>
+        <w:t>.</w:t>
+      </w:r>
+    </w:p>
+    <w:p>
+      <w:pPr>
+        <w:pStyle w:val="ListParagraph"/>
+        <w:numPr>
+          <w:ilvl w:val="0"/>
+          <w:numId w:val="18"/>
+        </w:numPr>
+        <w:autoSpaceDE w:val="0"/>
+        <w:autoSpaceDN w:val="0"/>
+        <w:adjustRightInd w:val="0"/>
+        <w:jc w:val="both"/>
+        <w:rPr>
+          <w:rFonts w:ascii="Times New Roman" w:eastAsia="TimesNewRomanPSMT" w:hAnsi="Times New Roman"/>
+          <w:iCs/>
+          <w:color w:val="181A17"/>
+          <w:sz w:val="24"/>
+          <w:szCs w:val="24"/>
+        </w:rPr>
+      </w:pPr>
+      <w:r>
+        <w:rPr>
+          <w:rFonts w:ascii="Times New Roman" w:eastAsia="TimesNewRomanPSMT" w:hAnsi="Times New Roman"/>
+          <w:iCs/>
+          <w:color w:val="181A17"/>
+          <w:sz w:val="24"/>
+          <w:szCs w:val="24"/>
+        </w:rPr>
+        <w:t xml:space="preserve">Подключившись с хост-машины к виртуальному роутеру по </w:t>
+      </w:r>
+      <w:r>
+        <w:rPr>
+          <w:rFonts w:ascii="Times New Roman" w:eastAsia="TimesNewRomanPSMT" w:hAnsi="Times New Roman"/>
+          <w:iCs/>
+          <w:color w:val="181A17"/>
+          <w:sz w:val="24"/>
+          <w:szCs w:val="24"/>
+          <w:lang w:val="en-US"/>
+        </w:rPr>
+        <w:t>SSH</w:t>
+      </w:r>
+      <w:r>
+        <w:rPr>
+          <w:rFonts w:ascii="Times New Roman" w:eastAsia="TimesNewRomanPSMT" w:hAnsi="Times New Roman"/>
+          <w:iCs/>
+          <w:color w:val="181A17"/>
+          <w:sz w:val="24"/>
+          <w:szCs w:val="24"/>
+        </w:rPr>
+        <w:t xml:space="preserve">, был сохранён </w:t>
+      </w:r>
+      <w:r>
+        <w:rPr>
+          <w:rFonts w:ascii="Times New Roman" w:eastAsia="TimesNewRomanPSMT" w:hAnsi="Times New Roman"/>
+          <w:iCs/>
+          <w:color w:val="181A17"/>
+          <w:sz w:val="24"/>
+          <w:szCs w:val="24"/>
+          <w:lang w:val="en-US"/>
+        </w:rPr>
+        <w:t>backup</w:t>
+      </w:r>
+      <w:r>
+        <w:rPr>
+          <w:rFonts w:ascii="Times New Roman" w:eastAsia="TimesNewRomanPSMT" w:hAnsi="Times New Roman"/>
+          <w:iCs/>
+          <w:color w:val="181A17"/>
+          <w:sz w:val="24"/>
+          <w:szCs w:val="24"/>
+        </w:rPr>
+        <w:t xml:space="preserve"> </w:t>
+      </w:r>
+      <w:r>
+        <w:rPr>
+          <w:rFonts w:ascii="Times New Roman" w:eastAsia="TimesNewRomanPSMT" w:hAnsi="Times New Roman"/>
+          <w:iCs/>
+          <w:color w:val="181A17"/>
+          <w:sz w:val="24"/>
+          <w:szCs w:val="24"/>
+        </w:rPr>
+        <w:t xml:space="preserve">машины с именем </w:t>
+      </w:r>
+      <w:r>
+        <w:rPr>
+          <w:rFonts w:ascii="Times New Roman" w:eastAsia="TimesNewRomanPSMT" w:hAnsi="Times New Roman"/>
+          <w:iCs/>
+          <w:color w:val="181A17"/>
+          <w:sz w:val="24"/>
+          <w:szCs w:val="24"/>
+        </w:rPr>
+        <w:t>“</w:t>
+      </w:r>
+      <w:r>
+        <w:rPr>
+          <w:rFonts w:ascii="Times New Roman" w:eastAsia="TimesNewRomanPSMT" w:hAnsi="Times New Roman"/>
+          <w:iCs/>
+          <w:color w:val="181A17"/>
+          <w:sz w:val="24"/>
+          <w:szCs w:val="24"/>
+          <w:lang w:val="en-US"/>
+        </w:rPr>
+        <w:t>mt</w:t>
+      </w:r>
+      <w:r>
+        <w:rPr>
+          <w:rFonts w:ascii="Times New Roman" w:eastAsia="TimesNewRomanPSMT" w:hAnsi="Times New Roman"/>
+          <w:iCs/>
+          <w:color w:val="181A17"/>
+          <w:sz w:val="24"/>
+          <w:szCs w:val="24"/>
+        </w:rPr>
+        <w:t>-01-</w:t>
+      </w:r>
+      <w:proofErr w:type="gramStart"/>
+      <w:r>
+        <w:rPr>
+          <w:rFonts w:ascii="Times New Roman" w:eastAsia="TimesNewRomanPSMT" w:hAnsi="Times New Roman"/>
+          <w:iCs/>
+          <w:color w:val="181A17"/>
+          <w:sz w:val="24"/>
+          <w:szCs w:val="24"/>
+          <w:lang w:val="en-US"/>
+        </w:rPr>
+        <w:t>empty</w:t>
+      </w:r>
+      <w:r>
+        <w:rPr>
+          <w:rFonts w:ascii="Times New Roman" w:eastAsia="TimesNewRomanPSMT" w:hAnsi="Times New Roman"/>
+          <w:iCs/>
+          <w:color w:val="181A17"/>
+          <w:sz w:val="24"/>
+          <w:szCs w:val="24"/>
+        </w:rPr>
+        <w:t>.</w:t>
+      </w:r>
+      <w:r>
+        <w:rPr>
+          <w:rFonts w:ascii="Times New Roman" w:eastAsia="TimesNewRomanPSMT" w:hAnsi="Times New Roman"/>
+          <w:iCs/>
+          <w:color w:val="181A17"/>
+          <w:sz w:val="24"/>
+          <w:szCs w:val="24"/>
+          <w:lang w:val="en-US"/>
+        </w:rPr>
+        <w:t>backup</w:t>
+      </w:r>
+      <w:proofErr w:type="gramEnd"/>
+      <w:r>
+        <w:rPr>
+          <w:rFonts w:ascii="Times New Roman" w:eastAsia="TimesNewRomanPSMT" w:hAnsi="Times New Roman"/>
+          <w:iCs/>
+          <w:color w:val="181A17"/>
+          <w:sz w:val="24"/>
+          <w:szCs w:val="24"/>
+        </w:rPr>
+        <w:t xml:space="preserve">” </w:t>
+      </w:r>
+      <w:r>
+        <w:rPr>
+          <w:rFonts w:ascii="Times New Roman" w:eastAsia="TimesNewRomanPSMT" w:hAnsi="Times New Roman"/>
+          <w:iCs/>
+          <w:color w:val="181A17"/>
+          <w:sz w:val="24"/>
+          <w:szCs w:val="24"/>
+        </w:rPr>
+        <w:t xml:space="preserve">командой </w:t>
+      </w:r>
+      <w:r>
+        <w:rPr>
+          <w:rFonts w:ascii="Times New Roman" w:eastAsia="TimesNewRomanPSMT" w:hAnsi="Times New Roman"/>
+          <w:iCs/>
+          <w:color w:val="181A17"/>
+          <w:sz w:val="24"/>
+          <w:szCs w:val="24"/>
+        </w:rPr>
+        <w:t>“</w:t>
+      </w:r>
+      <w:r>
+        <w:rPr>
+          <w:rFonts w:ascii="Times New Roman" w:eastAsia="TimesNewRomanPSMT" w:hAnsi="Times New Roman"/>
+          <w:iCs/>
+          <w:color w:val="181A17"/>
+          <w:sz w:val="24"/>
+          <w:szCs w:val="24"/>
+          <w:lang w:val="en-US"/>
+        </w:rPr>
+        <w:t>system</w:t>
+      </w:r>
+      <w:r>
+        <w:rPr>
+          <w:rFonts w:ascii="Times New Roman" w:eastAsia="TimesNewRomanPSMT" w:hAnsi="Times New Roman"/>
+          <w:iCs/>
+          <w:color w:val="181A17"/>
+          <w:sz w:val="24"/>
+          <w:szCs w:val="24"/>
+        </w:rPr>
+        <w:t>/</w:t>
+      </w:r>
+      <w:r>
+        <w:rPr>
+          <w:rFonts w:ascii="Times New Roman" w:eastAsia="TimesNewRomanPSMT" w:hAnsi="Times New Roman"/>
+          <w:iCs/>
+          <w:color w:val="181A17"/>
+          <w:sz w:val="24"/>
+          <w:szCs w:val="24"/>
+          <w:lang w:val="en-US"/>
+        </w:rPr>
+        <w:t>backup</w:t>
+      </w:r>
+      <w:r>
+        <w:rPr>
+          <w:rFonts w:ascii="Times New Roman" w:eastAsia="TimesNewRomanPSMT" w:hAnsi="Times New Roman"/>
+          <w:iCs/>
+          <w:color w:val="181A17"/>
+          <w:sz w:val="24"/>
+          <w:szCs w:val="24"/>
+        </w:rPr>
+        <w:t>/</w:t>
+      </w:r>
+      <w:r>
+        <w:rPr>
+          <w:rFonts w:ascii="Times New Roman" w:eastAsia="TimesNewRomanPSMT" w:hAnsi="Times New Roman"/>
+          <w:iCs/>
+          <w:color w:val="181A17"/>
+          <w:sz w:val="24"/>
+          <w:szCs w:val="24"/>
+          <w:lang w:val="en-US"/>
+        </w:rPr>
+        <w:t>save</w:t>
+      </w:r>
+      <w:r>
+        <w:rPr>
+          <w:rFonts w:ascii="Times New Roman" w:eastAsia="TimesNewRomanPSMT" w:hAnsi="Times New Roman"/>
+          <w:iCs/>
+          <w:color w:val="181A17"/>
+          <w:sz w:val="24"/>
+          <w:szCs w:val="24"/>
+        </w:rPr>
+        <w:t xml:space="preserve"> </w:t>
+      </w:r>
+      <w:proofErr w:type="spellStart"/>
+      <w:r>
+        <w:rPr>
+          <w:rFonts w:ascii="Times New Roman" w:eastAsia="TimesNewRomanPSMT" w:hAnsi="Times New Roman"/>
+          <w:iCs/>
+          <w:color w:val="181A17"/>
+          <w:sz w:val="24"/>
+          <w:szCs w:val="24"/>
+          <w:lang w:val="en-US"/>
+        </w:rPr>
+        <w:t>dont</w:t>
+      </w:r>
+      <w:proofErr w:type="spellEnd"/>
+      <w:r>
+        <w:rPr>
+          <w:rFonts w:ascii="Times New Roman" w:eastAsia="TimesNewRomanPSMT" w:hAnsi="Times New Roman"/>
+          <w:iCs/>
+          <w:color w:val="181A17"/>
+          <w:sz w:val="24"/>
+          <w:szCs w:val="24"/>
+        </w:rPr>
+        <w:t>-</w:t>
+      </w:r>
+      <w:r>
+        <w:rPr>
+          <w:rFonts w:ascii="Times New Roman" w:eastAsia="TimesNewRomanPSMT" w:hAnsi="Times New Roman"/>
+          <w:iCs/>
+          <w:color w:val="181A17"/>
+          <w:sz w:val="24"/>
+          <w:szCs w:val="24"/>
+          <w:lang w:val="en-US"/>
+        </w:rPr>
+        <w:t>encrypt</w:t>
+      </w:r>
+      <w:r>
+        <w:rPr>
+          <w:rFonts w:ascii="Times New Roman" w:eastAsia="TimesNewRomanPSMT" w:hAnsi="Times New Roman"/>
+          <w:iCs/>
+          <w:color w:val="181A17"/>
+          <w:sz w:val="24"/>
+          <w:szCs w:val="24"/>
+        </w:rPr>
+        <w:t>=</w:t>
+      </w:r>
+      <w:r>
+        <w:rPr>
+          <w:rFonts w:ascii="Times New Roman" w:eastAsia="TimesNewRomanPSMT" w:hAnsi="Times New Roman"/>
+          <w:iCs/>
+          <w:color w:val="181A17"/>
+          <w:sz w:val="24"/>
+          <w:szCs w:val="24"/>
+          <w:lang w:val="en-US"/>
+        </w:rPr>
+        <w:t>yes</w:t>
+      </w:r>
+      <w:r>
+        <w:rPr>
+          <w:rFonts w:ascii="Times New Roman" w:eastAsia="TimesNewRomanPSMT" w:hAnsi="Times New Roman"/>
+          <w:iCs/>
+          <w:color w:val="181A17"/>
+          <w:sz w:val="24"/>
+          <w:szCs w:val="24"/>
+        </w:rPr>
+        <w:t xml:space="preserve"> </w:t>
+      </w:r>
+      <w:r>
+        <w:rPr>
+          <w:rFonts w:ascii="Times New Roman" w:eastAsia="TimesNewRomanPSMT" w:hAnsi="Times New Roman"/>
+          <w:iCs/>
+          <w:color w:val="181A17"/>
+          <w:sz w:val="24"/>
+          <w:szCs w:val="24"/>
+          <w:lang w:val="en-US"/>
+        </w:rPr>
+        <w:t>name</w:t>
+      </w:r>
+      <w:r>
+        <w:rPr>
+          <w:rFonts w:ascii="Times New Roman" w:eastAsia="TimesNewRomanPSMT" w:hAnsi="Times New Roman"/>
+          <w:iCs/>
+          <w:color w:val="181A17"/>
+          <w:sz w:val="24"/>
+          <w:szCs w:val="24"/>
+        </w:rPr>
+        <w:t>=</w:t>
+      </w:r>
+      <w:r>
+        <w:rPr>
+          <w:rFonts w:ascii="Times New Roman" w:eastAsia="TimesNewRomanPSMT" w:hAnsi="Times New Roman"/>
+          <w:iCs/>
+          <w:color w:val="181A17"/>
+          <w:sz w:val="24"/>
+          <w:szCs w:val="24"/>
+          <w:lang w:val="en-US"/>
+        </w:rPr>
+        <w:t>mt</w:t>
+      </w:r>
+      <w:r>
+        <w:rPr>
+          <w:rFonts w:ascii="Times New Roman" w:eastAsia="TimesNewRomanPSMT" w:hAnsi="Times New Roman"/>
+          <w:iCs/>
+          <w:color w:val="181A17"/>
+          <w:sz w:val="24"/>
+          <w:szCs w:val="24"/>
+        </w:rPr>
+        <w:t>-01-</w:t>
+      </w:r>
+      <w:r>
+        <w:rPr>
+          <w:rFonts w:ascii="Times New Roman" w:eastAsia="TimesNewRomanPSMT" w:hAnsi="Times New Roman"/>
+          <w:iCs/>
+          <w:color w:val="181A17"/>
+          <w:sz w:val="24"/>
+          <w:szCs w:val="24"/>
+          <w:lang w:val="en-US"/>
+        </w:rPr>
+        <w:t>empty</w:t>
+      </w:r>
+      <w:r>
+        <w:rPr>
+          <w:rFonts w:ascii="Times New Roman" w:eastAsia="TimesNewRomanPSMT" w:hAnsi="Times New Roman"/>
+          <w:iCs/>
+          <w:color w:val="181A17"/>
+          <w:sz w:val="24"/>
+          <w:szCs w:val="24"/>
+        </w:rPr>
+        <w:t>”</w:t>
+      </w:r>
+      <w:r>
+        <w:rPr>
+          <w:rFonts w:ascii="Times New Roman" w:eastAsia="TimesNewRomanPSMT" w:hAnsi="Times New Roman"/>
+          <w:iCs/>
+          <w:color w:val="181A17"/>
+          <w:sz w:val="24"/>
+          <w:szCs w:val="24"/>
+        </w:rPr>
+        <w:t xml:space="preserve"> и далее сохранён на хост-машину, используя команду </w:t>
+      </w:r>
+      <w:proofErr w:type="spellStart"/>
+      <w:r>
+        <w:rPr>
+          <w:rFonts w:ascii="Times New Roman" w:eastAsia="TimesNewRomanPSMT" w:hAnsi="Times New Roman"/>
+          <w:iCs/>
+          <w:color w:val="181A17"/>
+          <w:sz w:val="24"/>
+          <w:szCs w:val="24"/>
+          <w:lang w:val="en-US"/>
+        </w:rPr>
+        <w:t>scp</w:t>
+      </w:r>
+      <w:proofErr w:type="spellEnd"/>
+      <w:r>
+        <w:rPr>
+          <w:rFonts w:ascii="Times New Roman" w:eastAsia="TimesNewRomanPSMT" w:hAnsi="Times New Roman"/>
+          <w:iCs/>
+          <w:color w:val="181A17"/>
+          <w:sz w:val="24"/>
+          <w:szCs w:val="24"/>
+        </w:rPr>
+        <w:t>.</w:t>
+      </w:r>
+    </w:p>
+    <w:p>
+      <w:pPr>
+        <w:pStyle w:val="ListParagraph"/>
+        <w:numPr>
+          <w:ilvl w:val="0"/>
+          <w:numId w:val="18"/>
+        </w:numPr>
+        <w:autoSpaceDE w:val="0"/>
+        <w:autoSpaceDN w:val="0"/>
+        <w:adjustRightInd w:val="0"/>
+        <w:jc w:val="both"/>
+        <w:rPr>
+          <w:rFonts w:ascii="Times New Roman" w:eastAsia="TimesNewRomanPSMT" w:hAnsi="Times New Roman"/>
+          <w:iCs/>
+          <w:color w:val="181A17"/>
+          <w:sz w:val="24"/>
+          <w:szCs w:val="24"/>
+        </w:rPr>
+      </w:pPr>
+      <w:r>
+        <w:rPr>
+          <w:rFonts w:ascii="Times New Roman" w:eastAsia="TimesNewRomanPSMT" w:hAnsi="Times New Roman"/>
+          <w:iCs/>
+          <w:color w:val="181A17"/>
+          <w:sz w:val="24"/>
+          <w:szCs w:val="24"/>
+        </w:rPr>
+        <w:t xml:space="preserve">Машине было задано имя устройства </w:t>
+      </w:r>
+      <w:r>
+        <w:rPr>
+          <w:rFonts w:ascii="Times New Roman" w:eastAsia="TimesNewRomanPSMT" w:hAnsi="Times New Roman"/>
+          <w:iCs/>
+          <w:color w:val="181A17"/>
+          <w:sz w:val="24"/>
+          <w:szCs w:val="24"/>
+          <w:lang w:val="en-US"/>
+        </w:rPr>
+        <w:t>mt</w:t>
+      </w:r>
+      <w:r>
+        <w:rPr>
+          <w:rFonts w:ascii="Times New Roman" w:eastAsia="TimesNewRomanPSMT" w:hAnsi="Times New Roman"/>
+          <w:iCs/>
+          <w:color w:val="181A17"/>
+          <w:sz w:val="24"/>
+          <w:szCs w:val="24"/>
+        </w:rPr>
+        <w:t xml:space="preserve">-01 </w:t>
+      </w:r>
+      <w:r>
+        <w:rPr>
+          <w:rFonts w:ascii="Times New Roman" w:eastAsia="TimesNewRomanPSMT" w:hAnsi="Times New Roman"/>
+          <w:iCs/>
+          <w:color w:val="181A17"/>
+          <w:sz w:val="24"/>
+          <w:szCs w:val="24"/>
+        </w:rPr>
+        <w:t xml:space="preserve">командой </w:t>
+      </w:r>
+      <w:r>
+        <w:rPr>
+          <w:rFonts w:ascii="Times New Roman" w:eastAsia="TimesNewRomanPSMT" w:hAnsi="Times New Roman"/>
+          <w:iCs/>
+          <w:color w:val="181A17"/>
+          <w:sz w:val="24"/>
+          <w:szCs w:val="24"/>
+        </w:rPr>
+        <w:t>“</w:t>
+      </w:r>
+      <w:r>
+        <w:rPr>
+          <w:rFonts w:ascii="Times New Roman" w:eastAsia="TimesNewRomanPSMT" w:hAnsi="Times New Roman"/>
+          <w:iCs/>
+          <w:color w:val="181A17"/>
+          <w:sz w:val="24"/>
+          <w:szCs w:val="24"/>
+          <w:lang w:val="en-US"/>
+        </w:rPr>
+        <w:t>system</w:t>
+      </w:r>
+      <w:r>
+        <w:rPr>
+          <w:rFonts w:ascii="Times New Roman" w:eastAsia="TimesNewRomanPSMT" w:hAnsi="Times New Roman"/>
+          <w:iCs/>
+          <w:color w:val="181A17"/>
+          <w:sz w:val="24"/>
+          <w:szCs w:val="24"/>
+        </w:rPr>
+        <w:t xml:space="preserve"> </w:t>
+      </w:r>
+      <w:r>
+        <w:rPr>
+          <w:rFonts w:ascii="Times New Roman" w:eastAsia="TimesNewRomanPSMT" w:hAnsi="Times New Roman"/>
+          <w:iCs/>
+          <w:color w:val="181A17"/>
+          <w:sz w:val="24"/>
+          <w:szCs w:val="24"/>
+          <w:lang w:val="en-US"/>
+        </w:rPr>
+        <w:t>identity</w:t>
+      </w:r>
+      <w:r>
+        <w:rPr>
+          <w:rFonts w:ascii="Times New Roman" w:eastAsia="TimesNewRomanPSMT" w:hAnsi="Times New Roman"/>
+          <w:iCs/>
+          <w:color w:val="181A17"/>
+          <w:sz w:val="24"/>
+          <w:szCs w:val="24"/>
+        </w:rPr>
+        <w:t>/</w:t>
+      </w:r>
+      <w:r>
+        <w:rPr>
+          <w:rFonts w:ascii="Times New Roman" w:eastAsia="TimesNewRomanPSMT" w:hAnsi="Times New Roman"/>
+          <w:iCs/>
+          <w:color w:val="181A17"/>
+          <w:sz w:val="24"/>
+          <w:szCs w:val="24"/>
+          <w:lang w:val="en-US"/>
+        </w:rPr>
+        <w:t>set</w:t>
+      </w:r>
+      <w:r>
+        <w:rPr>
+          <w:rFonts w:ascii="Times New Roman" w:eastAsia="TimesNewRomanPSMT" w:hAnsi="Times New Roman"/>
+          <w:iCs/>
+          <w:color w:val="181A17"/>
+          <w:sz w:val="24"/>
+          <w:szCs w:val="24"/>
+        </w:rPr>
+        <w:t xml:space="preserve"> </w:t>
+      </w:r>
+      <w:r>
+        <w:rPr>
+          <w:rFonts w:ascii="Times New Roman" w:eastAsia="TimesNewRomanPSMT" w:hAnsi="Times New Roman"/>
+          <w:iCs/>
+          <w:color w:val="181A17"/>
+          <w:sz w:val="24"/>
+          <w:szCs w:val="24"/>
+          <w:lang w:val="en-US"/>
+        </w:rPr>
+        <w:t>name</w:t>
+      </w:r>
+      <w:r>
+        <w:rPr>
+          <w:rFonts w:ascii="Times New Roman" w:eastAsia="TimesNewRomanPSMT" w:hAnsi="Times New Roman"/>
+          <w:iCs/>
+          <w:color w:val="181A17"/>
+          <w:sz w:val="24"/>
+          <w:szCs w:val="24"/>
+        </w:rPr>
+        <w:t>=</w:t>
+      </w:r>
+      <w:r>
+        <w:rPr>
+          <w:rFonts w:ascii="Times New Roman" w:eastAsia="TimesNewRomanPSMT" w:hAnsi="Times New Roman"/>
+          <w:iCs/>
+          <w:color w:val="181A17"/>
+          <w:sz w:val="24"/>
+          <w:szCs w:val="24"/>
+          <w:lang w:val="en-US"/>
+        </w:rPr>
+        <w:t>mt</w:t>
+      </w:r>
+      <w:r>
+        <w:rPr>
+          <w:rFonts w:ascii="Times New Roman" w:eastAsia="TimesNewRomanPSMT" w:hAnsi="Times New Roman"/>
+          <w:iCs/>
+          <w:color w:val="181A17"/>
+          <w:sz w:val="24"/>
+          <w:szCs w:val="24"/>
+        </w:rPr>
+        <w:t>-01”.</w:t>
+      </w:r>
+      <w:r>
+        <w:rPr>
+          <w:rFonts w:ascii="Times New Roman" w:eastAsia="TimesNewRomanPSMT" w:hAnsi="Times New Roman"/>
+          <w:iCs/>
+          <w:color w:val="181A17"/>
+          <w:sz w:val="24"/>
+          <w:szCs w:val="24"/>
+        </w:rPr>
+        <w:t xml:space="preserve"> Далее конфигурация роутера была сохранена на нём командой </w:t>
+      </w:r>
+      <w:r>
+        <w:rPr>
+          <w:rFonts w:ascii="Times New Roman" w:eastAsia="TimesNewRomanPSMT" w:hAnsi="Times New Roman"/>
+          <w:iCs/>
+          <w:color w:val="181A17"/>
+          <w:sz w:val="24"/>
+          <w:szCs w:val="24"/>
+        </w:rPr>
+        <w:t>“</w:t>
+      </w:r>
+      <w:r>
+        <w:rPr>
+          <w:rFonts w:ascii="Times New Roman" w:eastAsia="TimesNewRomanPSMT" w:hAnsi="Times New Roman"/>
+          <w:iCs/>
+          <w:color w:val="181A17"/>
+          <w:sz w:val="24"/>
+          <w:szCs w:val="24"/>
+          <w:lang w:val="en-US"/>
+        </w:rPr>
+        <w:t>export</w:t>
+      </w:r>
+      <w:r>
+        <w:rPr>
+          <w:rFonts w:ascii="Times New Roman" w:eastAsia="TimesNewRomanPSMT" w:hAnsi="Times New Roman"/>
+          <w:iCs/>
+          <w:color w:val="181A17"/>
+          <w:sz w:val="24"/>
+          <w:szCs w:val="24"/>
+        </w:rPr>
+        <w:t xml:space="preserve">” </w:t>
+      </w:r>
+      <w:r>
+        <w:rPr>
+          <w:rFonts w:ascii="Times New Roman" w:eastAsia="TimesNewRomanPSMT" w:hAnsi="Times New Roman"/>
+          <w:iCs/>
+          <w:color w:val="181A17"/>
+          <w:sz w:val="24"/>
+          <w:szCs w:val="24"/>
+        </w:rPr>
+        <w:t xml:space="preserve">в файл </w:t>
+      </w:r>
+      <w:r>
+        <w:rPr>
+          <w:rFonts w:ascii="Times New Roman" w:eastAsia="TimesNewRomanPSMT" w:hAnsi="Times New Roman"/>
+          <w:iCs/>
+          <w:color w:val="181A17"/>
+          <w:sz w:val="24"/>
+          <w:szCs w:val="24"/>
+          <w:lang w:val="en-US"/>
+        </w:rPr>
+        <w:t>mt</w:t>
+      </w:r>
+      <w:r>
+        <w:rPr>
+          <w:rFonts w:ascii="Times New Roman" w:eastAsia="TimesNewRomanPSMT" w:hAnsi="Times New Roman"/>
+          <w:iCs/>
+          <w:color w:val="181A17"/>
+          <w:sz w:val="24"/>
+          <w:szCs w:val="24"/>
+        </w:rPr>
+        <w:t>-01.</w:t>
+      </w:r>
+      <w:proofErr w:type="spellStart"/>
+      <w:r>
+        <w:rPr>
+          <w:rFonts w:ascii="Times New Roman" w:eastAsia="TimesNewRomanPSMT" w:hAnsi="Times New Roman"/>
+          <w:iCs/>
+          <w:color w:val="181A17"/>
+          <w:sz w:val="24"/>
+          <w:szCs w:val="24"/>
+          <w:lang w:val="en-US"/>
+        </w:rPr>
+        <w:t>rsc</w:t>
+      </w:r>
+      <w:proofErr w:type="spellEnd"/>
+      <w:r>
+        <w:rPr>
+          <w:rFonts w:ascii="Times New Roman" w:eastAsia="TimesNewRomanPSMT" w:hAnsi="Times New Roman"/>
+          <w:iCs/>
+          <w:color w:val="181A17"/>
+          <w:sz w:val="24"/>
+          <w:szCs w:val="24"/>
+        </w:rPr>
+        <w:t>.</w:t>
+      </w:r>
+      <w:r>
+        <w:rPr>
+          <w:rFonts w:ascii="Times New Roman" w:eastAsia="TimesNewRomanPSMT" w:hAnsi="Times New Roman"/>
+          <w:iCs/>
+          <w:color w:val="181A17"/>
+          <w:sz w:val="24"/>
+          <w:szCs w:val="24"/>
+        </w:rPr>
+        <w:br/>
+      </w:r>
+      <w:r>
+        <w:rPr>
+          <w:rFonts w:ascii="Times New Roman" w:eastAsia="TimesNewRomanPSMT" w:hAnsi="Times New Roman"/>
+          <w:iCs/>
+          <w:color w:val="181A17"/>
+          <w:sz w:val="24"/>
+          <w:szCs w:val="24"/>
+        </w:rPr>
+        <w:br/>
+      </w:r>
+      <w:r>
+        <w:rPr>
+          <w:rFonts w:ascii="Times New Roman" w:eastAsia="TimesNewRomanPSMT" w:hAnsi="Times New Roman"/>
+          <w:iCs/>
+          <w:noProof/>
+          <w:color w:val="181A17"/>
+          <w:sz w:val="24"/>
+          <w:szCs w:val="24"/>
+        </w:rPr>
+        <w:drawing>
+          <wp:inline distT="0" distB="0" distL="0" distR="0" wp14:anchorId="1089E197" wp14:editId="14A0123C">
+            <wp:extent cx="4577918" cy="2970704"/>
+            <wp:effectExtent l="0" t="0" r="0" b="1270"/>
+            <wp:docPr id="3" name="Picture 3"/>
+            <wp:cNvGraphicFramePr>
+              <a:graphicFrameLocks xmlns:a="http://schemas.openxmlformats.org/drawingml/2006/main" noChangeAspect="1"/>
+            </wp:cNvGraphicFramePr>
+            <a:graphic xmlns:a="http://schemas.openxmlformats.org/drawingml/2006/main">
+              <a:graphicData uri="http://schemas.openxmlformats.org/drawingml/2006/picture">
+                <pic:pic xmlns:pic="http://schemas.openxmlformats.org/drawingml/2006/picture">
+                  <pic:nvPicPr>
+                    <pic:cNvPr id="3" name="Picture 3"/>
+                    <pic:cNvPicPr/>
+                  </pic:nvPicPr>
+                  <pic:blipFill>
+                    <a:blip r:embed="rId11" cstate="print">
+                      <a:extLst>
+                        <a:ext uri="{28A0092B-C50C-407E-A947-70E740481C1C}">
+                          <a14:useLocalDpi xmlns:a14="http://schemas.microsoft.com/office/drawing/2010/main" val="0"/>
+                        </a:ext>
+                      </a:extLst>
+                    </a:blip>
+                    <a:stretch>
+                      <a:fillRect/>
+                    </a:stretch>
+                  </pic:blipFill>
+                  <pic:spPr>
+                    <a:xfrm>
+                      <a:off x="0" y="0"/>
+                      <a:ext cx="4596616" cy="2982838"/>
+                    </a:xfrm>
+                    <a:prstGeom prst="rect">
+                      <a:avLst/>
+                    </a:prstGeom>
+                  </pic:spPr>
+                </pic:pic>
+              </a:graphicData>
+            </a:graphic>
+          </wp:inline>
+        </w:drawing>
+      </w:r>
+      <w:r>
+        <w:rPr>
+          <w:rFonts w:ascii="Times New Roman" w:eastAsia="TimesNewRomanPSMT" w:hAnsi="Times New Roman"/>
+          <w:iCs/>
+          <w:color w:val="181A17"/>
+          <w:sz w:val="24"/>
+          <w:szCs w:val="24"/>
+        </w:rPr>
+        <w:br/>
+      </w:r>
+    </w:p>
+    <w:p>
+      <w:pPr>
+        <w:pStyle w:val="ListParagraph"/>
+        <w:numPr>
+          <w:ilvl w:val="0"/>
+          <w:numId w:val="18"/>
+        </w:numPr>
+        <w:autoSpaceDE w:val="0"/>
+        <w:autoSpaceDN w:val="0"/>
+        <w:adjustRightInd w:val="0"/>
+        <w:rPr>
+          <w:rFonts w:ascii="Times New Roman" w:eastAsia="TimesNewRomanPSMT" w:hAnsi="Times New Roman"/>
+          <w:iCs/>
+          <w:color w:val="181A17"/>
+          <w:sz w:val="24"/>
+          <w:szCs w:val="24"/>
+        </w:rPr>
+      </w:pPr>
+      <w:r>
+        <w:rPr>
+          <w:rFonts w:ascii="Times New Roman" w:eastAsia="TimesNewRomanPSMT" w:hAnsi="Times New Roman"/>
+          <w:iCs/>
+          <w:color w:val="181A17"/>
+          <w:sz w:val="24"/>
+          <w:szCs w:val="24"/>
+        </w:rPr>
+        <w:t xml:space="preserve">С помощью </w:t>
+      </w:r>
+      <w:proofErr w:type="spellStart"/>
+      <w:r>
+        <w:rPr>
+          <w:rFonts w:ascii="Times New Roman" w:eastAsia="TimesNewRomanPSMT" w:hAnsi="Times New Roman"/>
+          <w:iCs/>
+          <w:color w:val="181A17"/>
+          <w:sz w:val="24"/>
+          <w:szCs w:val="24"/>
+          <w:lang w:val="en-US"/>
+        </w:rPr>
+        <w:t>scp</w:t>
+      </w:r>
+      <w:proofErr w:type="spellEnd"/>
+      <w:r>
+        <w:rPr>
+          <w:rFonts w:ascii="Times New Roman" w:eastAsia="TimesNewRomanPSMT" w:hAnsi="Times New Roman"/>
+          <w:iCs/>
+          <w:color w:val="181A17"/>
+          <w:sz w:val="24"/>
+          <w:szCs w:val="24"/>
+        </w:rPr>
+        <w:t xml:space="preserve">, </w:t>
+      </w:r>
+      <w:r>
+        <w:rPr>
+          <w:rFonts w:ascii="Times New Roman" w:eastAsia="TimesNewRomanPSMT" w:hAnsi="Times New Roman"/>
+          <w:iCs/>
+          <w:color w:val="181A17"/>
+          <w:sz w:val="24"/>
+          <w:szCs w:val="24"/>
+        </w:rPr>
+        <w:t xml:space="preserve">файл был скопирован на хост-машину и дублирован с именем </w:t>
+      </w:r>
+      <w:r>
+        <w:rPr>
+          <w:rFonts w:ascii="Times New Roman" w:eastAsia="TimesNewRomanPSMT" w:hAnsi="Times New Roman"/>
+          <w:iCs/>
+          <w:color w:val="181A17"/>
+          <w:sz w:val="24"/>
+          <w:szCs w:val="24"/>
+          <w:lang w:val="en-US"/>
+        </w:rPr>
+        <w:t>mt</w:t>
+      </w:r>
+      <w:r>
+        <w:rPr>
+          <w:rFonts w:ascii="Times New Roman" w:eastAsia="TimesNewRomanPSMT" w:hAnsi="Times New Roman"/>
+          <w:iCs/>
+          <w:color w:val="181A17"/>
+          <w:sz w:val="24"/>
+          <w:szCs w:val="24"/>
+        </w:rPr>
+        <w:t>-02.</w:t>
+      </w:r>
+      <w:proofErr w:type="spellStart"/>
+      <w:r>
+        <w:rPr>
+          <w:rFonts w:ascii="Times New Roman" w:eastAsia="TimesNewRomanPSMT" w:hAnsi="Times New Roman"/>
+          <w:iCs/>
+          <w:color w:val="181A17"/>
+          <w:sz w:val="24"/>
+          <w:szCs w:val="24"/>
+          <w:lang w:val="en-US"/>
+        </w:rPr>
+        <w:t>rsc</w:t>
+      </w:r>
+      <w:proofErr w:type="spellEnd"/>
+      <w:r>
+        <w:rPr>
+          <w:rFonts w:ascii="Times New Roman" w:eastAsia="TimesNewRomanPSMT" w:hAnsi="Times New Roman"/>
+          <w:iCs/>
+          <w:color w:val="181A17"/>
+          <w:sz w:val="24"/>
+          <w:szCs w:val="24"/>
+        </w:rPr>
+        <w:t>.</w:t>
+      </w:r>
+      <w:r>
+        <w:rPr>
+          <w:rFonts w:ascii="Times New Roman" w:eastAsia="TimesNewRomanPSMT" w:hAnsi="Times New Roman"/>
+          <w:iCs/>
+          <w:color w:val="181A17"/>
+          <w:sz w:val="24"/>
+          <w:szCs w:val="24"/>
+        </w:rPr>
+        <w:t xml:space="preserve"> В терминале с помощью редактора </w:t>
+      </w:r>
+      <w:r>
+        <w:rPr>
+          <w:rFonts w:ascii="Times New Roman" w:eastAsia="TimesNewRomanPSMT" w:hAnsi="Times New Roman"/>
+          <w:iCs/>
+          <w:color w:val="181A17"/>
+          <w:sz w:val="24"/>
+          <w:szCs w:val="24"/>
+          <w:lang w:val="en-US"/>
+        </w:rPr>
+        <w:t>nano</w:t>
+      </w:r>
+      <w:r>
+        <w:rPr>
+          <w:rFonts w:ascii="Times New Roman" w:eastAsia="TimesNewRomanPSMT" w:hAnsi="Times New Roman"/>
+          <w:iCs/>
+          <w:color w:val="181A17"/>
+          <w:sz w:val="24"/>
+          <w:szCs w:val="24"/>
+        </w:rPr>
+        <w:t xml:space="preserve"> имя устройства в файле </w:t>
+      </w:r>
+      <w:r>
+        <w:rPr>
+          <w:rFonts w:ascii="Times New Roman" w:eastAsia="TimesNewRomanPSMT" w:hAnsi="Times New Roman"/>
+          <w:iCs/>
+          <w:color w:val="181A17"/>
+          <w:sz w:val="24"/>
+          <w:szCs w:val="24"/>
+          <w:lang w:val="en-US"/>
+        </w:rPr>
+        <w:t>mt</w:t>
+      </w:r>
+      <w:r>
+        <w:rPr>
+          <w:rFonts w:ascii="Times New Roman" w:eastAsia="TimesNewRomanPSMT" w:hAnsi="Times New Roman"/>
+          <w:iCs/>
+          <w:color w:val="181A17"/>
+          <w:sz w:val="24"/>
+          <w:szCs w:val="24"/>
+        </w:rPr>
+        <w:t>-02.</w:t>
+      </w:r>
+      <w:proofErr w:type="spellStart"/>
+      <w:r>
+        <w:rPr>
+          <w:rFonts w:ascii="Times New Roman" w:eastAsia="TimesNewRomanPSMT" w:hAnsi="Times New Roman"/>
+          <w:iCs/>
+          <w:color w:val="181A17"/>
+          <w:sz w:val="24"/>
+          <w:szCs w:val="24"/>
+          <w:lang w:val="en-US"/>
+        </w:rPr>
+        <w:t>rsc</w:t>
+      </w:r>
+      <w:proofErr w:type="spellEnd"/>
+      <w:r>
+        <w:rPr>
+          <w:rFonts w:ascii="Times New Roman" w:eastAsia="TimesNewRomanPSMT" w:hAnsi="Times New Roman"/>
+          <w:iCs/>
+          <w:color w:val="181A17"/>
+          <w:sz w:val="24"/>
+          <w:szCs w:val="24"/>
+        </w:rPr>
+        <w:t xml:space="preserve"> </w:t>
+      </w:r>
+      <w:r>
+        <w:rPr>
+          <w:rFonts w:ascii="Times New Roman" w:eastAsia="TimesNewRomanPSMT" w:hAnsi="Times New Roman"/>
+          <w:iCs/>
+          <w:color w:val="181A17"/>
+          <w:sz w:val="24"/>
+          <w:szCs w:val="24"/>
+        </w:rPr>
+        <w:t xml:space="preserve">было изменено на </w:t>
+      </w:r>
+      <w:r>
+        <w:rPr>
+          <w:rFonts w:ascii="Times New Roman" w:eastAsia="TimesNewRomanPSMT" w:hAnsi="Times New Roman"/>
+          <w:iCs/>
+          <w:color w:val="181A17"/>
+          <w:sz w:val="24"/>
+          <w:szCs w:val="24"/>
+          <w:lang w:val="en-US"/>
+        </w:rPr>
+        <w:t>mt</w:t>
+      </w:r>
+      <w:r>
+        <w:rPr>
+          <w:rFonts w:ascii="Times New Roman" w:eastAsia="TimesNewRomanPSMT" w:hAnsi="Times New Roman"/>
+          <w:iCs/>
+          <w:color w:val="181A17"/>
+          <w:sz w:val="24"/>
+          <w:szCs w:val="24"/>
+        </w:rPr>
+        <w:t xml:space="preserve">-02 </w:t>
+      </w:r>
+      <w:r>
+        <w:rPr>
+          <w:rFonts w:ascii="Times New Roman" w:eastAsia="TimesNewRomanPSMT" w:hAnsi="Times New Roman"/>
+          <w:iCs/>
+          <w:color w:val="181A17"/>
+          <w:sz w:val="24"/>
+          <w:szCs w:val="24"/>
+        </w:rPr>
+        <w:t>соответственно для второго роутера в сети.</w:t>
+      </w:r>
+    </w:p>
+    <w:p>
+      <w:pPr>
+        <w:pStyle w:val="ListParagraph"/>
+        <w:numPr>
+          <w:ilvl w:val="0"/>
+          <w:numId w:val="18"/>
+        </w:numPr>
+        <w:autoSpaceDE w:val="0"/>
+        <w:autoSpaceDN w:val="0"/>
+        <w:adjustRightInd w:val="0"/>
+        <w:rPr>
+          <w:rFonts w:ascii="Times New Roman" w:eastAsia="TimesNewRomanPSMT" w:hAnsi="Times New Roman"/>
+          <w:iCs/>
+          <w:color w:val="181A17"/>
+          <w:sz w:val="24"/>
+          <w:szCs w:val="24"/>
         </w:rPr>
       </w:pPr>
     </w:p>
     <w:sectPr>
-      <w:footerReference w:type="default" r:id="rId8"/>
+      <w:footerReference w:type="default" r:id="rId12"/>
       <w:pgSz w:w="11906" w:h="16838"/>
       <w:pgMar w:top="1134" w:right="851" w:bottom="1134" w:left="1701" w:header="709" w:footer="709" w:gutter="0"/>
       <w:cols w:space="708"/>
@@ -1483,6 +4310,95 @@
 <file path=word/numbering.xml><?xml version="1.0" encoding="utf-8"?>
 <w:numbering xmlns:wpc="http://schemas.microsoft.com/office/word/2010/wordprocessingCanvas" xmlns:cx="http://schemas.microsoft.com/office/drawing/2014/chartex" xmlns:cx1="http://schemas.microsoft.com/office/drawing/2015/9/8/chartex" xmlns:cx2="http://schemas.microsoft.com/office/drawing/2015/10/21/chartex" xmlns:cx3="http://schemas.microsoft.com/office/drawing/2016/5/9/chartex" xmlns:cx4="http://schemas.microsoft.com/office/drawing/2016/5/10/chartex" xmlns:cx5="http://schemas.microsoft.com/office/drawing/2016/5/11/chartex" xmlns:cx6="http://schemas.microsoft.com/office/drawing/2016/5/12/chartex" xmlns:cx7="http://schemas.microsoft.com/office/drawing/2016/5/13/chartex" xmlns:cx8="http://schemas.microsoft.com/office/drawing/2016/5/14/chartex" xmlns:mc="http://schemas.openxmlformats.org/markup-compatibility/2006" xmlns:aink="http://schemas.microsoft.com/office/drawing/2016/ink" xmlns:am3d="http://schemas.microsoft.com/office/drawing/2017/model3d" xmlns:o="urn:schemas-microsoft-com:office:office" xmlns:oel="http://schemas.microsoft.com/office/2019/extlst" xmlns:r="http://schemas.openxmlformats.org/officeDocument/2006/relationships" xmlns:m="http://schemas.openxmlformats.org/officeDocument/2006/math" xmlns:v="urn:schemas-microsoft-com:vml" xmlns:wp14="http://schemas.microsoft.com/office/word/2010/wordprocessingDrawing" xmlns:wp="http://schemas.openxmlformats.org/drawingml/2006/wordprocessingDrawing" xmlns:w10="urn:schemas-microsoft-com:office:word" xmlns:w="http://schemas.openxmlformats.org/wordprocessingml/2006/main" xmlns:w14="http://schemas.microsoft.com/office/word/2010/wordml" xmlns:w15="http://schemas.microsoft.com/office/word/2012/wordml" xmlns:w16cex="http://schemas.microsoft.com/office/word/2018/wordml/cex" xmlns:w16cid="http://schemas.microsoft.com/office/word/2016/wordml/cid" xmlns:w16="http://schemas.microsoft.com/office/word/2018/wordml" xmlns:w16sdtdh="http://schemas.microsoft.com/office/word/2020/wordml/sdtdatahash" xmlns:w16se="http://schemas.microsoft.com/office/word/2015/wordml/symex" xmlns:wpg="http://schemas.microsoft.com/office/word/2010/wordprocessingGroup" xmlns:wpi="http://schemas.microsoft.com/office/word/2010/wordprocessingInk" xmlns:wne="http://schemas.microsoft.com/office/word/2006/wordml" xmlns:wps="http://schemas.microsoft.com/office/word/2010/wordprocessingShape" mc:Ignorable="w14 w15 w16se w16cid w16 w16cex w16sdtdh wp14">
   <w:abstractNum w:abstractNumId="0" w15:restartNumberingAfterBreak="0">
+    <w:nsid w:val="088E5739"/>
+    <w:multiLevelType w:val="hybridMultilevel"/>
+    <w:tmpl w:val="29CA79AC"/>
+    <w:lvl w:ilvl="0" w:tplc="0809000F">
+      <w:start w:val="1"/>
+      <w:numFmt w:val="decimal"/>
+      <w:lvlText w:val="%1."/>
+      <w:lvlJc w:val="left"/>
+      <w:pPr>
+        <w:ind w:left="720" w:hanging="360"/>
+      </w:pPr>
+      <w:rPr>
+        <w:rFonts w:hint="default"/>
+      </w:rPr>
+    </w:lvl>
+    <w:lvl w:ilvl="1" w:tplc="08090019" w:tentative="1">
+      <w:start w:val="1"/>
+      <w:numFmt w:val="lowerLetter"/>
+      <w:lvlText w:val="%2."/>
+      <w:lvlJc w:val="left"/>
+      <w:pPr>
+        <w:ind w:left="1440" w:hanging="360"/>
+      </w:pPr>
+    </w:lvl>
+    <w:lvl w:ilvl="2" w:tplc="0809001B" w:tentative="1">
+      <w:start w:val="1"/>
+      <w:numFmt w:val="lowerRoman"/>
+      <w:lvlText w:val="%3."/>
+      <w:lvlJc w:val="right"/>
+      <w:pPr>
+        <w:ind w:left="2160" w:hanging="180"/>
+      </w:pPr>
+    </w:lvl>
+    <w:lvl w:ilvl="3" w:tplc="0809000F" w:tentative="1">
+      <w:start w:val="1"/>
+      <w:numFmt w:val="decimal"/>
+      <w:lvlText w:val="%4."/>
+      <w:lvlJc w:val="left"/>
+      <w:pPr>
+        <w:ind w:left="2880" w:hanging="360"/>
+      </w:pPr>
+    </w:lvl>
+    <w:lvl w:ilvl="4" w:tplc="08090019" w:tentative="1">
+      <w:start w:val="1"/>
+      <w:numFmt w:val="lowerLetter"/>
+      <w:lvlText w:val="%5."/>
+      <w:lvlJc w:val="left"/>
+      <w:pPr>
+        <w:ind w:left="3600" w:hanging="360"/>
+      </w:pPr>
+    </w:lvl>
+    <w:lvl w:ilvl="5" w:tplc="0809001B" w:tentative="1">
+      <w:start w:val="1"/>
+      <w:numFmt w:val="lowerRoman"/>
+      <w:lvlText w:val="%6."/>
+      <w:lvlJc w:val="right"/>
+      <w:pPr>
+        <w:ind w:left="4320" w:hanging="180"/>
+      </w:pPr>
+    </w:lvl>
+    <w:lvl w:ilvl="6" w:tplc="0809000F" w:tentative="1">
+      <w:start w:val="1"/>
+      <w:numFmt w:val="decimal"/>
+      <w:lvlText w:val="%7."/>
+      <w:lvlJc w:val="left"/>
+      <w:pPr>
+        <w:ind w:left="5040" w:hanging="360"/>
+      </w:pPr>
+    </w:lvl>
+    <w:lvl w:ilvl="7" w:tplc="08090019" w:tentative="1">
+      <w:start w:val="1"/>
+      <w:numFmt w:val="lowerLetter"/>
+      <w:lvlText w:val="%8."/>
+      <w:lvlJc w:val="left"/>
+      <w:pPr>
+        <w:ind w:left="5760" w:hanging="360"/>
+      </w:pPr>
+    </w:lvl>
+    <w:lvl w:ilvl="8" w:tplc="0809001B" w:tentative="1">
+      <w:start w:val="1"/>
+      <w:numFmt w:val="lowerRoman"/>
+      <w:lvlText w:val="%9."/>
+      <w:lvlJc w:val="right"/>
+      <w:pPr>
+        <w:ind w:left="6480" w:hanging="180"/>
+      </w:pPr>
+    </w:lvl>
+  </w:abstractNum>
+  <w:abstractNum w:abstractNumId="1" w15:restartNumberingAfterBreak="0">
     <w:nsid w:val="0EF80090"/>
     <w:multiLevelType w:val="multilevel"/>
     <w:tmpl w:val="A25C1588"/>
@@ -1631,7 +4547,7 @@
       </w:rPr>
     </w:lvl>
   </w:abstractNum>
-  <w:abstractNum w:abstractNumId="1" w15:restartNumberingAfterBreak="0">
+  <w:abstractNum w:abstractNumId="2" w15:restartNumberingAfterBreak="0">
     <w:nsid w:val="0F4E4FD0"/>
     <w:multiLevelType w:val="hybridMultilevel"/>
     <w:tmpl w:val="6032CE3E"/>
@@ -1720,7 +4636,96 @@
       </w:pPr>
     </w:lvl>
   </w:abstractNum>
-  <w:abstractNum w:abstractNumId="2" w15:restartNumberingAfterBreak="0">
+  <w:abstractNum w:abstractNumId="3" w15:restartNumberingAfterBreak="0">
+    <w:nsid w:val="1130024E"/>
+    <w:multiLevelType w:val="hybridMultilevel"/>
+    <w:tmpl w:val="0C206AEE"/>
+    <w:lvl w:ilvl="0" w:tplc="F3186D2E">
+      <w:start w:val="1"/>
+      <w:numFmt w:val="decimal"/>
+      <w:lvlText w:val="%1."/>
+      <w:lvlJc w:val="left"/>
+      <w:pPr>
+        <w:ind w:left="1080" w:hanging="360"/>
+      </w:pPr>
+      <w:rPr>
+        <w:rFonts w:hint="default"/>
+      </w:rPr>
+    </w:lvl>
+    <w:lvl w:ilvl="1" w:tplc="08090019" w:tentative="1">
+      <w:start w:val="1"/>
+      <w:numFmt w:val="lowerLetter"/>
+      <w:lvlText w:val="%2."/>
+      <w:lvlJc w:val="left"/>
+      <w:pPr>
+        <w:ind w:left="1800" w:hanging="360"/>
+      </w:pPr>
+    </w:lvl>
+    <w:lvl w:ilvl="2" w:tplc="0809001B" w:tentative="1">
+      <w:start w:val="1"/>
+      <w:numFmt w:val="lowerRoman"/>
+      <w:lvlText w:val="%3."/>
+      <w:lvlJc w:val="right"/>
+      <w:pPr>
+        <w:ind w:left="2520" w:hanging="180"/>
+      </w:pPr>
+    </w:lvl>
+    <w:lvl w:ilvl="3" w:tplc="0809000F" w:tentative="1">
+      <w:start w:val="1"/>
+      <w:numFmt w:val="decimal"/>
+      <w:lvlText w:val="%4."/>
+      <w:lvlJc w:val="left"/>
+      <w:pPr>
+        <w:ind w:left="3240" w:hanging="360"/>
+      </w:pPr>
+    </w:lvl>
+    <w:lvl w:ilvl="4" w:tplc="08090019" w:tentative="1">
+      <w:start w:val="1"/>
+      <w:numFmt w:val="lowerLetter"/>
+      <w:lvlText w:val="%5."/>
+      <w:lvlJc w:val="left"/>
+      <w:pPr>
+        <w:ind w:left="3960" w:hanging="360"/>
+      </w:pPr>
+    </w:lvl>
+    <w:lvl w:ilvl="5" w:tplc="0809001B" w:tentative="1">
+      <w:start w:val="1"/>
+      <w:numFmt w:val="lowerRoman"/>
+      <w:lvlText w:val="%6."/>
+      <w:lvlJc w:val="right"/>
+      <w:pPr>
+        <w:ind w:left="4680" w:hanging="180"/>
+      </w:pPr>
+    </w:lvl>
+    <w:lvl w:ilvl="6" w:tplc="0809000F" w:tentative="1">
+      <w:start w:val="1"/>
+      <w:numFmt w:val="decimal"/>
+      <w:lvlText w:val="%7."/>
+      <w:lvlJc w:val="left"/>
+      <w:pPr>
+        <w:ind w:left="5400" w:hanging="360"/>
+      </w:pPr>
+    </w:lvl>
+    <w:lvl w:ilvl="7" w:tplc="08090019" w:tentative="1">
+      <w:start w:val="1"/>
+      <w:numFmt w:val="lowerLetter"/>
+      <w:lvlText w:val="%8."/>
+      <w:lvlJc w:val="left"/>
+      <w:pPr>
+        <w:ind w:left="6120" w:hanging="360"/>
+      </w:pPr>
+    </w:lvl>
+    <w:lvl w:ilvl="8" w:tplc="0809001B" w:tentative="1">
+      <w:start w:val="1"/>
+      <w:numFmt w:val="lowerRoman"/>
+      <w:lvlText w:val="%9."/>
+      <w:lvlJc w:val="right"/>
+      <w:pPr>
+        <w:ind w:left="6840" w:hanging="180"/>
+      </w:pPr>
+    </w:lvl>
+  </w:abstractNum>
+  <w:abstractNum w:abstractNumId="4" w15:restartNumberingAfterBreak="0">
     <w:nsid w:val="24ED5B99"/>
     <w:multiLevelType w:val="multilevel"/>
     <w:tmpl w:val="897E220C"/>
@@ -1833,7 +4838,7 @@
       </w:pPr>
     </w:lvl>
   </w:abstractNum>
-  <w:abstractNum w:abstractNumId="3" w15:restartNumberingAfterBreak="0">
+  <w:abstractNum w:abstractNumId="5" w15:restartNumberingAfterBreak="0">
     <w:nsid w:val="2C823A34"/>
     <w:multiLevelType w:val="hybridMultilevel"/>
     <w:tmpl w:val="1D080148"/>
@@ -1946,7 +4951,7 @@
       </w:pPr>
     </w:lvl>
   </w:abstractNum>
-  <w:abstractNum w:abstractNumId="4" w15:restartNumberingAfterBreak="0">
+  <w:abstractNum w:abstractNumId="6" w15:restartNumberingAfterBreak="0">
     <w:nsid w:val="31000A68"/>
     <w:multiLevelType w:val="multilevel"/>
     <w:tmpl w:val="BB180AB0"/>
@@ -2095,7 +5100,7 @@
       </w:rPr>
     </w:lvl>
   </w:abstractNum>
-  <w:abstractNum w:abstractNumId="5" w15:restartNumberingAfterBreak="0">
+  <w:abstractNum w:abstractNumId="7" w15:restartNumberingAfterBreak="0">
     <w:nsid w:val="347072BC"/>
     <w:multiLevelType w:val="multilevel"/>
     <w:tmpl w:val="D1AEAFF4"/>
@@ -2208,7 +5213,7 @@
       </w:pPr>
     </w:lvl>
   </w:abstractNum>
-  <w:abstractNum w:abstractNumId="6" w15:restartNumberingAfterBreak="0">
+  <w:abstractNum w:abstractNumId="8" w15:restartNumberingAfterBreak="0">
     <w:nsid w:val="37805B17"/>
     <w:multiLevelType w:val="hybridMultilevel"/>
     <w:tmpl w:val="26C24FA8"/>
@@ -2320,7 +5325,7 @@
       </w:pPr>
     </w:lvl>
   </w:abstractNum>
-  <w:abstractNum w:abstractNumId="7" w15:restartNumberingAfterBreak="0">
+  <w:abstractNum w:abstractNumId="9" w15:restartNumberingAfterBreak="0">
     <w:nsid w:val="49742868"/>
     <w:multiLevelType w:val="multilevel"/>
     <w:tmpl w:val="B51A4A86"/>
@@ -2469,7 +5474,7 @@
       </w:rPr>
     </w:lvl>
   </w:abstractNum>
-  <w:abstractNum w:abstractNumId="8" w15:restartNumberingAfterBreak="0">
+  <w:abstractNum w:abstractNumId="10" w15:restartNumberingAfterBreak="0">
     <w:nsid w:val="4AAD111E"/>
     <w:multiLevelType w:val="multilevel"/>
     <w:tmpl w:val="C5F8463C"/>
@@ -2618,7 +5623,188 @@
       </w:rPr>
     </w:lvl>
   </w:abstractNum>
-  <w:abstractNum w:abstractNumId="9" w15:restartNumberingAfterBreak="0">
+  <w:abstractNum w:abstractNumId="11" w15:restartNumberingAfterBreak="0">
+    <w:nsid w:val="5167115D"/>
+    <w:multiLevelType w:val="hybridMultilevel"/>
+    <w:tmpl w:val="183029B0"/>
+    <w:lvl w:ilvl="0" w:tplc="79CADFD8">
+      <w:start w:val="1"/>
+      <w:numFmt w:val="decimal"/>
+      <w:lvlText w:val="%1."/>
+      <w:lvlJc w:val="left"/>
+      <w:pPr>
+        <w:ind w:left="720" w:hanging="360"/>
+      </w:pPr>
+      <w:rPr>
+        <w:rFonts w:hint="default"/>
+        <w:b w:val="0"/>
+        <w:color w:val="181A17"/>
+        <w:sz w:val="24"/>
+      </w:rPr>
+    </w:lvl>
+    <w:lvl w:ilvl="1" w:tplc="08090019" w:tentative="1">
+      <w:start w:val="1"/>
+      <w:numFmt w:val="lowerLetter"/>
+      <w:lvlText w:val="%2."/>
+      <w:lvlJc w:val="left"/>
+      <w:pPr>
+        <w:ind w:left="1440" w:hanging="360"/>
+      </w:pPr>
+    </w:lvl>
+    <w:lvl w:ilvl="2" w:tplc="0809001B" w:tentative="1">
+      <w:start w:val="1"/>
+      <w:numFmt w:val="lowerRoman"/>
+      <w:lvlText w:val="%3."/>
+      <w:lvlJc w:val="right"/>
+      <w:pPr>
+        <w:ind w:left="2160" w:hanging="180"/>
+      </w:pPr>
+    </w:lvl>
+    <w:lvl w:ilvl="3" w:tplc="0809000F" w:tentative="1">
+      <w:start w:val="1"/>
+      <w:numFmt w:val="decimal"/>
+      <w:lvlText w:val="%4."/>
+      <w:lvlJc w:val="left"/>
+      <w:pPr>
+        <w:ind w:left="2880" w:hanging="360"/>
+      </w:pPr>
+    </w:lvl>
+    <w:lvl w:ilvl="4" w:tplc="08090019" w:tentative="1">
+      <w:start w:val="1"/>
+      <w:numFmt w:val="lowerLetter"/>
+      <w:lvlText w:val="%5."/>
+      <w:lvlJc w:val="left"/>
+      <w:pPr>
+        <w:ind w:left="3600" w:hanging="360"/>
+      </w:pPr>
+    </w:lvl>
+    <w:lvl w:ilvl="5" w:tplc="0809001B" w:tentative="1">
+      <w:start w:val="1"/>
+      <w:numFmt w:val="lowerRoman"/>
+      <w:lvlText w:val="%6."/>
+      <w:lvlJc w:val="right"/>
+      <w:pPr>
+        <w:ind w:left="4320" w:hanging="180"/>
+      </w:pPr>
+    </w:lvl>
+    <w:lvl w:ilvl="6" w:tplc="0809000F" w:tentative="1">
+      <w:start w:val="1"/>
+      <w:numFmt w:val="decimal"/>
+      <w:lvlText w:val="%7."/>
+      <w:lvlJc w:val="left"/>
+      <w:pPr>
+        <w:ind w:left="5040" w:hanging="360"/>
+      </w:pPr>
+    </w:lvl>
+    <w:lvl w:ilvl="7" w:tplc="08090019" w:tentative="1">
+      <w:start w:val="1"/>
+      <w:numFmt w:val="lowerLetter"/>
+      <w:lvlText w:val="%8."/>
+      <w:lvlJc w:val="left"/>
+      <w:pPr>
+        <w:ind w:left="5760" w:hanging="360"/>
+      </w:pPr>
+    </w:lvl>
+    <w:lvl w:ilvl="8" w:tplc="0809001B" w:tentative="1">
+      <w:start w:val="1"/>
+      <w:numFmt w:val="lowerRoman"/>
+      <w:lvlText w:val="%9."/>
+      <w:lvlJc w:val="right"/>
+      <w:pPr>
+        <w:ind w:left="6480" w:hanging="180"/>
+      </w:pPr>
+    </w:lvl>
+  </w:abstractNum>
+  <w:abstractNum w:abstractNumId="12" w15:restartNumberingAfterBreak="0">
+    <w:nsid w:val="54C70F48"/>
+    <w:multiLevelType w:val="hybridMultilevel"/>
+    <w:tmpl w:val="9B7A36E6"/>
+    <w:lvl w:ilvl="0" w:tplc="0809000F">
+      <w:start w:val="1"/>
+      <w:numFmt w:val="decimal"/>
+      <w:lvlText w:val="%1."/>
+      <w:lvlJc w:val="left"/>
+      <w:pPr>
+        <w:ind w:left="720" w:hanging="360"/>
+      </w:pPr>
+      <w:rPr>
+        <w:rFonts w:hint="default"/>
+      </w:rPr>
+    </w:lvl>
+    <w:lvl w:ilvl="1" w:tplc="08090019" w:tentative="1">
+      <w:start w:val="1"/>
+      <w:numFmt w:val="lowerLetter"/>
+      <w:lvlText w:val="%2."/>
+      <w:lvlJc w:val="left"/>
+      <w:pPr>
+        <w:ind w:left="1440" w:hanging="360"/>
+      </w:pPr>
+    </w:lvl>
+    <w:lvl w:ilvl="2" w:tplc="0809001B" w:tentative="1">
+      <w:start w:val="1"/>
+      <w:numFmt w:val="lowerRoman"/>
+      <w:lvlText w:val="%3."/>
+      <w:lvlJc w:val="right"/>
+      <w:pPr>
+        <w:ind w:left="2160" w:hanging="180"/>
+      </w:pPr>
+    </w:lvl>
+    <w:lvl w:ilvl="3" w:tplc="0809000F" w:tentative="1">
+      <w:start w:val="1"/>
+      <w:numFmt w:val="decimal"/>
+      <w:lvlText w:val="%4."/>
+      <w:lvlJc w:val="left"/>
+      <w:pPr>
+        <w:ind w:left="2880" w:hanging="360"/>
+      </w:pPr>
+    </w:lvl>
+    <w:lvl w:ilvl="4" w:tplc="08090019" w:tentative="1">
+      <w:start w:val="1"/>
+      <w:numFmt w:val="lowerLetter"/>
+      <w:lvlText w:val="%5."/>
+      <w:lvlJc w:val="left"/>
+      <w:pPr>
+        <w:ind w:left="3600" w:hanging="360"/>
+      </w:pPr>
+    </w:lvl>
+    <w:lvl w:ilvl="5" w:tplc="0809001B" w:tentative="1">
+      <w:start w:val="1"/>
+      <w:numFmt w:val="lowerRoman"/>
+      <w:lvlText w:val="%6."/>
+      <w:lvlJc w:val="right"/>
+      <w:pPr>
+        <w:ind w:left="4320" w:hanging="180"/>
+      </w:pPr>
+    </w:lvl>
+    <w:lvl w:ilvl="6" w:tplc="0809000F" w:tentative="1">
+      <w:start w:val="1"/>
+      <w:numFmt w:val="decimal"/>
+      <w:lvlText w:val="%7."/>
+      <w:lvlJc w:val="left"/>
+      <w:pPr>
+        <w:ind w:left="5040" w:hanging="360"/>
+      </w:pPr>
+    </w:lvl>
+    <w:lvl w:ilvl="7" w:tplc="08090019" w:tentative="1">
+      <w:start w:val="1"/>
+      <w:numFmt w:val="lowerLetter"/>
+      <w:lvlText w:val="%8."/>
+      <w:lvlJc w:val="left"/>
+      <w:pPr>
+        <w:ind w:left="5760" w:hanging="360"/>
+      </w:pPr>
+    </w:lvl>
+    <w:lvl w:ilvl="8" w:tplc="0809001B" w:tentative="1">
+      <w:start w:val="1"/>
+      <w:numFmt w:val="lowerRoman"/>
+      <w:lvlText w:val="%9."/>
+      <w:lvlJc w:val="right"/>
+      <w:pPr>
+        <w:ind w:left="6480" w:hanging="180"/>
+      </w:pPr>
+    </w:lvl>
+  </w:abstractNum>
+  <w:abstractNum w:abstractNumId="13" w15:restartNumberingAfterBreak="0">
     <w:nsid w:val="5B32444C"/>
     <w:multiLevelType w:val="hybridMultilevel"/>
     <w:tmpl w:val="30A0F110"/>
@@ -2731,7 +5917,96 @@
       </w:rPr>
     </w:lvl>
   </w:abstractNum>
-  <w:abstractNum w:abstractNumId="10" w15:restartNumberingAfterBreak="0">
+  <w:abstractNum w:abstractNumId="14" w15:restartNumberingAfterBreak="0">
+    <w:nsid w:val="623C582E"/>
+    <w:multiLevelType w:val="hybridMultilevel"/>
+    <w:tmpl w:val="65DC30E4"/>
+    <w:lvl w:ilvl="0" w:tplc="0809000F">
+      <w:start w:val="1"/>
+      <w:numFmt w:val="decimal"/>
+      <w:lvlText w:val="%1."/>
+      <w:lvlJc w:val="left"/>
+      <w:pPr>
+        <w:ind w:left="720" w:hanging="360"/>
+      </w:pPr>
+      <w:rPr>
+        <w:rFonts w:hint="default"/>
+      </w:rPr>
+    </w:lvl>
+    <w:lvl w:ilvl="1" w:tplc="08090019" w:tentative="1">
+      <w:start w:val="1"/>
+      <w:numFmt w:val="lowerLetter"/>
+      <w:lvlText w:val="%2."/>
+      <w:lvlJc w:val="left"/>
+      <w:pPr>
+        <w:ind w:left="1440" w:hanging="360"/>
+      </w:pPr>
+    </w:lvl>
+    <w:lvl w:ilvl="2" w:tplc="0809001B" w:tentative="1">
+      <w:start w:val="1"/>
+      <w:numFmt w:val="lowerRoman"/>
+      <w:lvlText w:val="%3."/>
+      <w:lvlJc w:val="right"/>
+      <w:pPr>
+        <w:ind w:left="2160" w:hanging="180"/>
+      </w:pPr>
+    </w:lvl>
+    <w:lvl w:ilvl="3" w:tplc="0809000F" w:tentative="1">
+      <w:start w:val="1"/>
+      <w:numFmt w:val="decimal"/>
+      <w:lvlText w:val="%4."/>
+      <w:lvlJc w:val="left"/>
+      <w:pPr>
+        <w:ind w:left="2880" w:hanging="360"/>
+      </w:pPr>
+    </w:lvl>
+    <w:lvl w:ilvl="4" w:tplc="08090019" w:tentative="1">
+      <w:start w:val="1"/>
+      <w:numFmt w:val="lowerLetter"/>
+      <w:lvlText w:val="%5."/>
+      <w:lvlJc w:val="left"/>
+      <w:pPr>
+        <w:ind w:left="3600" w:hanging="360"/>
+      </w:pPr>
+    </w:lvl>
+    <w:lvl w:ilvl="5" w:tplc="0809001B" w:tentative="1">
+      <w:start w:val="1"/>
+      <w:numFmt w:val="lowerRoman"/>
+      <w:lvlText w:val="%6."/>
+      <w:lvlJc w:val="right"/>
+      <w:pPr>
+        <w:ind w:left="4320" w:hanging="180"/>
+      </w:pPr>
+    </w:lvl>
+    <w:lvl w:ilvl="6" w:tplc="0809000F" w:tentative="1">
+      <w:start w:val="1"/>
+      <w:numFmt w:val="decimal"/>
+      <w:lvlText w:val="%7."/>
+      <w:lvlJc w:val="left"/>
+      <w:pPr>
+        <w:ind w:left="5040" w:hanging="360"/>
+      </w:pPr>
+    </w:lvl>
+    <w:lvl w:ilvl="7" w:tplc="08090019" w:tentative="1">
+      <w:start w:val="1"/>
+      <w:numFmt w:val="lowerLetter"/>
+      <w:lvlText w:val="%8."/>
+      <w:lvlJc w:val="left"/>
+      <w:pPr>
+        <w:ind w:left="5760" w:hanging="360"/>
+      </w:pPr>
+    </w:lvl>
+    <w:lvl w:ilvl="8" w:tplc="0809001B" w:tentative="1">
+      <w:start w:val="1"/>
+      <w:numFmt w:val="lowerRoman"/>
+      <w:lvlText w:val="%9."/>
+      <w:lvlJc w:val="right"/>
+      <w:pPr>
+        <w:ind w:left="6480" w:hanging="180"/>
+      </w:pPr>
+    </w:lvl>
+  </w:abstractNum>
+  <w:abstractNum w:abstractNumId="15" w15:restartNumberingAfterBreak="0">
     <w:nsid w:val="6FA9053B"/>
     <w:multiLevelType w:val="multilevel"/>
     <w:tmpl w:val="8EC0DDE6"/>
@@ -2880,7 +6155,7 @@
       </w:rPr>
     </w:lvl>
   </w:abstractNum>
-  <w:abstractNum w:abstractNumId="11" w15:restartNumberingAfterBreak="0">
+  <w:abstractNum w:abstractNumId="16" w15:restartNumberingAfterBreak="0">
     <w:nsid w:val="7C407C28"/>
     <w:multiLevelType w:val="multilevel"/>
     <w:tmpl w:val="DEE6DC24"/>
@@ -2994,7 +6269,7 @@
     </w:lvl>
   </w:abstractNum>
   <w:num w:numId="1" w16cid:durableId="1585068622">
-    <w:abstractNumId w:val="6"/>
+    <w:abstractNumId w:val="8"/>
     <w:lvlOverride w:ilvl="0"/>
     <w:lvlOverride w:ilvl="1"/>
     <w:lvlOverride w:ilvl="2">
@@ -3020,7 +6295,7 @@
     </w:lvlOverride>
   </w:num>
   <w:num w:numId="2" w16cid:durableId="1465924754">
-    <w:abstractNumId w:val="3"/>
+    <w:abstractNumId w:val="5"/>
     <w:lvlOverride w:ilvl="0"/>
     <w:lvlOverride w:ilvl="1"/>
     <w:lvlOverride w:ilvl="2">
@@ -3046,37 +6321,52 @@
     </w:lvlOverride>
   </w:num>
   <w:num w:numId="3" w16cid:durableId="1292588338">
-    <w:abstractNumId w:val="3"/>
+    <w:abstractNumId w:val="5"/>
   </w:num>
   <w:num w:numId="4" w16cid:durableId="1298146054">
+    <w:abstractNumId w:val="13"/>
+  </w:num>
+  <w:num w:numId="5" w16cid:durableId="2103136446">
+    <w:abstractNumId w:val="16"/>
+  </w:num>
+  <w:num w:numId="6" w16cid:durableId="115217676">
+    <w:abstractNumId w:val="15"/>
+  </w:num>
+  <w:num w:numId="7" w16cid:durableId="42827684">
+    <w:abstractNumId w:val="10"/>
+  </w:num>
+  <w:num w:numId="8" w16cid:durableId="147207708">
     <w:abstractNumId w:val="9"/>
   </w:num>
-  <w:num w:numId="5" w16cid:durableId="2103136446">
+  <w:num w:numId="9" w16cid:durableId="1289435012">
+    <w:abstractNumId w:val="6"/>
+  </w:num>
+  <w:num w:numId="10" w16cid:durableId="833375667">
+    <w:abstractNumId w:val="1"/>
+  </w:num>
+  <w:num w:numId="11" w16cid:durableId="509487595">
+    <w:abstractNumId w:val="2"/>
+  </w:num>
+  <w:num w:numId="12" w16cid:durableId="1075205207">
+    <w:abstractNumId w:val="4"/>
+  </w:num>
+  <w:num w:numId="13" w16cid:durableId="1387338668">
+    <w:abstractNumId w:val="7"/>
+  </w:num>
+  <w:num w:numId="14" w16cid:durableId="2100255414">
+    <w:abstractNumId w:val="12"/>
+  </w:num>
+  <w:num w:numId="15" w16cid:durableId="826634075">
     <w:abstractNumId w:val="11"/>
   </w:num>
-  <w:num w:numId="6" w16cid:durableId="115217676">
-    <w:abstractNumId w:val="10"/>
+  <w:num w:numId="16" w16cid:durableId="716663329">
+    <w:abstractNumId w:val="14"/>
   </w:num>
-  <w:num w:numId="7" w16cid:durableId="42827684">
-    <w:abstractNumId w:val="8"/>
-  </w:num>
-  <w:num w:numId="8" w16cid:durableId="147207708">
-    <w:abstractNumId w:val="7"/>
-  </w:num>
-  <w:num w:numId="9" w16cid:durableId="1289435012">
-    <w:abstractNumId w:val="4"/>
-  </w:num>
-  <w:num w:numId="10" w16cid:durableId="833375667">
+  <w:num w:numId="17" w16cid:durableId="59403545">
     <w:abstractNumId w:val="0"/>
   </w:num>
-  <w:num w:numId="11" w16cid:durableId="509487595">
-    <w:abstractNumId w:val="1"/>
-  </w:num>
-  <w:num w:numId="12" w16cid:durableId="1075205207">
-    <w:abstractNumId w:val="2"/>
-  </w:num>
-  <w:num w:numId="13" w16cid:durableId="1387338668">
-    <w:abstractNumId w:val="5"/>
+  <w:num w:numId="18" w16cid:durableId="1575165102">
+    <w:abstractNumId w:val="3"/>
   </w:num>
 </w:numbering>
 </file>
@@ -4089,6 +7379,18 @@
       <w:lang w:val="en-RU" w:eastAsia="en-GB"/>
     </w:rPr>
   </w:style>
+  <w:style w:type="character" w:styleId="FollowedHyperlink">
+    <w:name w:val="FollowedHyperlink"/>
+    <w:basedOn w:val="DefaultParagraphFont"/>
+    <w:uiPriority w:val="99"/>
+    <w:semiHidden/>
+    <w:unhideWhenUsed/>
+    <w:rsid w:val="00836E34"/>
+    <w:rPr>
+      <w:color w:val="800080" w:themeColor="followedHyperlink"/>
+      <w:u w:val="single"/>
+    </w:rPr>
+  </w:style>
 </w:styles>
 </file>
 

</xml_diff>

<commit_message>
Add bash script code and images
</commit_message>
<xml_diff>
--- a/report_1.docx
+++ b/report_1.docx
@@ -1317,6 +1317,7 @@
           <w:bCs/>
           <w:sz w:val="24"/>
           <w:szCs w:val="24"/>
+          <w:lang w:eastAsia="ja-JP"/>
         </w:rPr>
       </w:sdtEndPr>
       <w:sdtContent>
@@ -6854,6 +6855,15 @@
         </w:rPr>
         <w:t>.</w:t>
       </w:r>
+      <w:r>
+        <w:rPr>
+          <w:rFonts w:eastAsia="TimesNewRomanPSMT"/>
+          <w:iCs/>
+          <w:color w:val="181A17"/>
+          <w:lang w:val="ru-RU"/>
+        </w:rPr>
+        <w:br/>
+      </w:r>
     </w:p>
     <w:p>
       <w:pPr>
@@ -6865,7 +6875,7 @@
           <w:rFonts w:eastAsia="TimesNewRomanPSMT"/>
           <w:iCs/>
           <w:color w:val="181A17"/>
-          <w:lang w:val="ru-RU"/>
+          <w:lang w:val="en-US"/>
         </w:rPr>
       </w:pPr>
       <w:r>
@@ -7379,6 +7389,151 @@
           <w:lang w:val="ru-RU"/>
         </w:rPr>
         <w:t>После проверки функциональности виртуальная машина была удалена.</w:t>
+      </w:r>
+      <w:r>
+        <w:rPr>
+          <w:rFonts w:eastAsia="TimesNewRomanPSMT"/>
+          <w:iCs/>
+          <w:color w:val="181A17"/>
+          <w:lang w:val="ru-RU"/>
+        </w:rPr>
+        <w:br/>
+      </w:r>
+      <w:r>
+        <w:rPr>
+          <w:rFonts w:eastAsia="TimesNewRomanPSMT"/>
+          <w:iCs/>
+          <w:color w:val="181A17"/>
+          <w:lang w:val="ru-RU"/>
+        </w:rPr>
+        <w:br/>
+      </w:r>
+      <w:r>
+        <w:rPr>
+          <w:rFonts w:eastAsia="TimesNewRomanPSMT"/>
+          <w:iCs/>
+          <w:noProof/>
+          <w:color w:val="181A17"/>
+          <w:lang w:val="ru-RU"/>
+        </w:rPr>
+        <w:drawing>
+          <wp:inline distT="0" distB="0" distL="0" distR="0" wp14:anchorId="362987FA" wp14:editId="31955198">
+            <wp:extent cx="3710763" cy="813317"/>
+            <wp:effectExtent l="0" t="0" r="0" b="0"/>
+            <wp:docPr id="27" name="Picture 27"/>
+            <wp:cNvGraphicFramePr>
+              <a:graphicFrameLocks xmlns:a="http://schemas.openxmlformats.org/drawingml/2006/main" noChangeAspect="1"/>
+            </wp:cNvGraphicFramePr>
+            <a:graphic xmlns:a="http://schemas.openxmlformats.org/drawingml/2006/main">
+              <a:graphicData uri="http://schemas.openxmlformats.org/drawingml/2006/picture">
+                <pic:pic xmlns:pic="http://schemas.openxmlformats.org/drawingml/2006/picture">
+                  <pic:nvPicPr>
+                    <pic:cNvPr id="27" name="Picture 27"/>
+                    <pic:cNvPicPr/>
+                  </pic:nvPicPr>
+                  <pic:blipFill>
+                    <a:blip r:embed="rId14">
+                      <a:extLst>
+                        <a:ext uri="{28A0092B-C50C-407E-A947-70E740481C1C}">
+                          <a14:useLocalDpi xmlns:a14="http://schemas.microsoft.com/office/drawing/2010/main" val="0"/>
+                        </a:ext>
+                      </a:extLst>
+                    </a:blip>
+                    <a:stretch>
+                      <a:fillRect/>
+                    </a:stretch>
+                  </pic:blipFill>
+                  <pic:spPr>
+                    <a:xfrm>
+                      <a:off x="0" y="0"/>
+                      <a:ext cx="3828053" cy="839024"/>
+                    </a:xfrm>
+                    <a:prstGeom prst="rect">
+                      <a:avLst/>
+                    </a:prstGeom>
+                  </pic:spPr>
+                </pic:pic>
+              </a:graphicData>
+            </a:graphic>
+          </wp:inline>
+        </w:drawing>
+      </w:r>
+      <w:r>
+        <w:rPr>
+          <w:rFonts w:eastAsia="TimesNewRomanPSMT"/>
+          <w:iCs/>
+          <w:color w:val="181A17"/>
+          <w:lang w:val="en-US"/>
+        </w:rPr>
+        <w:t xml:space="preserve"> </w:t>
+      </w:r>
+      <w:r>
+        <w:rPr>
+          <w:rFonts w:eastAsia="TimesNewRomanPSMT"/>
+          <w:iCs/>
+          <w:color w:val="181A17"/>
+          <w:lang w:val="en-US"/>
+        </w:rPr>
+        <w:br/>
+      </w:r>
+      <w:r>
+        <w:rPr>
+          <w:rFonts w:eastAsia="TimesNewRomanPSMT"/>
+          <w:iCs/>
+          <w:color w:val="181A17"/>
+          <w:lang w:val="en-US"/>
+        </w:rPr>
+        <w:br/>
+      </w:r>
+      <w:r>
+        <w:rPr>
+          <w:rFonts w:eastAsia="TimesNewRomanPSMT"/>
+          <w:iCs/>
+          <w:noProof/>
+          <w:color w:val="181A17"/>
+          <w:lang w:val="en-US"/>
+        </w:rPr>
+        <w:drawing>
+          <wp:inline distT="0" distB="0" distL="0" distR="0" wp14:anchorId="41461601" wp14:editId="76DB0866">
+            <wp:extent cx="5284381" cy="916320"/>
+            <wp:effectExtent l="0" t="0" r="0" b="0"/>
+            <wp:docPr id="28" name="Picture 28"/>
+            <wp:cNvGraphicFramePr>
+              <a:graphicFrameLocks xmlns:a="http://schemas.openxmlformats.org/drawingml/2006/main" noChangeAspect="1"/>
+            </wp:cNvGraphicFramePr>
+            <a:graphic xmlns:a="http://schemas.openxmlformats.org/drawingml/2006/main">
+              <a:graphicData uri="http://schemas.openxmlformats.org/drawingml/2006/picture">
+                <pic:pic xmlns:pic="http://schemas.openxmlformats.org/drawingml/2006/picture">
+                  <pic:nvPicPr>
+                    <pic:cNvPr id="28" name="Picture 28"/>
+                    <pic:cNvPicPr/>
+                  </pic:nvPicPr>
+                  <pic:blipFill>
+                    <a:blip r:embed="rId15">
+                      <a:extLst>
+                        <a:ext uri="{28A0092B-C50C-407E-A947-70E740481C1C}">
+                          <a14:useLocalDpi xmlns:a14="http://schemas.microsoft.com/office/drawing/2010/main" val="0"/>
+                        </a:ext>
+                      </a:extLst>
+                    </a:blip>
+                    <a:stretch>
+                      <a:fillRect/>
+                    </a:stretch>
+                  </pic:blipFill>
+                  <pic:spPr>
+                    <a:xfrm>
+                      <a:off x="0" y="0"/>
+                      <a:ext cx="5360316" cy="929487"/>
+                    </a:xfrm>
+                    <a:prstGeom prst="rect">
+                      <a:avLst/>
+                    </a:prstGeom>
+                  </pic:spPr>
+                </pic:pic>
+              </a:graphicData>
+            </a:graphic>
+          </wp:inline>
+        </w:drawing>
       </w:r>
     </w:p>
     <w:p>
@@ -8087,6 +8242,18 @@
           <w:lang w:val="ru-RU"/>
         </w:rPr>
         <w:br/>
+      </w:r>
+      <w:r>
+        <w:rPr>
+          <w:rStyle w:val="Heading1Char"/>
+          <w:rFonts w:ascii="Times New Roman" w:hAnsi="Times New Roman" w:cs="Times New Roman"/>
+          <w:bCs/>
+          <w:color w:val="auto"/>
+          <w:sz w:val="24"/>
+          <w:szCs w:val="24"/>
+          <w:lang w:val="ru-RU"/>
+        </w:rPr>
+        <w:lastRenderedPageBreak/>
         <w:t xml:space="preserve">Теперь при входе в систему отображается вся информация, которая совпадает с тем, что было получено при анализе пойманных </w:t>
       </w:r>
       <w:r>
@@ -8172,7 +8339,7 @@
                     <pic:cNvPicPr/>
                   </pic:nvPicPr>
                   <pic:blipFill>
-                    <a:blip r:embed="rId14">
+                    <a:blip r:embed="rId16">
                       <a:extLst>
                         <a:ext uri="{28A0092B-C50C-407E-A947-70E740481C1C}">
                           <a14:useLocalDpi xmlns:a14="http://schemas.microsoft.com/office/drawing/2010/main" val="0"/>
@@ -8268,20 +8435,7 @@
           <w:szCs w:val="24"/>
           <w:lang w:val="ru-RU"/>
         </w:rPr>
-        <w:t xml:space="preserve">был выполнен вход в </w:t>
-      </w:r>
-      <w:r>
-        <w:rPr>
-          <w:rStyle w:val="Heading1Char"/>
-          <w:rFonts w:ascii="Times New Roman" w:hAnsi="Times New Roman" w:cs="Times New Roman"/>
-          <w:bCs/>
-          <w:color w:val="auto"/>
-          <w:sz w:val="24"/>
-          <w:szCs w:val="24"/>
-          <w:lang w:val="ru-RU"/>
-        </w:rPr>
-        <w:lastRenderedPageBreak/>
-        <w:t xml:space="preserve">суперпользователя командой </w:t>
+        <w:t xml:space="preserve">был выполнен вход в суперпользователя командой </w:t>
       </w:r>
       <w:proofErr w:type="spellStart"/>
       <w:r>
@@ -8677,7 +8831,7 @@
                     <pic:cNvPicPr/>
                   </pic:nvPicPr>
                   <pic:blipFill>
-                    <a:blip r:embed="rId15">
+                    <a:blip r:embed="rId17">
                       <a:extLst>
                         <a:ext uri="{28A0092B-C50C-407E-A947-70E740481C1C}">
                           <a14:useLocalDpi xmlns:a14="http://schemas.microsoft.com/office/drawing/2010/main" val="0"/>
@@ -9179,74 +9333,7 @@
           <w:bCs/>
           <w:lang w:val="ru-RU"/>
         </w:rPr>
-        <w:t xml:space="preserve">, скрипт просит пользователя </w:t>
-      </w:r>
-      <w:r>
-        <w:rPr>
-          <w:rFonts w:eastAsiaTheme="majorEastAsia"/>
-          <w:bCs/>
-          <w:lang w:val="ru-RU"/>
-        </w:rPr>
-        <w:lastRenderedPageBreak/>
-        <w:t>запустить его сразу с аргументами для создания и записи нужного описания хоста.</w:t>
-      </w:r>
-      <w:r>
-        <w:rPr>
-          <w:rFonts w:eastAsiaTheme="majorEastAsia"/>
-          <w:bCs/>
-          <w:noProof/>
-          <w:lang w:val="ru-RU"/>
-        </w:rPr>
-        <w:t xml:space="preserve"> </w:t>
-      </w:r>
-      <w:r>
-        <w:rPr>
-          <w:rFonts w:eastAsiaTheme="majorEastAsia"/>
-          <w:bCs/>
-          <w:noProof/>
-          <w:lang w:val="ru-RU"/>
-        </w:rPr>
-        <w:drawing>
-          <wp:inline distT="0" distB="0" distL="0" distR="0" wp14:anchorId="593F9B1F" wp14:editId="6D2CF551">
-            <wp:extent cx="4901609" cy="5009555"/>
-            <wp:effectExtent l="0" t="0" r="635" b="0"/>
-            <wp:docPr id="24" name="Picture 24"/>
-            <wp:cNvGraphicFramePr>
-              <a:graphicFrameLocks xmlns:a="http://schemas.openxmlformats.org/drawingml/2006/main" noChangeAspect="1"/>
-            </wp:cNvGraphicFramePr>
-            <a:graphic xmlns:a="http://schemas.openxmlformats.org/drawingml/2006/main">
-              <a:graphicData uri="http://schemas.openxmlformats.org/drawingml/2006/picture">
-                <pic:pic xmlns:pic="http://schemas.openxmlformats.org/drawingml/2006/picture">
-                  <pic:nvPicPr>
-                    <pic:cNvPr id="24" name="Picture 24"/>
-                    <pic:cNvPicPr/>
-                  </pic:nvPicPr>
-                  <pic:blipFill>
-                    <a:blip r:embed="rId16">
-                      <a:extLst>
-                        <a:ext uri="{28A0092B-C50C-407E-A947-70E740481C1C}">
-                          <a14:useLocalDpi xmlns:a14="http://schemas.microsoft.com/office/drawing/2010/main" val="0"/>
-                        </a:ext>
-                      </a:extLst>
-                    </a:blip>
-                    <a:stretch>
-                      <a:fillRect/>
-                    </a:stretch>
-                  </pic:blipFill>
-                  <pic:spPr>
-                    <a:xfrm>
-                      <a:off x="0" y="0"/>
-                      <a:ext cx="4913359" cy="5021564"/>
-                    </a:xfrm>
-                    <a:prstGeom prst="rect">
-                      <a:avLst/>
-                    </a:prstGeom>
-                  </pic:spPr>
-                </pic:pic>
-              </a:graphicData>
-            </a:graphic>
-          </wp:inline>
-        </w:drawing>
+        <w:t>, скрипт просит пользователя запустить его сразу с аргументами для создания и записи нужного описания хоста.</w:t>
       </w:r>
     </w:p>
     <w:p>
@@ -9382,6 +9469,4000 @@
         </w:rPr>
         <w:br/>
       </w:r>
+    </w:p>
+    <w:tbl>
+      <w:tblPr>
+        <w:tblW w:w="0" w:type="auto"/>
+        <w:tblCellSpacing w:w="15" w:type="dxa"/>
+        <w:tblBorders>
+          <w:top w:val="single" w:sz="4" w:space="0" w:color="auto"/>
+          <w:left w:val="single" w:sz="4" w:space="0" w:color="auto"/>
+          <w:bottom w:val="single" w:sz="4" w:space="0" w:color="auto"/>
+          <w:right w:val="single" w:sz="4" w:space="0" w:color="auto"/>
+        </w:tblBorders>
+        <w:shd w:val="clear" w:color="auto" w:fill="FFFFFF"/>
+        <w:tblCellMar>
+          <w:top w:w="15" w:type="dxa"/>
+          <w:left w:w="15" w:type="dxa"/>
+          <w:bottom w:w="15" w:type="dxa"/>
+          <w:right w:w="15" w:type="dxa"/>
+        </w:tblCellMar>
+        <w:tblLook w:val="04A0" w:firstRow="1" w:lastRow="0" w:firstColumn="1" w:lastColumn="0" w:noHBand="0" w:noVBand="1"/>
+      </w:tblPr>
+      <w:tblGrid>
+        <w:gridCol w:w="326"/>
+        <w:gridCol w:w="9018"/>
+      </w:tblGrid>
+      <w:tr>
+        <w:trPr>
+          <w:tblCellSpacing w:w="15" w:type="dxa"/>
+        </w:trPr>
+        <w:tc>
+          <w:tcPr>
+            <w:tcW w:w="0" w:type="auto"/>
+            <w:shd w:val="clear" w:color="auto" w:fill="FFFFFF"/>
+            <w:vAlign w:val="center"/>
+            <w:hideMark/>
+          </w:tcPr>
+          <w:p>
+            <w:pPr>
+              <w:tabs>
+                <w:tab w:val="left" w:pos="916"/>
+                <w:tab w:val="left" w:pos="1832"/>
+                <w:tab w:val="left" w:pos="2748"/>
+                <w:tab w:val="left" w:pos="3664"/>
+                <w:tab w:val="left" w:pos="4580"/>
+                <w:tab w:val="left" w:pos="5496"/>
+                <w:tab w:val="left" w:pos="6412"/>
+                <w:tab w:val="left" w:pos="7328"/>
+                <w:tab w:val="left" w:pos="8244"/>
+                <w:tab w:val="left" w:pos="9160"/>
+                <w:tab w:val="left" w:pos="10076"/>
+                <w:tab w:val="left" w:pos="10992"/>
+                <w:tab w:val="left" w:pos="11908"/>
+                <w:tab w:val="left" w:pos="12824"/>
+                <w:tab w:val="left" w:pos="13740"/>
+                <w:tab w:val="left" w:pos="14656"/>
+              </w:tabs>
+              <w:spacing w:line="244" w:lineRule="atLeast"/>
+              <w:rPr>
+                <w:rFonts w:ascii="Courier New" w:hAnsi="Courier New" w:cs="Courier New"/>
+                <w:color w:val="333333"/>
+                <w:sz w:val="20"/>
+                <w:szCs w:val="20"/>
+              </w:rPr>
+            </w:pPr>
+            <w:r>
+              <w:rPr>
+                <w:rFonts w:ascii="Courier New" w:hAnsi="Courier New" w:cs="Courier New"/>
+                <w:color w:val="333333"/>
+                <w:sz w:val="20"/>
+                <w:szCs w:val="20"/>
+                <w:lang w:val="en-US"/>
+              </w:rPr>
+              <w:t xml:space="preserve"> </w:t>
+            </w:r>
+            <w:r>
+              <w:rPr>
+                <w:rFonts w:ascii="Courier New" w:hAnsi="Courier New" w:cs="Courier New"/>
+                <w:color w:val="333333"/>
+                <w:sz w:val="20"/>
+                <w:szCs w:val="20"/>
+              </w:rPr>
+              <w:t>1</w:t>
+            </w:r>
+          </w:p>
+          <w:p>
+            <w:pPr>
+              <w:tabs>
+                <w:tab w:val="left" w:pos="916"/>
+                <w:tab w:val="left" w:pos="1832"/>
+                <w:tab w:val="left" w:pos="2748"/>
+                <w:tab w:val="left" w:pos="3664"/>
+                <w:tab w:val="left" w:pos="4580"/>
+                <w:tab w:val="left" w:pos="5496"/>
+                <w:tab w:val="left" w:pos="6412"/>
+                <w:tab w:val="left" w:pos="7328"/>
+                <w:tab w:val="left" w:pos="8244"/>
+                <w:tab w:val="left" w:pos="9160"/>
+                <w:tab w:val="left" w:pos="10076"/>
+                <w:tab w:val="left" w:pos="10992"/>
+                <w:tab w:val="left" w:pos="11908"/>
+                <w:tab w:val="left" w:pos="12824"/>
+                <w:tab w:val="left" w:pos="13740"/>
+                <w:tab w:val="left" w:pos="14656"/>
+              </w:tabs>
+              <w:spacing w:line="244" w:lineRule="atLeast"/>
+              <w:rPr>
+                <w:rFonts w:ascii="Courier New" w:hAnsi="Courier New" w:cs="Courier New"/>
+                <w:color w:val="333333"/>
+                <w:sz w:val="20"/>
+                <w:szCs w:val="20"/>
+              </w:rPr>
+            </w:pPr>
+            <w:r>
+              <w:rPr>
+                <w:rFonts w:ascii="Courier New" w:hAnsi="Courier New" w:cs="Courier New"/>
+                <w:color w:val="333333"/>
+                <w:sz w:val="20"/>
+                <w:szCs w:val="20"/>
+              </w:rPr>
+              <w:t xml:space="preserve"> 2</w:t>
+            </w:r>
+          </w:p>
+          <w:p>
+            <w:pPr>
+              <w:tabs>
+                <w:tab w:val="left" w:pos="916"/>
+                <w:tab w:val="left" w:pos="1832"/>
+                <w:tab w:val="left" w:pos="2748"/>
+                <w:tab w:val="left" w:pos="3664"/>
+                <w:tab w:val="left" w:pos="4580"/>
+                <w:tab w:val="left" w:pos="5496"/>
+                <w:tab w:val="left" w:pos="6412"/>
+                <w:tab w:val="left" w:pos="7328"/>
+                <w:tab w:val="left" w:pos="8244"/>
+                <w:tab w:val="left" w:pos="9160"/>
+                <w:tab w:val="left" w:pos="10076"/>
+                <w:tab w:val="left" w:pos="10992"/>
+                <w:tab w:val="left" w:pos="11908"/>
+                <w:tab w:val="left" w:pos="12824"/>
+                <w:tab w:val="left" w:pos="13740"/>
+                <w:tab w:val="left" w:pos="14656"/>
+              </w:tabs>
+              <w:spacing w:line="244" w:lineRule="atLeast"/>
+              <w:rPr>
+                <w:rFonts w:ascii="Courier New" w:hAnsi="Courier New" w:cs="Courier New"/>
+                <w:color w:val="333333"/>
+                <w:sz w:val="20"/>
+                <w:szCs w:val="20"/>
+              </w:rPr>
+            </w:pPr>
+            <w:r>
+              <w:rPr>
+                <w:rFonts w:ascii="Courier New" w:hAnsi="Courier New" w:cs="Courier New"/>
+                <w:color w:val="333333"/>
+                <w:sz w:val="20"/>
+                <w:szCs w:val="20"/>
+              </w:rPr>
+              <w:t xml:space="preserve"> 3</w:t>
+            </w:r>
+          </w:p>
+          <w:p>
+            <w:pPr>
+              <w:tabs>
+                <w:tab w:val="left" w:pos="916"/>
+                <w:tab w:val="left" w:pos="1832"/>
+                <w:tab w:val="left" w:pos="2748"/>
+                <w:tab w:val="left" w:pos="3664"/>
+                <w:tab w:val="left" w:pos="4580"/>
+                <w:tab w:val="left" w:pos="5496"/>
+                <w:tab w:val="left" w:pos="6412"/>
+                <w:tab w:val="left" w:pos="7328"/>
+                <w:tab w:val="left" w:pos="8244"/>
+                <w:tab w:val="left" w:pos="9160"/>
+                <w:tab w:val="left" w:pos="10076"/>
+                <w:tab w:val="left" w:pos="10992"/>
+                <w:tab w:val="left" w:pos="11908"/>
+                <w:tab w:val="left" w:pos="12824"/>
+                <w:tab w:val="left" w:pos="13740"/>
+                <w:tab w:val="left" w:pos="14656"/>
+              </w:tabs>
+              <w:spacing w:line="244" w:lineRule="atLeast"/>
+              <w:rPr>
+                <w:rFonts w:ascii="Courier New" w:hAnsi="Courier New" w:cs="Courier New"/>
+                <w:color w:val="333333"/>
+                <w:sz w:val="20"/>
+                <w:szCs w:val="20"/>
+              </w:rPr>
+            </w:pPr>
+            <w:r>
+              <w:rPr>
+                <w:rFonts w:ascii="Courier New" w:hAnsi="Courier New" w:cs="Courier New"/>
+                <w:color w:val="333333"/>
+                <w:sz w:val="20"/>
+                <w:szCs w:val="20"/>
+              </w:rPr>
+              <w:t xml:space="preserve"> 4</w:t>
+            </w:r>
+          </w:p>
+          <w:p>
+            <w:pPr>
+              <w:tabs>
+                <w:tab w:val="left" w:pos="916"/>
+                <w:tab w:val="left" w:pos="1832"/>
+                <w:tab w:val="left" w:pos="2748"/>
+                <w:tab w:val="left" w:pos="3664"/>
+                <w:tab w:val="left" w:pos="4580"/>
+                <w:tab w:val="left" w:pos="5496"/>
+                <w:tab w:val="left" w:pos="6412"/>
+                <w:tab w:val="left" w:pos="7328"/>
+                <w:tab w:val="left" w:pos="8244"/>
+                <w:tab w:val="left" w:pos="9160"/>
+                <w:tab w:val="left" w:pos="10076"/>
+                <w:tab w:val="left" w:pos="10992"/>
+                <w:tab w:val="left" w:pos="11908"/>
+                <w:tab w:val="left" w:pos="12824"/>
+                <w:tab w:val="left" w:pos="13740"/>
+                <w:tab w:val="left" w:pos="14656"/>
+              </w:tabs>
+              <w:spacing w:line="244" w:lineRule="atLeast"/>
+              <w:rPr>
+                <w:rFonts w:ascii="Courier New" w:hAnsi="Courier New" w:cs="Courier New"/>
+                <w:color w:val="333333"/>
+                <w:sz w:val="20"/>
+                <w:szCs w:val="20"/>
+              </w:rPr>
+            </w:pPr>
+            <w:r>
+              <w:rPr>
+                <w:rFonts w:ascii="Courier New" w:hAnsi="Courier New" w:cs="Courier New"/>
+                <w:color w:val="333333"/>
+                <w:sz w:val="20"/>
+                <w:szCs w:val="20"/>
+              </w:rPr>
+              <w:t xml:space="preserve"> 5</w:t>
+            </w:r>
+          </w:p>
+          <w:p>
+            <w:pPr>
+              <w:tabs>
+                <w:tab w:val="left" w:pos="916"/>
+                <w:tab w:val="left" w:pos="1832"/>
+                <w:tab w:val="left" w:pos="2748"/>
+                <w:tab w:val="left" w:pos="3664"/>
+                <w:tab w:val="left" w:pos="4580"/>
+                <w:tab w:val="left" w:pos="5496"/>
+                <w:tab w:val="left" w:pos="6412"/>
+                <w:tab w:val="left" w:pos="7328"/>
+                <w:tab w:val="left" w:pos="8244"/>
+                <w:tab w:val="left" w:pos="9160"/>
+                <w:tab w:val="left" w:pos="10076"/>
+                <w:tab w:val="left" w:pos="10992"/>
+                <w:tab w:val="left" w:pos="11908"/>
+                <w:tab w:val="left" w:pos="12824"/>
+                <w:tab w:val="left" w:pos="13740"/>
+                <w:tab w:val="left" w:pos="14656"/>
+              </w:tabs>
+              <w:spacing w:line="244" w:lineRule="atLeast"/>
+              <w:rPr>
+                <w:rFonts w:ascii="Courier New" w:hAnsi="Courier New" w:cs="Courier New"/>
+                <w:color w:val="333333"/>
+                <w:sz w:val="20"/>
+                <w:szCs w:val="20"/>
+              </w:rPr>
+            </w:pPr>
+            <w:r>
+              <w:rPr>
+                <w:rFonts w:ascii="Courier New" w:hAnsi="Courier New" w:cs="Courier New"/>
+                <w:color w:val="333333"/>
+                <w:sz w:val="20"/>
+                <w:szCs w:val="20"/>
+              </w:rPr>
+              <w:t xml:space="preserve"> 6</w:t>
+            </w:r>
+          </w:p>
+          <w:p>
+            <w:pPr>
+              <w:tabs>
+                <w:tab w:val="left" w:pos="916"/>
+                <w:tab w:val="left" w:pos="1832"/>
+                <w:tab w:val="left" w:pos="2748"/>
+                <w:tab w:val="left" w:pos="3664"/>
+                <w:tab w:val="left" w:pos="4580"/>
+                <w:tab w:val="left" w:pos="5496"/>
+                <w:tab w:val="left" w:pos="6412"/>
+                <w:tab w:val="left" w:pos="7328"/>
+                <w:tab w:val="left" w:pos="8244"/>
+                <w:tab w:val="left" w:pos="9160"/>
+                <w:tab w:val="left" w:pos="10076"/>
+                <w:tab w:val="left" w:pos="10992"/>
+                <w:tab w:val="left" w:pos="11908"/>
+                <w:tab w:val="left" w:pos="12824"/>
+                <w:tab w:val="left" w:pos="13740"/>
+                <w:tab w:val="left" w:pos="14656"/>
+              </w:tabs>
+              <w:spacing w:line="244" w:lineRule="atLeast"/>
+              <w:rPr>
+                <w:rFonts w:ascii="Courier New" w:hAnsi="Courier New" w:cs="Courier New"/>
+                <w:color w:val="333333"/>
+                <w:sz w:val="20"/>
+                <w:szCs w:val="20"/>
+              </w:rPr>
+            </w:pPr>
+            <w:r>
+              <w:rPr>
+                <w:rFonts w:ascii="Courier New" w:hAnsi="Courier New" w:cs="Courier New"/>
+                <w:color w:val="333333"/>
+                <w:sz w:val="20"/>
+                <w:szCs w:val="20"/>
+              </w:rPr>
+              <w:t xml:space="preserve"> 7</w:t>
+            </w:r>
+          </w:p>
+          <w:p>
+            <w:pPr>
+              <w:tabs>
+                <w:tab w:val="left" w:pos="916"/>
+                <w:tab w:val="left" w:pos="1832"/>
+                <w:tab w:val="left" w:pos="2748"/>
+                <w:tab w:val="left" w:pos="3664"/>
+                <w:tab w:val="left" w:pos="4580"/>
+                <w:tab w:val="left" w:pos="5496"/>
+                <w:tab w:val="left" w:pos="6412"/>
+                <w:tab w:val="left" w:pos="7328"/>
+                <w:tab w:val="left" w:pos="8244"/>
+                <w:tab w:val="left" w:pos="9160"/>
+                <w:tab w:val="left" w:pos="10076"/>
+                <w:tab w:val="left" w:pos="10992"/>
+                <w:tab w:val="left" w:pos="11908"/>
+                <w:tab w:val="left" w:pos="12824"/>
+                <w:tab w:val="left" w:pos="13740"/>
+                <w:tab w:val="left" w:pos="14656"/>
+              </w:tabs>
+              <w:spacing w:line="244" w:lineRule="atLeast"/>
+              <w:rPr>
+                <w:rFonts w:ascii="Courier New" w:hAnsi="Courier New" w:cs="Courier New"/>
+                <w:color w:val="333333"/>
+                <w:sz w:val="20"/>
+                <w:szCs w:val="20"/>
+              </w:rPr>
+            </w:pPr>
+            <w:r>
+              <w:rPr>
+                <w:rFonts w:ascii="Courier New" w:hAnsi="Courier New" w:cs="Courier New"/>
+                <w:color w:val="333333"/>
+                <w:sz w:val="20"/>
+                <w:szCs w:val="20"/>
+              </w:rPr>
+              <w:t xml:space="preserve"> 8</w:t>
+            </w:r>
+          </w:p>
+          <w:p>
+            <w:pPr>
+              <w:tabs>
+                <w:tab w:val="left" w:pos="916"/>
+                <w:tab w:val="left" w:pos="1832"/>
+                <w:tab w:val="left" w:pos="2748"/>
+                <w:tab w:val="left" w:pos="3664"/>
+                <w:tab w:val="left" w:pos="4580"/>
+                <w:tab w:val="left" w:pos="5496"/>
+                <w:tab w:val="left" w:pos="6412"/>
+                <w:tab w:val="left" w:pos="7328"/>
+                <w:tab w:val="left" w:pos="8244"/>
+                <w:tab w:val="left" w:pos="9160"/>
+                <w:tab w:val="left" w:pos="10076"/>
+                <w:tab w:val="left" w:pos="10992"/>
+                <w:tab w:val="left" w:pos="11908"/>
+                <w:tab w:val="left" w:pos="12824"/>
+                <w:tab w:val="left" w:pos="13740"/>
+                <w:tab w:val="left" w:pos="14656"/>
+              </w:tabs>
+              <w:spacing w:line="244" w:lineRule="atLeast"/>
+              <w:rPr>
+                <w:rFonts w:ascii="Courier New" w:hAnsi="Courier New" w:cs="Courier New"/>
+                <w:color w:val="333333"/>
+                <w:sz w:val="20"/>
+                <w:szCs w:val="20"/>
+              </w:rPr>
+            </w:pPr>
+            <w:r>
+              <w:rPr>
+                <w:rFonts w:ascii="Courier New" w:hAnsi="Courier New" w:cs="Courier New"/>
+                <w:color w:val="333333"/>
+                <w:sz w:val="20"/>
+                <w:szCs w:val="20"/>
+              </w:rPr>
+              <w:t xml:space="preserve"> 9</w:t>
+            </w:r>
+          </w:p>
+          <w:p>
+            <w:pPr>
+              <w:tabs>
+                <w:tab w:val="left" w:pos="916"/>
+                <w:tab w:val="left" w:pos="1832"/>
+                <w:tab w:val="left" w:pos="2748"/>
+                <w:tab w:val="left" w:pos="3664"/>
+                <w:tab w:val="left" w:pos="4580"/>
+                <w:tab w:val="left" w:pos="5496"/>
+                <w:tab w:val="left" w:pos="6412"/>
+                <w:tab w:val="left" w:pos="7328"/>
+                <w:tab w:val="left" w:pos="8244"/>
+                <w:tab w:val="left" w:pos="9160"/>
+                <w:tab w:val="left" w:pos="10076"/>
+                <w:tab w:val="left" w:pos="10992"/>
+                <w:tab w:val="left" w:pos="11908"/>
+                <w:tab w:val="left" w:pos="12824"/>
+                <w:tab w:val="left" w:pos="13740"/>
+                <w:tab w:val="left" w:pos="14656"/>
+              </w:tabs>
+              <w:spacing w:line="244" w:lineRule="atLeast"/>
+              <w:rPr>
+                <w:rFonts w:ascii="Courier New" w:hAnsi="Courier New" w:cs="Courier New"/>
+                <w:color w:val="333333"/>
+                <w:sz w:val="20"/>
+                <w:szCs w:val="20"/>
+              </w:rPr>
+            </w:pPr>
+            <w:r>
+              <w:rPr>
+                <w:rFonts w:ascii="Courier New" w:hAnsi="Courier New" w:cs="Courier New"/>
+                <w:color w:val="333333"/>
+                <w:sz w:val="20"/>
+                <w:szCs w:val="20"/>
+              </w:rPr>
+              <w:t>10</w:t>
+            </w:r>
+          </w:p>
+          <w:p>
+            <w:pPr>
+              <w:tabs>
+                <w:tab w:val="left" w:pos="916"/>
+                <w:tab w:val="left" w:pos="1832"/>
+                <w:tab w:val="left" w:pos="2748"/>
+                <w:tab w:val="left" w:pos="3664"/>
+                <w:tab w:val="left" w:pos="4580"/>
+                <w:tab w:val="left" w:pos="5496"/>
+                <w:tab w:val="left" w:pos="6412"/>
+                <w:tab w:val="left" w:pos="7328"/>
+                <w:tab w:val="left" w:pos="8244"/>
+                <w:tab w:val="left" w:pos="9160"/>
+                <w:tab w:val="left" w:pos="10076"/>
+                <w:tab w:val="left" w:pos="10992"/>
+                <w:tab w:val="left" w:pos="11908"/>
+                <w:tab w:val="left" w:pos="12824"/>
+                <w:tab w:val="left" w:pos="13740"/>
+                <w:tab w:val="left" w:pos="14656"/>
+              </w:tabs>
+              <w:spacing w:line="244" w:lineRule="atLeast"/>
+              <w:rPr>
+                <w:rFonts w:ascii="Courier New" w:hAnsi="Courier New" w:cs="Courier New"/>
+                <w:color w:val="333333"/>
+                <w:sz w:val="20"/>
+                <w:szCs w:val="20"/>
+              </w:rPr>
+            </w:pPr>
+            <w:r>
+              <w:rPr>
+                <w:rFonts w:ascii="Courier New" w:hAnsi="Courier New" w:cs="Courier New"/>
+                <w:color w:val="333333"/>
+                <w:sz w:val="20"/>
+                <w:szCs w:val="20"/>
+              </w:rPr>
+              <w:t>11</w:t>
+            </w:r>
+          </w:p>
+          <w:p>
+            <w:pPr>
+              <w:tabs>
+                <w:tab w:val="left" w:pos="916"/>
+                <w:tab w:val="left" w:pos="1832"/>
+                <w:tab w:val="left" w:pos="2748"/>
+                <w:tab w:val="left" w:pos="3664"/>
+                <w:tab w:val="left" w:pos="4580"/>
+                <w:tab w:val="left" w:pos="5496"/>
+                <w:tab w:val="left" w:pos="6412"/>
+                <w:tab w:val="left" w:pos="7328"/>
+                <w:tab w:val="left" w:pos="8244"/>
+                <w:tab w:val="left" w:pos="9160"/>
+                <w:tab w:val="left" w:pos="10076"/>
+                <w:tab w:val="left" w:pos="10992"/>
+                <w:tab w:val="left" w:pos="11908"/>
+                <w:tab w:val="left" w:pos="12824"/>
+                <w:tab w:val="left" w:pos="13740"/>
+                <w:tab w:val="left" w:pos="14656"/>
+              </w:tabs>
+              <w:spacing w:line="244" w:lineRule="atLeast"/>
+              <w:rPr>
+                <w:rFonts w:ascii="Courier New" w:hAnsi="Courier New" w:cs="Courier New"/>
+                <w:color w:val="333333"/>
+                <w:sz w:val="20"/>
+                <w:szCs w:val="20"/>
+              </w:rPr>
+            </w:pPr>
+            <w:r>
+              <w:rPr>
+                <w:rFonts w:ascii="Courier New" w:hAnsi="Courier New" w:cs="Courier New"/>
+                <w:color w:val="333333"/>
+                <w:sz w:val="20"/>
+                <w:szCs w:val="20"/>
+              </w:rPr>
+              <w:lastRenderedPageBreak/>
+              <w:t>12</w:t>
+            </w:r>
+          </w:p>
+          <w:p>
+            <w:pPr>
+              <w:tabs>
+                <w:tab w:val="left" w:pos="916"/>
+                <w:tab w:val="left" w:pos="1832"/>
+                <w:tab w:val="left" w:pos="2748"/>
+                <w:tab w:val="left" w:pos="3664"/>
+                <w:tab w:val="left" w:pos="4580"/>
+                <w:tab w:val="left" w:pos="5496"/>
+                <w:tab w:val="left" w:pos="6412"/>
+                <w:tab w:val="left" w:pos="7328"/>
+                <w:tab w:val="left" w:pos="8244"/>
+                <w:tab w:val="left" w:pos="9160"/>
+                <w:tab w:val="left" w:pos="10076"/>
+                <w:tab w:val="left" w:pos="10992"/>
+                <w:tab w:val="left" w:pos="11908"/>
+                <w:tab w:val="left" w:pos="12824"/>
+                <w:tab w:val="left" w:pos="13740"/>
+                <w:tab w:val="left" w:pos="14656"/>
+              </w:tabs>
+              <w:spacing w:line="244" w:lineRule="atLeast"/>
+              <w:rPr>
+                <w:rFonts w:ascii="Courier New" w:hAnsi="Courier New" w:cs="Courier New"/>
+                <w:color w:val="333333"/>
+                <w:sz w:val="20"/>
+                <w:szCs w:val="20"/>
+              </w:rPr>
+            </w:pPr>
+            <w:r>
+              <w:rPr>
+                <w:rFonts w:ascii="Courier New" w:hAnsi="Courier New" w:cs="Courier New"/>
+                <w:color w:val="333333"/>
+                <w:sz w:val="20"/>
+                <w:szCs w:val="20"/>
+              </w:rPr>
+              <w:t>13</w:t>
+            </w:r>
+          </w:p>
+          <w:p>
+            <w:pPr>
+              <w:tabs>
+                <w:tab w:val="left" w:pos="916"/>
+                <w:tab w:val="left" w:pos="1832"/>
+                <w:tab w:val="left" w:pos="2748"/>
+                <w:tab w:val="left" w:pos="3664"/>
+                <w:tab w:val="left" w:pos="4580"/>
+                <w:tab w:val="left" w:pos="5496"/>
+                <w:tab w:val="left" w:pos="6412"/>
+                <w:tab w:val="left" w:pos="7328"/>
+                <w:tab w:val="left" w:pos="8244"/>
+                <w:tab w:val="left" w:pos="9160"/>
+                <w:tab w:val="left" w:pos="10076"/>
+                <w:tab w:val="left" w:pos="10992"/>
+                <w:tab w:val="left" w:pos="11908"/>
+                <w:tab w:val="left" w:pos="12824"/>
+                <w:tab w:val="left" w:pos="13740"/>
+                <w:tab w:val="left" w:pos="14656"/>
+              </w:tabs>
+              <w:spacing w:line="244" w:lineRule="atLeast"/>
+              <w:rPr>
+                <w:rFonts w:ascii="Courier New" w:hAnsi="Courier New" w:cs="Courier New"/>
+                <w:color w:val="333333"/>
+                <w:sz w:val="20"/>
+                <w:szCs w:val="20"/>
+              </w:rPr>
+            </w:pPr>
+            <w:r>
+              <w:rPr>
+                <w:rFonts w:ascii="Courier New" w:hAnsi="Courier New" w:cs="Courier New"/>
+                <w:color w:val="333333"/>
+                <w:sz w:val="20"/>
+                <w:szCs w:val="20"/>
+              </w:rPr>
+              <w:t>14</w:t>
+            </w:r>
+          </w:p>
+          <w:p>
+            <w:pPr>
+              <w:tabs>
+                <w:tab w:val="left" w:pos="916"/>
+                <w:tab w:val="left" w:pos="1832"/>
+                <w:tab w:val="left" w:pos="2748"/>
+                <w:tab w:val="left" w:pos="3664"/>
+                <w:tab w:val="left" w:pos="4580"/>
+                <w:tab w:val="left" w:pos="5496"/>
+                <w:tab w:val="left" w:pos="6412"/>
+                <w:tab w:val="left" w:pos="7328"/>
+                <w:tab w:val="left" w:pos="8244"/>
+                <w:tab w:val="left" w:pos="9160"/>
+                <w:tab w:val="left" w:pos="10076"/>
+                <w:tab w:val="left" w:pos="10992"/>
+                <w:tab w:val="left" w:pos="11908"/>
+                <w:tab w:val="left" w:pos="12824"/>
+                <w:tab w:val="left" w:pos="13740"/>
+                <w:tab w:val="left" w:pos="14656"/>
+              </w:tabs>
+              <w:spacing w:line="244" w:lineRule="atLeast"/>
+              <w:rPr>
+                <w:rFonts w:ascii="Courier New" w:hAnsi="Courier New" w:cs="Courier New"/>
+                <w:color w:val="333333"/>
+                <w:sz w:val="20"/>
+                <w:szCs w:val="20"/>
+              </w:rPr>
+            </w:pPr>
+            <w:r>
+              <w:rPr>
+                <w:rFonts w:ascii="Courier New" w:hAnsi="Courier New" w:cs="Courier New"/>
+                <w:color w:val="333333"/>
+                <w:sz w:val="20"/>
+                <w:szCs w:val="20"/>
+              </w:rPr>
+              <w:t>15</w:t>
+            </w:r>
+          </w:p>
+          <w:p>
+            <w:pPr>
+              <w:tabs>
+                <w:tab w:val="left" w:pos="916"/>
+                <w:tab w:val="left" w:pos="1832"/>
+                <w:tab w:val="left" w:pos="2748"/>
+                <w:tab w:val="left" w:pos="3664"/>
+                <w:tab w:val="left" w:pos="4580"/>
+                <w:tab w:val="left" w:pos="5496"/>
+                <w:tab w:val="left" w:pos="6412"/>
+                <w:tab w:val="left" w:pos="7328"/>
+                <w:tab w:val="left" w:pos="8244"/>
+                <w:tab w:val="left" w:pos="9160"/>
+                <w:tab w:val="left" w:pos="10076"/>
+                <w:tab w:val="left" w:pos="10992"/>
+                <w:tab w:val="left" w:pos="11908"/>
+                <w:tab w:val="left" w:pos="12824"/>
+                <w:tab w:val="left" w:pos="13740"/>
+                <w:tab w:val="left" w:pos="14656"/>
+              </w:tabs>
+              <w:spacing w:line="244" w:lineRule="atLeast"/>
+              <w:rPr>
+                <w:rFonts w:ascii="Courier New" w:hAnsi="Courier New" w:cs="Courier New"/>
+                <w:color w:val="333333"/>
+                <w:sz w:val="20"/>
+                <w:szCs w:val="20"/>
+              </w:rPr>
+            </w:pPr>
+            <w:r>
+              <w:rPr>
+                <w:rFonts w:ascii="Courier New" w:hAnsi="Courier New" w:cs="Courier New"/>
+                <w:color w:val="333333"/>
+                <w:sz w:val="20"/>
+                <w:szCs w:val="20"/>
+              </w:rPr>
+              <w:t>16</w:t>
+            </w:r>
+          </w:p>
+          <w:p>
+            <w:pPr>
+              <w:tabs>
+                <w:tab w:val="left" w:pos="916"/>
+                <w:tab w:val="left" w:pos="1832"/>
+                <w:tab w:val="left" w:pos="2748"/>
+                <w:tab w:val="left" w:pos="3664"/>
+                <w:tab w:val="left" w:pos="4580"/>
+                <w:tab w:val="left" w:pos="5496"/>
+                <w:tab w:val="left" w:pos="6412"/>
+                <w:tab w:val="left" w:pos="7328"/>
+                <w:tab w:val="left" w:pos="8244"/>
+                <w:tab w:val="left" w:pos="9160"/>
+                <w:tab w:val="left" w:pos="10076"/>
+                <w:tab w:val="left" w:pos="10992"/>
+                <w:tab w:val="left" w:pos="11908"/>
+                <w:tab w:val="left" w:pos="12824"/>
+                <w:tab w:val="left" w:pos="13740"/>
+                <w:tab w:val="left" w:pos="14656"/>
+              </w:tabs>
+              <w:spacing w:line="244" w:lineRule="atLeast"/>
+              <w:rPr>
+                <w:rFonts w:ascii="Courier New" w:hAnsi="Courier New" w:cs="Courier New"/>
+                <w:color w:val="333333"/>
+                <w:sz w:val="20"/>
+                <w:szCs w:val="20"/>
+              </w:rPr>
+            </w:pPr>
+            <w:r>
+              <w:rPr>
+                <w:rFonts w:ascii="Courier New" w:hAnsi="Courier New" w:cs="Courier New"/>
+                <w:color w:val="333333"/>
+                <w:sz w:val="20"/>
+                <w:szCs w:val="20"/>
+              </w:rPr>
+              <w:t>17</w:t>
+            </w:r>
+          </w:p>
+          <w:p>
+            <w:pPr>
+              <w:tabs>
+                <w:tab w:val="left" w:pos="916"/>
+                <w:tab w:val="left" w:pos="1832"/>
+                <w:tab w:val="left" w:pos="2748"/>
+                <w:tab w:val="left" w:pos="3664"/>
+                <w:tab w:val="left" w:pos="4580"/>
+                <w:tab w:val="left" w:pos="5496"/>
+                <w:tab w:val="left" w:pos="6412"/>
+                <w:tab w:val="left" w:pos="7328"/>
+                <w:tab w:val="left" w:pos="8244"/>
+                <w:tab w:val="left" w:pos="9160"/>
+                <w:tab w:val="left" w:pos="10076"/>
+                <w:tab w:val="left" w:pos="10992"/>
+                <w:tab w:val="left" w:pos="11908"/>
+                <w:tab w:val="left" w:pos="12824"/>
+                <w:tab w:val="left" w:pos="13740"/>
+                <w:tab w:val="left" w:pos="14656"/>
+              </w:tabs>
+              <w:spacing w:line="244" w:lineRule="atLeast"/>
+              <w:rPr>
+                <w:rFonts w:ascii="Courier New" w:hAnsi="Courier New" w:cs="Courier New"/>
+                <w:color w:val="333333"/>
+                <w:sz w:val="20"/>
+                <w:szCs w:val="20"/>
+              </w:rPr>
+            </w:pPr>
+            <w:r>
+              <w:rPr>
+                <w:rFonts w:ascii="Courier New" w:hAnsi="Courier New" w:cs="Courier New"/>
+                <w:color w:val="333333"/>
+                <w:sz w:val="20"/>
+                <w:szCs w:val="20"/>
+              </w:rPr>
+              <w:t>18</w:t>
+            </w:r>
+          </w:p>
+          <w:p>
+            <w:pPr>
+              <w:tabs>
+                <w:tab w:val="left" w:pos="916"/>
+                <w:tab w:val="left" w:pos="1832"/>
+                <w:tab w:val="left" w:pos="2748"/>
+                <w:tab w:val="left" w:pos="3664"/>
+                <w:tab w:val="left" w:pos="4580"/>
+                <w:tab w:val="left" w:pos="5496"/>
+                <w:tab w:val="left" w:pos="6412"/>
+                <w:tab w:val="left" w:pos="7328"/>
+                <w:tab w:val="left" w:pos="8244"/>
+                <w:tab w:val="left" w:pos="9160"/>
+                <w:tab w:val="left" w:pos="10076"/>
+                <w:tab w:val="left" w:pos="10992"/>
+                <w:tab w:val="left" w:pos="11908"/>
+                <w:tab w:val="left" w:pos="12824"/>
+                <w:tab w:val="left" w:pos="13740"/>
+                <w:tab w:val="left" w:pos="14656"/>
+              </w:tabs>
+              <w:spacing w:line="244" w:lineRule="atLeast"/>
+              <w:rPr>
+                <w:rFonts w:ascii="Courier New" w:hAnsi="Courier New" w:cs="Courier New"/>
+                <w:color w:val="333333"/>
+                <w:sz w:val="20"/>
+                <w:szCs w:val="20"/>
+              </w:rPr>
+            </w:pPr>
+            <w:r>
+              <w:rPr>
+                <w:rFonts w:ascii="Courier New" w:hAnsi="Courier New" w:cs="Courier New"/>
+                <w:color w:val="333333"/>
+                <w:sz w:val="20"/>
+                <w:szCs w:val="20"/>
+              </w:rPr>
+              <w:t>19</w:t>
+            </w:r>
+          </w:p>
+          <w:p>
+            <w:pPr>
+              <w:tabs>
+                <w:tab w:val="left" w:pos="916"/>
+                <w:tab w:val="left" w:pos="1832"/>
+                <w:tab w:val="left" w:pos="2748"/>
+                <w:tab w:val="left" w:pos="3664"/>
+                <w:tab w:val="left" w:pos="4580"/>
+                <w:tab w:val="left" w:pos="5496"/>
+                <w:tab w:val="left" w:pos="6412"/>
+                <w:tab w:val="left" w:pos="7328"/>
+                <w:tab w:val="left" w:pos="8244"/>
+                <w:tab w:val="left" w:pos="9160"/>
+                <w:tab w:val="left" w:pos="10076"/>
+                <w:tab w:val="left" w:pos="10992"/>
+                <w:tab w:val="left" w:pos="11908"/>
+                <w:tab w:val="left" w:pos="12824"/>
+                <w:tab w:val="left" w:pos="13740"/>
+                <w:tab w:val="left" w:pos="14656"/>
+              </w:tabs>
+              <w:spacing w:line="244" w:lineRule="atLeast"/>
+              <w:rPr>
+                <w:rFonts w:ascii="Courier New" w:hAnsi="Courier New" w:cs="Courier New"/>
+                <w:color w:val="333333"/>
+                <w:sz w:val="20"/>
+                <w:szCs w:val="20"/>
+              </w:rPr>
+            </w:pPr>
+            <w:r>
+              <w:rPr>
+                <w:rFonts w:ascii="Courier New" w:hAnsi="Courier New" w:cs="Courier New"/>
+                <w:color w:val="333333"/>
+                <w:sz w:val="20"/>
+                <w:szCs w:val="20"/>
+              </w:rPr>
+              <w:t>20</w:t>
+            </w:r>
+          </w:p>
+          <w:p>
+            <w:pPr>
+              <w:tabs>
+                <w:tab w:val="left" w:pos="916"/>
+                <w:tab w:val="left" w:pos="1832"/>
+                <w:tab w:val="left" w:pos="2748"/>
+                <w:tab w:val="left" w:pos="3664"/>
+                <w:tab w:val="left" w:pos="4580"/>
+                <w:tab w:val="left" w:pos="5496"/>
+                <w:tab w:val="left" w:pos="6412"/>
+                <w:tab w:val="left" w:pos="7328"/>
+                <w:tab w:val="left" w:pos="8244"/>
+                <w:tab w:val="left" w:pos="9160"/>
+                <w:tab w:val="left" w:pos="10076"/>
+                <w:tab w:val="left" w:pos="10992"/>
+                <w:tab w:val="left" w:pos="11908"/>
+                <w:tab w:val="left" w:pos="12824"/>
+                <w:tab w:val="left" w:pos="13740"/>
+                <w:tab w:val="left" w:pos="14656"/>
+              </w:tabs>
+              <w:spacing w:line="244" w:lineRule="atLeast"/>
+              <w:rPr>
+                <w:rFonts w:ascii="Courier New" w:hAnsi="Courier New" w:cs="Courier New"/>
+                <w:color w:val="333333"/>
+                <w:sz w:val="20"/>
+                <w:szCs w:val="20"/>
+              </w:rPr>
+            </w:pPr>
+            <w:r>
+              <w:rPr>
+                <w:rFonts w:ascii="Courier New" w:hAnsi="Courier New" w:cs="Courier New"/>
+                <w:color w:val="333333"/>
+                <w:sz w:val="20"/>
+                <w:szCs w:val="20"/>
+              </w:rPr>
+              <w:t>21</w:t>
+            </w:r>
+          </w:p>
+          <w:p>
+            <w:pPr>
+              <w:tabs>
+                <w:tab w:val="left" w:pos="916"/>
+                <w:tab w:val="left" w:pos="1832"/>
+                <w:tab w:val="left" w:pos="2748"/>
+                <w:tab w:val="left" w:pos="3664"/>
+                <w:tab w:val="left" w:pos="4580"/>
+                <w:tab w:val="left" w:pos="5496"/>
+                <w:tab w:val="left" w:pos="6412"/>
+                <w:tab w:val="left" w:pos="7328"/>
+                <w:tab w:val="left" w:pos="8244"/>
+                <w:tab w:val="left" w:pos="9160"/>
+                <w:tab w:val="left" w:pos="10076"/>
+                <w:tab w:val="left" w:pos="10992"/>
+                <w:tab w:val="left" w:pos="11908"/>
+                <w:tab w:val="left" w:pos="12824"/>
+                <w:tab w:val="left" w:pos="13740"/>
+                <w:tab w:val="left" w:pos="14656"/>
+              </w:tabs>
+              <w:spacing w:line="244" w:lineRule="atLeast"/>
+              <w:rPr>
+                <w:rFonts w:ascii="Courier New" w:hAnsi="Courier New" w:cs="Courier New"/>
+                <w:color w:val="333333"/>
+                <w:sz w:val="20"/>
+                <w:szCs w:val="20"/>
+              </w:rPr>
+            </w:pPr>
+            <w:r>
+              <w:rPr>
+                <w:rFonts w:ascii="Courier New" w:hAnsi="Courier New" w:cs="Courier New"/>
+                <w:color w:val="333333"/>
+                <w:sz w:val="20"/>
+                <w:szCs w:val="20"/>
+              </w:rPr>
+              <w:t>22</w:t>
+            </w:r>
+          </w:p>
+          <w:p>
+            <w:pPr>
+              <w:tabs>
+                <w:tab w:val="left" w:pos="916"/>
+                <w:tab w:val="left" w:pos="1832"/>
+                <w:tab w:val="left" w:pos="2748"/>
+                <w:tab w:val="left" w:pos="3664"/>
+                <w:tab w:val="left" w:pos="4580"/>
+                <w:tab w:val="left" w:pos="5496"/>
+                <w:tab w:val="left" w:pos="6412"/>
+                <w:tab w:val="left" w:pos="7328"/>
+                <w:tab w:val="left" w:pos="8244"/>
+                <w:tab w:val="left" w:pos="9160"/>
+                <w:tab w:val="left" w:pos="10076"/>
+                <w:tab w:val="left" w:pos="10992"/>
+                <w:tab w:val="left" w:pos="11908"/>
+                <w:tab w:val="left" w:pos="12824"/>
+                <w:tab w:val="left" w:pos="13740"/>
+                <w:tab w:val="left" w:pos="14656"/>
+              </w:tabs>
+              <w:spacing w:line="244" w:lineRule="atLeast"/>
+              <w:rPr>
+                <w:rFonts w:ascii="Courier New" w:hAnsi="Courier New" w:cs="Courier New"/>
+                <w:color w:val="333333"/>
+                <w:sz w:val="20"/>
+                <w:szCs w:val="20"/>
+              </w:rPr>
+            </w:pPr>
+            <w:r>
+              <w:rPr>
+                <w:rFonts w:ascii="Courier New" w:hAnsi="Courier New" w:cs="Courier New"/>
+                <w:color w:val="333333"/>
+                <w:sz w:val="20"/>
+                <w:szCs w:val="20"/>
+              </w:rPr>
+              <w:t>23</w:t>
+            </w:r>
+          </w:p>
+          <w:p>
+            <w:pPr>
+              <w:tabs>
+                <w:tab w:val="left" w:pos="916"/>
+                <w:tab w:val="left" w:pos="1832"/>
+                <w:tab w:val="left" w:pos="2748"/>
+                <w:tab w:val="left" w:pos="3664"/>
+                <w:tab w:val="left" w:pos="4580"/>
+                <w:tab w:val="left" w:pos="5496"/>
+                <w:tab w:val="left" w:pos="6412"/>
+                <w:tab w:val="left" w:pos="7328"/>
+                <w:tab w:val="left" w:pos="8244"/>
+                <w:tab w:val="left" w:pos="9160"/>
+                <w:tab w:val="left" w:pos="10076"/>
+                <w:tab w:val="left" w:pos="10992"/>
+                <w:tab w:val="left" w:pos="11908"/>
+                <w:tab w:val="left" w:pos="12824"/>
+                <w:tab w:val="left" w:pos="13740"/>
+                <w:tab w:val="left" w:pos="14656"/>
+              </w:tabs>
+              <w:spacing w:line="244" w:lineRule="atLeast"/>
+              <w:rPr>
+                <w:rFonts w:ascii="Courier New" w:hAnsi="Courier New" w:cs="Courier New"/>
+                <w:color w:val="333333"/>
+                <w:sz w:val="20"/>
+                <w:szCs w:val="20"/>
+              </w:rPr>
+            </w:pPr>
+            <w:r>
+              <w:rPr>
+                <w:rFonts w:ascii="Courier New" w:hAnsi="Courier New" w:cs="Courier New"/>
+                <w:color w:val="333333"/>
+                <w:sz w:val="20"/>
+                <w:szCs w:val="20"/>
+              </w:rPr>
+              <w:t>24</w:t>
+            </w:r>
+          </w:p>
+          <w:p>
+            <w:pPr>
+              <w:tabs>
+                <w:tab w:val="left" w:pos="916"/>
+                <w:tab w:val="left" w:pos="1832"/>
+                <w:tab w:val="left" w:pos="2748"/>
+                <w:tab w:val="left" w:pos="3664"/>
+                <w:tab w:val="left" w:pos="4580"/>
+                <w:tab w:val="left" w:pos="5496"/>
+                <w:tab w:val="left" w:pos="6412"/>
+                <w:tab w:val="left" w:pos="7328"/>
+                <w:tab w:val="left" w:pos="8244"/>
+                <w:tab w:val="left" w:pos="9160"/>
+                <w:tab w:val="left" w:pos="10076"/>
+                <w:tab w:val="left" w:pos="10992"/>
+                <w:tab w:val="left" w:pos="11908"/>
+                <w:tab w:val="left" w:pos="12824"/>
+                <w:tab w:val="left" w:pos="13740"/>
+                <w:tab w:val="left" w:pos="14656"/>
+              </w:tabs>
+              <w:spacing w:line="244" w:lineRule="atLeast"/>
+              <w:rPr>
+                <w:rFonts w:ascii="Courier New" w:hAnsi="Courier New" w:cs="Courier New"/>
+                <w:color w:val="333333"/>
+                <w:sz w:val="20"/>
+                <w:szCs w:val="20"/>
+              </w:rPr>
+            </w:pPr>
+            <w:r>
+              <w:rPr>
+                <w:rFonts w:ascii="Courier New" w:hAnsi="Courier New" w:cs="Courier New"/>
+                <w:color w:val="333333"/>
+                <w:sz w:val="20"/>
+                <w:szCs w:val="20"/>
+              </w:rPr>
+              <w:t>25</w:t>
+            </w:r>
+          </w:p>
+          <w:p>
+            <w:pPr>
+              <w:tabs>
+                <w:tab w:val="left" w:pos="916"/>
+                <w:tab w:val="left" w:pos="1832"/>
+                <w:tab w:val="left" w:pos="2748"/>
+                <w:tab w:val="left" w:pos="3664"/>
+                <w:tab w:val="left" w:pos="4580"/>
+                <w:tab w:val="left" w:pos="5496"/>
+                <w:tab w:val="left" w:pos="6412"/>
+                <w:tab w:val="left" w:pos="7328"/>
+                <w:tab w:val="left" w:pos="8244"/>
+                <w:tab w:val="left" w:pos="9160"/>
+                <w:tab w:val="left" w:pos="10076"/>
+                <w:tab w:val="left" w:pos="10992"/>
+                <w:tab w:val="left" w:pos="11908"/>
+                <w:tab w:val="left" w:pos="12824"/>
+                <w:tab w:val="left" w:pos="13740"/>
+                <w:tab w:val="left" w:pos="14656"/>
+              </w:tabs>
+              <w:spacing w:line="244" w:lineRule="atLeast"/>
+              <w:rPr>
+                <w:rFonts w:ascii="Courier New" w:hAnsi="Courier New" w:cs="Courier New"/>
+                <w:color w:val="333333"/>
+                <w:sz w:val="20"/>
+                <w:szCs w:val="20"/>
+              </w:rPr>
+            </w:pPr>
+            <w:r>
+              <w:rPr>
+                <w:rFonts w:ascii="Courier New" w:hAnsi="Courier New" w:cs="Courier New"/>
+                <w:color w:val="333333"/>
+                <w:sz w:val="20"/>
+                <w:szCs w:val="20"/>
+              </w:rPr>
+              <w:t>26</w:t>
+            </w:r>
+          </w:p>
+          <w:p>
+            <w:pPr>
+              <w:tabs>
+                <w:tab w:val="left" w:pos="916"/>
+                <w:tab w:val="left" w:pos="1832"/>
+                <w:tab w:val="left" w:pos="2748"/>
+                <w:tab w:val="left" w:pos="3664"/>
+                <w:tab w:val="left" w:pos="4580"/>
+                <w:tab w:val="left" w:pos="5496"/>
+                <w:tab w:val="left" w:pos="6412"/>
+                <w:tab w:val="left" w:pos="7328"/>
+                <w:tab w:val="left" w:pos="8244"/>
+                <w:tab w:val="left" w:pos="9160"/>
+                <w:tab w:val="left" w:pos="10076"/>
+                <w:tab w:val="left" w:pos="10992"/>
+                <w:tab w:val="left" w:pos="11908"/>
+                <w:tab w:val="left" w:pos="12824"/>
+                <w:tab w:val="left" w:pos="13740"/>
+                <w:tab w:val="left" w:pos="14656"/>
+              </w:tabs>
+              <w:spacing w:line="244" w:lineRule="atLeast"/>
+              <w:rPr>
+                <w:rFonts w:ascii="Courier New" w:hAnsi="Courier New" w:cs="Courier New"/>
+                <w:color w:val="333333"/>
+                <w:sz w:val="20"/>
+                <w:szCs w:val="20"/>
+              </w:rPr>
+            </w:pPr>
+            <w:r>
+              <w:rPr>
+                <w:rFonts w:ascii="Courier New" w:hAnsi="Courier New" w:cs="Courier New"/>
+                <w:color w:val="333333"/>
+                <w:sz w:val="20"/>
+                <w:szCs w:val="20"/>
+              </w:rPr>
+              <w:t>27</w:t>
+            </w:r>
+          </w:p>
+          <w:p>
+            <w:pPr>
+              <w:tabs>
+                <w:tab w:val="left" w:pos="916"/>
+                <w:tab w:val="left" w:pos="1832"/>
+                <w:tab w:val="left" w:pos="2748"/>
+                <w:tab w:val="left" w:pos="3664"/>
+                <w:tab w:val="left" w:pos="4580"/>
+                <w:tab w:val="left" w:pos="5496"/>
+                <w:tab w:val="left" w:pos="6412"/>
+                <w:tab w:val="left" w:pos="7328"/>
+                <w:tab w:val="left" w:pos="8244"/>
+                <w:tab w:val="left" w:pos="9160"/>
+                <w:tab w:val="left" w:pos="10076"/>
+                <w:tab w:val="left" w:pos="10992"/>
+                <w:tab w:val="left" w:pos="11908"/>
+                <w:tab w:val="left" w:pos="12824"/>
+                <w:tab w:val="left" w:pos="13740"/>
+                <w:tab w:val="left" w:pos="14656"/>
+              </w:tabs>
+              <w:spacing w:line="244" w:lineRule="atLeast"/>
+              <w:rPr>
+                <w:rFonts w:ascii="Courier New" w:hAnsi="Courier New" w:cs="Courier New"/>
+                <w:color w:val="333333"/>
+                <w:sz w:val="20"/>
+                <w:szCs w:val="20"/>
+              </w:rPr>
+            </w:pPr>
+            <w:r>
+              <w:rPr>
+                <w:rFonts w:ascii="Courier New" w:hAnsi="Courier New" w:cs="Courier New"/>
+                <w:color w:val="333333"/>
+                <w:sz w:val="20"/>
+                <w:szCs w:val="20"/>
+              </w:rPr>
+              <w:t>28</w:t>
+            </w:r>
+          </w:p>
+          <w:p>
+            <w:pPr>
+              <w:tabs>
+                <w:tab w:val="left" w:pos="916"/>
+                <w:tab w:val="left" w:pos="1832"/>
+                <w:tab w:val="left" w:pos="2748"/>
+                <w:tab w:val="left" w:pos="3664"/>
+                <w:tab w:val="left" w:pos="4580"/>
+                <w:tab w:val="left" w:pos="5496"/>
+                <w:tab w:val="left" w:pos="6412"/>
+                <w:tab w:val="left" w:pos="7328"/>
+                <w:tab w:val="left" w:pos="8244"/>
+                <w:tab w:val="left" w:pos="9160"/>
+                <w:tab w:val="left" w:pos="10076"/>
+                <w:tab w:val="left" w:pos="10992"/>
+                <w:tab w:val="left" w:pos="11908"/>
+                <w:tab w:val="left" w:pos="12824"/>
+                <w:tab w:val="left" w:pos="13740"/>
+                <w:tab w:val="left" w:pos="14656"/>
+              </w:tabs>
+              <w:spacing w:line="244" w:lineRule="atLeast"/>
+              <w:rPr>
+                <w:rFonts w:ascii="Courier New" w:hAnsi="Courier New" w:cs="Courier New"/>
+                <w:color w:val="333333"/>
+                <w:sz w:val="20"/>
+                <w:szCs w:val="20"/>
+              </w:rPr>
+            </w:pPr>
+            <w:r>
+              <w:rPr>
+                <w:rFonts w:ascii="Courier New" w:hAnsi="Courier New" w:cs="Courier New"/>
+                <w:color w:val="333333"/>
+                <w:sz w:val="20"/>
+                <w:szCs w:val="20"/>
+              </w:rPr>
+              <w:t>29</w:t>
+            </w:r>
+          </w:p>
+          <w:p>
+            <w:pPr>
+              <w:tabs>
+                <w:tab w:val="left" w:pos="916"/>
+                <w:tab w:val="left" w:pos="1832"/>
+                <w:tab w:val="left" w:pos="2748"/>
+                <w:tab w:val="left" w:pos="3664"/>
+                <w:tab w:val="left" w:pos="4580"/>
+                <w:tab w:val="left" w:pos="5496"/>
+                <w:tab w:val="left" w:pos="6412"/>
+                <w:tab w:val="left" w:pos="7328"/>
+                <w:tab w:val="left" w:pos="8244"/>
+                <w:tab w:val="left" w:pos="9160"/>
+                <w:tab w:val="left" w:pos="10076"/>
+                <w:tab w:val="left" w:pos="10992"/>
+                <w:tab w:val="left" w:pos="11908"/>
+                <w:tab w:val="left" w:pos="12824"/>
+                <w:tab w:val="left" w:pos="13740"/>
+                <w:tab w:val="left" w:pos="14656"/>
+              </w:tabs>
+              <w:spacing w:line="244" w:lineRule="atLeast"/>
+              <w:rPr>
+                <w:rFonts w:ascii="Courier New" w:hAnsi="Courier New" w:cs="Courier New"/>
+                <w:color w:val="333333"/>
+                <w:sz w:val="20"/>
+                <w:szCs w:val="20"/>
+              </w:rPr>
+            </w:pPr>
+            <w:r>
+              <w:rPr>
+                <w:rFonts w:ascii="Courier New" w:hAnsi="Courier New" w:cs="Courier New"/>
+                <w:color w:val="333333"/>
+                <w:sz w:val="20"/>
+                <w:szCs w:val="20"/>
+              </w:rPr>
+              <w:t>30</w:t>
+            </w:r>
+          </w:p>
+          <w:p>
+            <w:pPr>
+              <w:tabs>
+                <w:tab w:val="left" w:pos="916"/>
+                <w:tab w:val="left" w:pos="1832"/>
+                <w:tab w:val="left" w:pos="2748"/>
+                <w:tab w:val="left" w:pos="3664"/>
+                <w:tab w:val="left" w:pos="4580"/>
+                <w:tab w:val="left" w:pos="5496"/>
+                <w:tab w:val="left" w:pos="6412"/>
+                <w:tab w:val="left" w:pos="7328"/>
+                <w:tab w:val="left" w:pos="8244"/>
+                <w:tab w:val="left" w:pos="9160"/>
+                <w:tab w:val="left" w:pos="10076"/>
+                <w:tab w:val="left" w:pos="10992"/>
+                <w:tab w:val="left" w:pos="11908"/>
+                <w:tab w:val="left" w:pos="12824"/>
+                <w:tab w:val="left" w:pos="13740"/>
+                <w:tab w:val="left" w:pos="14656"/>
+              </w:tabs>
+              <w:spacing w:line="244" w:lineRule="atLeast"/>
+              <w:rPr>
+                <w:rFonts w:ascii="Courier New" w:hAnsi="Courier New" w:cs="Courier New"/>
+                <w:color w:val="333333"/>
+                <w:sz w:val="20"/>
+                <w:szCs w:val="20"/>
+              </w:rPr>
+            </w:pPr>
+            <w:r>
+              <w:rPr>
+                <w:rFonts w:ascii="Courier New" w:hAnsi="Courier New" w:cs="Courier New"/>
+                <w:color w:val="333333"/>
+                <w:sz w:val="20"/>
+                <w:szCs w:val="20"/>
+              </w:rPr>
+              <w:t>31</w:t>
+            </w:r>
+          </w:p>
+          <w:p>
+            <w:pPr>
+              <w:tabs>
+                <w:tab w:val="left" w:pos="916"/>
+                <w:tab w:val="left" w:pos="1832"/>
+                <w:tab w:val="left" w:pos="2748"/>
+                <w:tab w:val="left" w:pos="3664"/>
+                <w:tab w:val="left" w:pos="4580"/>
+                <w:tab w:val="left" w:pos="5496"/>
+                <w:tab w:val="left" w:pos="6412"/>
+                <w:tab w:val="left" w:pos="7328"/>
+                <w:tab w:val="left" w:pos="8244"/>
+                <w:tab w:val="left" w:pos="9160"/>
+                <w:tab w:val="left" w:pos="10076"/>
+                <w:tab w:val="left" w:pos="10992"/>
+                <w:tab w:val="left" w:pos="11908"/>
+                <w:tab w:val="left" w:pos="12824"/>
+                <w:tab w:val="left" w:pos="13740"/>
+                <w:tab w:val="left" w:pos="14656"/>
+              </w:tabs>
+              <w:spacing w:line="244" w:lineRule="atLeast"/>
+              <w:rPr>
+                <w:rFonts w:ascii="Courier New" w:hAnsi="Courier New" w:cs="Courier New"/>
+                <w:color w:val="333333"/>
+                <w:sz w:val="20"/>
+                <w:szCs w:val="20"/>
+              </w:rPr>
+            </w:pPr>
+            <w:r>
+              <w:rPr>
+                <w:rFonts w:ascii="Courier New" w:hAnsi="Courier New" w:cs="Courier New"/>
+                <w:color w:val="333333"/>
+                <w:sz w:val="20"/>
+                <w:szCs w:val="20"/>
+              </w:rPr>
+              <w:t>32</w:t>
+            </w:r>
+          </w:p>
+          <w:p>
+            <w:pPr>
+              <w:tabs>
+                <w:tab w:val="left" w:pos="916"/>
+                <w:tab w:val="left" w:pos="1832"/>
+                <w:tab w:val="left" w:pos="2748"/>
+                <w:tab w:val="left" w:pos="3664"/>
+                <w:tab w:val="left" w:pos="4580"/>
+                <w:tab w:val="left" w:pos="5496"/>
+                <w:tab w:val="left" w:pos="6412"/>
+                <w:tab w:val="left" w:pos="7328"/>
+                <w:tab w:val="left" w:pos="8244"/>
+                <w:tab w:val="left" w:pos="9160"/>
+                <w:tab w:val="left" w:pos="10076"/>
+                <w:tab w:val="left" w:pos="10992"/>
+                <w:tab w:val="left" w:pos="11908"/>
+                <w:tab w:val="left" w:pos="12824"/>
+                <w:tab w:val="left" w:pos="13740"/>
+                <w:tab w:val="left" w:pos="14656"/>
+              </w:tabs>
+              <w:spacing w:line="244" w:lineRule="atLeast"/>
+              <w:rPr>
+                <w:rFonts w:ascii="Courier New" w:hAnsi="Courier New" w:cs="Courier New"/>
+                <w:color w:val="333333"/>
+                <w:sz w:val="20"/>
+                <w:szCs w:val="20"/>
+              </w:rPr>
+            </w:pPr>
+            <w:r>
+              <w:rPr>
+                <w:rFonts w:ascii="Courier New" w:hAnsi="Courier New" w:cs="Courier New"/>
+                <w:color w:val="333333"/>
+                <w:sz w:val="20"/>
+                <w:szCs w:val="20"/>
+              </w:rPr>
+              <w:t>33</w:t>
+            </w:r>
+          </w:p>
+          <w:p>
+            <w:pPr>
+              <w:tabs>
+                <w:tab w:val="left" w:pos="916"/>
+                <w:tab w:val="left" w:pos="1832"/>
+                <w:tab w:val="left" w:pos="2748"/>
+                <w:tab w:val="left" w:pos="3664"/>
+                <w:tab w:val="left" w:pos="4580"/>
+                <w:tab w:val="left" w:pos="5496"/>
+                <w:tab w:val="left" w:pos="6412"/>
+                <w:tab w:val="left" w:pos="7328"/>
+                <w:tab w:val="left" w:pos="8244"/>
+                <w:tab w:val="left" w:pos="9160"/>
+                <w:tab w:val="left" w:pos="10076"/>
+                <w:tab w:val="left" w:pos="10992"/>
+                <w:tab w:val="left" w:pos="11908"/>
+                <w:tab w:val="left" w:pos="12824"/>
+                <w:tab w:val="left" w:pos="13740"/>
+                <w:tab w:val="left" w:pos="14656"/>
+              </w:tabs>
+              <w:spacing w:line="244" w:lineRule="atLeast"/>
+              <w:rPr>
+                <w:rFonts w:ascii="Courier New" w:hAnsi="Courier New" w:cs="Courier New"/>
+                <w:color w:val="333333"/>
+                <w:sz w:val="20"/>
+                <w:szCs w:val="20"/>
+              </w:rPr>
+            </w:pPr>
+            <w:r>
+              <w:rPr>
+                <w:rFonts w:ascii="Courier New" w:hAnsi="Courier New" w:cs="Courier New"/>
+                <w:color w:val="333333"/>
+                <w:sz w:val="20"/>
+                <w:szCs w:val="20"/>
+              </w:rPr>
+              <w:t>34</w:t>
+            </w:r>
+          </w:p>
+          <w:p>
+            <w:pPr>
+              <w:tabs>
+                <w:tab w:val="left" w:pos="916"/>
+                <w:tab w:val="left" w:pos="1832"/>
+                <w:tab w:val="left" w:pos="2748"/>
+                <w:tab w:val="left" w:pos="3664"/>
+                <w:tab w:val="left" w:pos="4580"/>
+                <w:tab w:val="left" w:pos="5496"/>
+                <w:tab w:val="left" w:pos="6412"/>
+                <w:tab w:val="left" w:pos="7328"/>
+                <w:tab w:val="left" w:pos="8244"/>
+                <w:tab w:val="left" w:pos="9160"/>
+                <w:tab w:val="left" w:pos="10076"/>
+                <w:tab w:val="left" w:pos="10992"/>
+                <w:tab w:val="left" w:pos="11908"/>
+                <w:tab w:val="left" w:pos="12824"/>
+                <w:tab w:val="left" w:pos="13740"/>
+                <w:tab w:val="left" w:pos="14656"/>
+              </w:tabs>
+              <w:spacing w:line="244" w:lineRule="atLeast"/>
+              <w:rPr>
+                <w:rFonts w:ascii="Courier New" w:hAnsi="Courier New" w:cs="Courier New"/>
+                <w:color w:val="333333"/>
+                <w:sz w:val="20"/>
+                <w:szCs w:val="20"/>
+              </w:rPr>
+            </w:pPr>
+            <w:r>
+              <w:rPr>
+                <w:rFonts w:ascii="Courier New" w:hAnsi="Courier New" w:cs="Courier New"/>
+                <w:color w:val="333333"/>
+                <w:sz w:val="20"/>
+                <w:szCs w:val="20"/>
+              </w:rPr>
+              <w:t>35</w:t>
+            </w:r>
+          </w:p>
+          <w:p>
+            <w:pPr>
+              <w:tabs>
+                <w:tab w:val="left" w:pos="916"/>
+                <w:tab w:val="left" w:pos="1832"/>
+                <w:tab w:val="left" w:pos="2748"/>
+                <w:tab w:val="left" w:pos="3664"/>
+                <w:tab w:val="left" w:pos="4580"/>
+                <w:tab w:val="left" w:pos="5496"/>
+                <w:tab w:val="left" w:pos="6412"/>
+                <w:tab w:val="left" w:pos="7328"/>
+                <w:tab w:val="left" w:pos="8244"/>
+                <w:tab w:val="left" w:pos="9160"/>
+                <w:tab w:val="left" w:pos="10076"/>
+                <w:tab w:val="left" w:pos="10992"/>
+                <w:tab w:val="left" w:pos="11908"/>
+                <w:tab w:val="left" w:pos="12824"/>
+                <w:tab w:val="left" w:pos="13740"/>
+                <w:tab w:val="left" w:pos="14656"/>
+              </w:tabs>
+              <w:spacing w:line="244" w:lineRule="atLeast"/>
+              <w:rPr>
+                <w:rFonts w:ascii="Courier New" w:hAnsi="Courier New" w:cs="Courier New"/>
+                <w:color w:val="333333"/>
+                <w:sz w:val="20"/>
+                <w:szCs w:val="20"/>
+              </w:rPr>
+            </w:pPr>
+            <w:r>
+              <w:rPr>
+                <w:rFonts w:ascii="Courier New" w:hAnsi="Courier New" w:cs="Courier New"/>
+                <w:color w:val="333333"/>
+                <w:sz w:val="20"/>
+                <w:szCs w:val="20"/>
+              </w:rPr>
+              <w:t>36</w:t>
+            </w:r>
+          </w:p>
+          <w:p>
+            <w:pPr>
+              <w:tabs>
+                <w:tab w:val="left" w:pos="916"/>
+                <w:tab w:val="left" w:pos="1832"/>
+                <w:tab w:val="left" w:pos="2748"/>
+                <w:tab w:val="left" w:pos="3664"/>
+                <w:tab w:val="left" w:pos="4580"/>
+                <w:tab w:val="left" w:pos="5496"/>
+                <w:tab w:val="left" w:pos="6412"/>
+                <w:tab w:val="left" w:pos="7328"/>
+                <w:tab w:val="left" w:pos="8244"/>
+                <w:tab w:val="left" w:pos="9160"/>
+                <w:tab w:val="left" w:pos="10076"/>
+                <w:tab w:val="left" w:pos="10992"/>
+                <w:tab w:val="left" w:pos="11908"/>
+                <w:tab w:val="left" w:pos="12824"/>
+                <w:tab w:val="left" w:pos="13740"/>
+                <w:tab w:val="left" w:pos="14656"/>
+              </w:tabs>
+              <w:spacing w:line="244" w:lineRule="atLeast"/>
+              <w:rPr>
+                <w:rFonts w:ascii="Courier New" w:hAnsi="Courier New" w:cs="Courier New"/>
+                <w:color w:val="333333"/>
+                <w:sz w:val="20"/>
+                <w:szCs w:val="20"/>
+              </w:rPr>
+            </w:pPr>
+            <w:r>
+              <w:rPr>
+                <w:rFonts w:ascii="Courier New" w:hAnsi="Courier New" w:cs="Courier New"/>
+                <w:color w:val="333333"/>
+                <w:sz w:val="20"/>
+                <w:szCs w:val="20"/>
+              </w:rPr>
+              <w:t>37</w:t>
+            </w:r>
+          </w:p>
+          <w:p>
+            <w:pPr>
+              <w:tabs>
+                <w:tab w:val="left" w:pos="916"/>
+                <w:tab w:val="left" w:pos="1832"/>
+                <w:tab w:val="left" w:pos="2748"/>
+                <w:tab w:val="left" w:pos="3664"/>
+                <w:tab w:val="left" w:pos="4580"/>
+                <w:tab w:val="left" w:pos="5496"/>
+                <w:tab w:val="left" w:pos="6412"/>
+                <w:tab w:val="left" w:pos="7328"/>
+                <w:tab w:val="left" w:pos="8244"/>
+                <w:tab w:val="left" w:pos="9160"/>
+                <w:tab w:val="left" w:pos="10076"/>
+                <w:tab w:val="left" w:pos="10992"/>
+                <w:tab w:val="left" w:pos="11908"/>
+                <w:tab w:val="left" w:pos="12824"/>
+                <w:tab w:val="left" w:pos="13740"/>
+                <w:tab w:val="left" w:pos="14656"/>
+              </w:tabs>
+              <w:spacing w:line="244" w:lineRule="atLeast"/>
+              <w:rPr>
+                <w:rFonts w:ascii="Courier New" w:hAnsi="Courier New" w:cs="Courier New"/>
+                <w:color w:val="333333"/>
+                <w:sz w:val="20"/>
+                <w:szCs w:val="20"/>
+              </w:rPr>
+            </w:pPr>
+            <w:r>
+              <w:rPr>
+                <w:rFonts w:ascii="Courier New" w:hAnsi="Courier New" w:cs="Courier New"/>
+                <w:color w:val="333333"/>
+                <w:sz w:val="20"/>
+                <w:szCs w:val="20"/>
+              </w:rPr>
+              <w:t>38</w:t>
+            </w:r>
+          </w:p>
+          <w:p>
+            <w:pPr>
+              <w:tabs>
+                <w:tab w:val="left" w:pos="916"/>
+                <w:tab w:val="left" w:pos="1832"/>
+                <w:tab w:val="left" w:pos="2748"/>
+                <w:tab w:val="left" w:pos="3664"/>
+                <w:tab w:val="left" w:pos="4580"/>
+                <w:tab w:val="left" w:pos="5496"/>
+                <w:tab w:val="left" w:pos="6412"/>
+                <w:tab w:val="left" w:pos="7328"/>
+                <w:tab w:val="left" w:pos="8244"/>
+                <w:tab w:val="left" w:pos="9160"/>
+                <w:tab w:val="left" w:pos="10076"/>
+                <w:tab w:val="left" w:pos="10992"/>
+                <w:tab w:val="left" w:pos="11908"/>
+                <w:tab w:val="left" w:pos="12824"/>
+                <w:tab w:val="left" w:pos="13740"/>
+                <w:tab w:val="left" w:pos="14656"/>
+              </w:tabs>
+              <w:spacing w:line="244" w:lineRule="atLeast"/>
+              <w:rPr>
+                <w:rFonts w:ascii="Courier New" w:hAnsi="Courier New" w:cs="Courier New"/>
+                <w:color w:val="333333"/>
+                <w:sz w:val="20"/>
+                <w:szCs w:val="20"/>
+              </w:rPr>
+            </w:pPr>
+            <w:r>
+              <w:rPr>
+                <w:rFonts w:ascii="Courier New" w:hAnsi="Courier New" w:cs="Courier New"/>
+                <w:color w:val="333333"/>
+                <w:sz w:val="20"/>
+                <w:szCs w:val="20"/>
+              </w:rPr>
+              <w:t>39</w:t>
+            </w:r>
+          </w:p>
+        </w:tc>
+        <w:tc>
+          <w:tcPr>
+            <w:tcW w:w="0" w:type="auto"/>
+            <w:shd w:val="clear" w:color="auto" w:fill="FFFFFF"/>
+            <w:vAlign w:val="center"/>
+            <w:hideMark/>
+          </w:tcPr>
+          <w:p>
+            <w:pPr>
+              <w:tabs>
+                <w:tab w:val="left" w:pos="916"/>
+                <w:tab w:val="left" w:pos="1832"/>
+                <w:tab w:val="left" w:pos="2748"/>
+                <w:tab w:val="left" w:pos="3664"/>
+                <w:tab w:val="left" w:pos="4580"/>
+                <w:tab w:val="left" w:pos="5496"/>
+                <w:tab w:val="left" w:pos="6412"/>
+                <w:tab w:val="left" w:pos="7328"/>
+                <w:tab w:val="left" w:pos="8244"/>
+                <w:tab w:val="left" w:pos="9160"/>
+                <w:tab w:val="left" w:pos="10076"/>
+                <w:tab w:val="left" w:pos="10992"/>
+                <w:tab w:val="left" w:pos="11908"/>
+                <w:tab w:val="left" w:pos="12824"/>
+                <w:tab w:val="left" w:pos="13740"/>
+                <w:tab w:val="left" w:pos="14656"/>
+              </w:tabs>
+              <w:spacing w:line="244" w:lineRule="atLeast"/>
+              <w:rPr>
+                <w:rFonts w:ascii="Courier New" w:hAnsi="Courier New" w:cs="Courier New"/>
+                <w:color w:val="333333"/>
+                <w:sz w:val="20"/>
+                <w:szCs w:val="20"/>
+              </w:rPr>
+            </w:pPr>
+            <w:r>
+              <w:rPr>
+                <w:rFonts w:ascii="Courier New" w:hAnsi="Courier New" w:cs="Courier New"/>
+                <w:color w:val="888888"/>
+                <w:sz w:val="20"/>
+                <w:szCs w:val="20"/>
+              </w:rPr>
+              <w:lastRenderedPageBreak/>
+              <w:t>#!/bin/bash</w:t>
+            </w:r>
+          </w:p>
+          <w:p>
+            <w:pPr>
+              <w:tabs>
+                <w:tab w:val="left" w:pos="916"/>
+                <w:tab w:val="left" w:pos="1832"/>
+                <w:tab w:val="left" w:pos="2748"/>
+                <w:tab w:val="left" w:pos="3664"/>
+                <w:tab w:val="left" w:pos="4580"/>
+                <w:tab w:val="left" w:pos="5496"/>
+                <w:tab w:val="left" w:pos="6412"/>
+                <w:tab w:val="left" w:pos="7328"/>
+                <w:tab w:val="left" w:pos="8244"/>
+                <w:tab w:val="left" w:pos="9160"/>
+                <w:tab w:val="left" w:pos="10076"/>
+                <w:tab w:val="left" w:pos="10992"/>
+                <w:tab w:val="left" w:pos="11908"/>
+                <w:tab w:val="left" w:pos="12824"/>
+                <w:tab w:val="left" w:pos="13740"/>
+                <w:tab w:val="left" w:pos="14656"/>
+              </w:tabs>
+              <w:spacing w:line="244" w:lineRule="atLeast"/>
+              <w:rPr>
+                <w:rFonts w:ascii="Courier New" w:hAnsi="Courier New" w:cs="Courier New"/>
+                <w:color w:val="333333"/>
+                <w:sz w:val="20"/>
+                <w:szCs w:val="20"/>
+              </w:rPr>
+            </w:pPr>
+          </w:p>
+          <w:p>
+            <w:pPr>
+              <w:tabs>
+                <w:tab w:val="left" w:pos="916"/>
+                <w:tab w:val="left" w:pos="1832"/>
+                <w:tab w:val="left" w:pos="2748"/>
+                <w:tab w:val="left" w:pos="3664"/>
+                <w:tab w:val="left" w:pos="4580"/>
+                <w:tab w:val="left" w:pos="5496"/>
+                <w:tab w:val="left" w:pos="6412"/>
+                <w:tab w:val="left" w:pos="7328"/>
+                <w:tab w:val="left" w:pos="8244"/>
+                <w:tab w:val="left" w:pos="9160"/>
+                <w:tab w:val="left" w:pos="10076"/>
+                <w:tab w:val="left" w:pos="10992"/>
+                <w:tab w:val="left" w:pos="11908"/>
+                <w:tab w:val="left" w:pos="12824"/>
+                <w:tab w:val="left" w:pos="13740"/>
+                <w:tab w:val="left" w:pos="14656"/>
+              </w:tabs>
+              <w:spacing w:line="244" w:lineRule="atLeast"/>
+              <w:rPr>
+                <w:rFonts w:ascii="Courier New" w:hAnsi="Courier New" w:cs="Courier New"/>
+                <w:color w:val="333333"/>
+                <w:sz w:val="20"/>
+                <w:szCs w:val="20"/>
+              </w:rPr>
+            </w:pPr>
+            <w:r>
+              <w:rPr>
+                <w:rFonts w:ascii="Courier New" w:hAnsi="Courier New" w:cs="Courier New"/>
+                <w:color w:val="996633"/>
+                <w:sz w:val="20"/>
+                <w:szCs w:val="20"/>
+              </w:rPr>
+              <w:t>INFOFILE</w:t>
+            </w:r>
+            <w:r>
+              <w:rPr>
+                <w:rFonts w:ascii="Courier New" w:hAnsi="Courier New" w:cs="Courier New"/>
+                <w:color w:val="333333"/>
+                <w:sz w:val="20"/>
+                <w:szCs w:val="20"/>
+              </w:rPr>
+              <w:t>=</w:t>
+            </w:r>
+            <w:r>
+              <w:rPr>
+                <w:rFonts w:ascii="Courier New" w:hAnsi="Courier New" w:cs="Courier New"/>
+                <w:color w:val="333333"/>
+                <w:sz w:val="20"/>
+                <w:szCs w:val="20"/>
+                <w:shd w:val="clear" w:color="auto" w:fill="FFF0F0"/>
+              </w:rPr>
+              <w:t>"/etc/machine-info"</w:t>
+            </w:r>
+          </w:p>
+          <w:p>
+            <w:pPr>
+              <w:tabs>
+                <w:tab w:val="left" w:pos="916"/>
+                <w:tab w:val="left" w:pos="1832"/>
+                <w:tab w:val="left" w:pos="2748"/>
+                <w:tab w:val="left" w:pos="3664"/>
+                <w:tab w:val="left" w:pos="4580"/>
+                <w:tab w:val="left" w:pos="5496"/>
+                <w:tab w:val="left" w:pos="6412"/>
+                <w:tab w:val="left" w:pos="7328"/>
+                <w:tab w:val="left" w:pos="8244"/>
+                <w:tab w:val="left" w:pos="9160"/>
+                <w:tab w:val="left" w:pos="10076"/>
+                <w:tab w:val="left" w:pos="10992"/>
+                <w:tab w:val="left" w:pos="11908"/>
+                <w:tab w:val="left" w:pos="12824"/>
+                <w:tab w:val="left" w:pos="13740"/>
+                <w:tab w:val="left" w:pos="14656"/>
+              </w:tabs>
+              <w:spacing w:line="244" w:lineRule="atLeast"/>
+              <w:rPr>
+                <w:rFonts w:ascii="Courier New" w:hAnsi="Courier New" w:cs="Courier New"/>
+                <w:color w:val="333333"/>
+                <w:sz w:val="20"/>
+                <w:szCs w:val="20"/>
+              </w:rPr>
+            </w:pPr>
+          </w:p>
+          <w:p>
+            <w:pPr>
+              <w:tabs>
+                <w:tab w:val="left" w:pos="916"/>
+                <w:tab w:val="left" w:pos="1832"/>
+                <w:tab w:val="left" w:pos="2748"/>
+                <w:tab w:val="left" w:pos="3664"/>
+                <w:tab w:val="left" w:pos="4580"/>
+                <w:tab w:val="left" w:pos="5496"/>
+                <w:tab w:val="left" w:pos="6412"/>
+                <w:tab w:val="left" w:pos="7328"/>
+                <w:tab w:val="left" w:pos="8244"/>
+                <w:tab w:val="left" w:pos="9160"/>
+                <w:tab w:val="left" w:pos="10076"/>
+                <w:tab w:val="left" w:pos="10992"/>
+                <w:tab w:val="left" w:pos="11908"/>
+                <w:tab w:val="left" w:pos="12824"/>
+                <w:tab w:val="left" w:pos="13740"/>
+                <w:tab w:val="left" w:pos="14656"/>
+              </w:tabs>
+              <w:spacing w:line="244" w:lineRule="atLeast"/>
+              <w:rPr>
+                <w:rFonts w:ascii="Courier New" w:hAnsi="Courier New" w:cs="Courier New"/>
+                <w:color w:val="333333"/>
+                <w:sz w:val="20"/>
+                <w:szCs w:val="20"/>
+              </w:rPr>
+            </w:pPr>
+            <w:r>
+              <w:rPr>
+                <w:rFonts w:ascii="Courier New" w:hAnsi="Courier New" w:cs="Courier New"/>
+                <w:b/>
+                <w:bCs/>
+                <w:color w:val="008800"/>
+                <w:sz w:val="20"/>
+                <w:szCs w:val="20"/>
+              </w:rPr>
+              <w:t>while</w:t>
+            </w:r>
+            <w:r>
+              <w:rPr>
+                <w:rFonts w:ascii="Courier New" w:hAnsi="Courier New" w:cs="Courier New"/>
+                <w:color w:val="333333"/>
+                <w:sz w:val="20"/>
+                <w:szCs w:val="20"/>
+              </w:rPr>
+              <w:t xml:space="preserve"> [[ </w:t>
+            </w:r>
+            <w:r>
+              <w:rPr>
+                <w:rFonts w:ascii="Courier New" w:hAnsi="Courier New" w:cs="Courier New"/>
+                <w:color w:val="996633"/>
+                <w:sz w:val="20"/>
+                <w:szCs w:val="20"/>
+              </w:rPr>
+              <w:t xml:space="preserve">$# </w:t>
+            </w:r>
+            <w:r>
+              <w:rPr>
+                <w:rFonts w:ascii="Courier New" w:hAnsi="Courier New" w:cs="Courier New"/>
+                <w:color w:val="333333"/>
+                <w:sz w:val="20"/>
+                <w:szCs w:val="20"/>
+              </w:rPr>
+              <w:t xml:space="preserve">-gt 0 ]]; </w:t>
+            </w:r>
+            <w:r>
+              <w:rPr>
+                <w:rFonts w:ascii="Courier New" w:hAnsi="Courier New" w:cs="Courier New"/>
+                <w:b/>
+                <w:bCs/>
+                <w:color w:val="008800"/>
+                <w:sz w:val="20"/>
+                <w:szCs w:val="20"/>
+              </w:rPr>
+              <w:t>do</w:t>
+            </w:r>
+          </w:p>
+          <w:p>
+            <w:pPr>
+              <w:tabs>
+                <w:tab w:val="left" w:pos="916"/>
+                <w:tab w:val="left" w:pos="1832"/>
+                <w:tab w:val="left" w:pos="2748"/>
+                <w:tab w:val="left" w:pos="3664"/>
+                <w:tab w:val="left" w:pos="4580"/>
+                <w:tab w:val="left" w:pos="5496"/>
+                <w:tab w:val="left" w:pos="6412"/>
+                <w:tab w:val="left" w:pos="7328"/>
+                <w:tab w:val="left" w:pos="8244"/>
+                <w:tab w:val="left" w:pos="9160"/>
+                <w:tab w:val="left" w:pos="10076"/>
+                <w:tab w:val="left" w:pos="10992"/>
+                <w:tab w:val="left" w:pos="11908"/>
+                <w:tab w:val="left" w:pos="12824"/>
+                <w:tab w:val="left" w:pos="13740"/>
+                <w:tab w:val="left" w:pos="14656"/>
+              </w:tabs>
+              <w:spacing w:line="244" w:lineRule="atLeast"/>
+              <w:rPr>
+                <w:rFonts w:ascii="Courier New" w:hAnsi="Courier New" w:cs="Courier New"/>
+                <w:color w:val="333333"/>
+                <w:sz w:val="20"/>
+                <w:szCs w:val="20"/>
+              </w:rPr>
+            </w:pPr>
+            <w:r>
+              <w:rPr>
+                <w:rFonts w:ascii="Courier New" w:hAnsi="Courier New" w:cs="Courier New"/>
+                <w:b/>
+                <w:bCs/>
+                <w:color w:val="008800"/>
+                <w:sz w:val="20"/>
+                <w:szCs w:val="20"/>
+              </w:rPr>
+              <w:t xml:space="preserve">    case</w:t>
+            </w:r>
+            <w:r>
+              <w:rPr>
+                <w:rFonts w:ascii="Courier New" w:hAnsi="Courier New" w:cs="Courier New"/>
+                <w:color w:val="333333"/>
+                <w:sz w:val="20"/>
+                <w:szCs w:val="20"/>
+              </w:rPr>
+              <w:t xml:space="preserve"> </w:t>
+            </w:r>
+            <w:r>
+              <w:rPr>
+                <w:rFonts w:ascii="Courier New" w:hAnsi="Courier New" w:cs="Courier New"/>
+                <w:color w:val="996633"/>
+                <w:sz w:val="20"/>
+                <w:szCs w:val="20"/>
+              </w:rPr>
+              <w:t>$1</w:t>
+            </w:r>
+            <w:r>
+              <w:rPr>
+                <w:rFonts w:ascii="Courier New" w:hAnsi="Courier New" w:cs="Courier New"/>
+                <w:color w:val="333333"/>
+                <w:sz w:val="20"/>
+                <w:szCs w:val="20"/>
+              </w:rPr>
+              <w:t xml:space="preserve"> in</w:t>
+            </w:r>
+          </w:p>
+          <w:p>
+            <w:pPr>
+              <w:tabs>
+                <w:tab w:val="left" w:pos="916"/>
+                <w:tab w:val="left" w:pos="1832"/>
+                <w:tab w:val="left" w:pos="2748"/>
+                <w:tab w:val="left" w:pos="3664"/>
+                <w:tab w:val="left" w:pos="4580"/>
+                <w:tab w:val="left" w:pos="5496"/>
+                <w:tab w:val="left" w:pos="6412"/>
+                <w:tab w:val="left" w:pos="7328"/>
+                <w:tab w:val="left" w:pos="8244"/>
+                <w:tab w:val="left" w:pos="9160"/>
+                <w:tab w:val="left" w:pos="10076"/>
+                <w:tab w:val="left" w:pos="10992"/>
+                <w:tab w:val="left" w:pos="11908"/>
+                <w:tab w:val="left" w:pos="12824"/>
+                <w:tab w:val="left" w:pos="13740"/>
+                <w:tab w:val="left" w:pos="14656"/>
+              </w:tabs>
+              <w:spacing w:line="244" w:lineRule="atLeast"/>
+              <w:rPr>
+                <w:rFonts w:ascii="Courier New" w:hAnsi="Courier New" w:cs="Courier New"/>
+                <w:color w:val="333333"/>
+                <w:sz w:val="20"/>
+                <w:szCs w:val="20"/>
+              </w:rPr>
+            </w:pPr>
+            <w:r>
+              <w:rPr>
+                <w:rFonts w:ascii="Courier New" w:hAnsi="Courier New" w:cs="Courier New"/>
+                <w:color w:val="333333"/>
+                <w:sz w:val="20"/>
+                <w:szCs w:val="20"/>
+              </w:rPr>
+              <w:t xml:space="preserve">        -s)</w:t>
+            </w:r>
+          </w:p>
+          <w:p>
+            <w:pPr>
+              <w:tabs>
+                <w:tab w:val="left" w:pos="916"/>
+                <w:tab w:val="left" w:pos="1832"/>
+                <w:tab w:val="left" w:pos="2748"/>
+                <w:tab w:val="left" w:pos="3664"/>
+                <w:tab w:val="left" w:pos="4580"/>
+                <w:tab w:val="left" w:pos="5496"/>
+                <w:tab w:val="left" w:pos="6412"/>
+                <w:tab w:val="left" w:pos="7328"/>
+                <w:tab w:val="left" w:pos="8244"/>
+                <w:tab w:val="left" w:pos="9160"/>
+                <w:tab w:val="left" w:pos="10076"/>
+                <w:tab w:val="left" w:pos="10992"/>
+                <w:tab w:val="left" w:pos="11908"/>
+                <w:tab w:val="left" w:pos="12824"/>
+                <w:tab w:val="left" w:pos="13740"/>
+                <w:tab w:val="left" w:pos="14656"/>
+              </w:tabs>
+              <w:spacing w:line="244" w:lineRule="atLeast"/>
+              <w:rPr>
+                <w:rFonts w:ascii="Courier New" w:hAnsi="Courier New" w:cs="Courier New"/>
+                <w:color w:val="333333"/>
+                <w:sz w:val="20"/>
+                <w:szCs w:val="20"/>
+              </w:rPr>
+            </w:pPr>
+            <w:r>
+              <w:rPr>
+                <w:rFonts w:ascii="Courier New" w:hAnsi="Courier New" w:cs="Courier New"/>
+                <w:color w:val="333333"/>
+                <w:sz w:val="20"/>
+                <w:szCs w:val="20"/>
+              </w:rPr>
+              <w:t xml:space="preserve">            </w:t>
+            </w:r>
+            <w:r>
+              <w:rPr>
+                <w:rFonts w:ascii="Courier New" w:hAnsi="Courier New" w:cs="Courier New"/>
+                <w:color w:val="996633"/>
+                <w:sz w:val="20"/>
+                <w:szCs w:val="20"/>
+              </w:rPr>
+              <w:t>BOOL</w:t>
+            </w:r>
+            <w:r>
+              <w:rPr>
+                <w:rFonts w:ascii="Courier New" w:hAnsi="Courier New" w:cs="Courier New"/>
+                <w:color w:val="333333"/>
+                <w:sz w:val="20"/>
+                <w:szCs w:val="20"/>
+              </w:rPr>
+              <w:t>=</w:t>
+            </w:r>
+            <w:r>
+              <w:rPr>
+                <w:rFonts w:ascii="Courier New" w:hAnsi="Courier New" w:cs="Courier New"/>
+                <w:color w:val="007020"/>
+                <w:sz w:val="20"/>
+                <w:szCs w:val="20"/>
+              </w:rPr>
+              <w:t>true</w:t>
+            </w:r>
+          </w:p>
+          <w:p>
+            <w:pPr>
+              <w:tabs>
+                <w:tab w:val="left" w:pos="916"/>
+                <w:tab w:val="left" w:pos="1832"/>
+                <w:tab w:val="left" w:pos="2748"/>
+                <w:tab w:val="left" w:pos="3664"/>
+                <w:tab w:val="left" w:pos="4580"/>
+                <w:tab w:val="left" w:pos="5496"/>
+                <w:tab w:val="left" w:pos="6412"/>
+                <w:tab w:val="left" w:pos="7328"/>
+                <w:tab w:val="left" w:pos="8244"/>
+                <w:tab w:val="left" w:pos="9160"/>
+                <w:tab w:val="left" w:pos="10076"/>
+                <w:tab w:val="left" w:pos="10992"/>
+                <w:tab w:val="left" w:pos="11908"/>
+                <w:tab w:val="left" w:pos="12824"/>
+                <w:tab w:val="left" w:pos="13740"/>
+                <w:tab w:val="left" w:pos="14656"/>
+              </w:tabs>
+              <w:spacing w:line="244" w:lineRule="atLeast"/>
+              <w:rPr>
+                <w:rFonts w:ascii="Courier New" w:hAnsi="Courier New" w:cs="Courier New"/>
+                <w:color w:val="333333"/>
+                <w:sz w:val="20"/>
+                <w:szCs w:val="20"/>
+              </w:rPr>
+            </w:pPr>
+            <w:r>
+              <w:rPr>
+                <w:rFonts w:ascii="Courier New" w:hAnsi="Courier New" w:cs="Courier New"/>
+                <w:color w:val="007020"/>
+                <w:sz w:val="20"/>
+                <w:szCs w:val="20"/>
+              </w:rPr>
+              <w:t xml:space="preserve">            shift</w:t>
+            </w:r>
+          </w:p>
+          <w:p>
+            <w:pPr>
+              <w:tabs>
+                <w:tab w:val="left" w:pos="916"/>
+                <w:tab w:val="left" w:pos="1832"/>
+                <w:tab w:val="left" w:pos="2748"/>
+                <w:tab w:val="left" w:pos="3664"/>
+                <w:tab w:val="left" w:pos="4580"/>
+                <w:tab w:val="left" w:pos="5496"/>
+                <w:tab w:val="left" w:pos="6412"/>
+                <w:tab w:val="left" w:pos="7328"/>
+                <w:tab w:val="left" w:pos="8244"/>
+                <w:tab w:val="left" w:pos="9160"/>
+                <w:tab w:val="left" w:pos="10076"/>
+                <w:tab w:val="left" w:pos="10992"/>
+                <w:tab w:val="left" w:pos="11908"/>
+                <w:tab w:val="left" w:pos="12824"/>
+                <w:tab w:val="left" w:pos="13740"/>
+                <w:tab w:val="left" w:pos="14656"/>
+              </w:tabs>
+              <w:spacing w:line="244" w:lineRule="atLeast"/>
+              <w:rPr>
+                <w:rFonts w:ascii="Courier New" w:hAnsi="Courier New" w:cs="Courier New"/>
+                <w:color w:val="333333"/>
+                <w:sz w:val="20"/>
+                <w:szCs w:val="20"/>
+              </w:rPr>
+            </w:pPr>
+            <w:r>
+              <w:rPr>
+                <w:rFonts w:ascii="Courier New" w:hAnsi="Courier New" w:cs="Courier New"/>
+                <w:color w:val="333333"/>
+                <w:sz w:val="20"/>
+                <w:szCs w:val="20"/>
+              </w:rPr>
+              <w:t xml:space="preserve">            ;;</w:t>
+            </w:r>
+          </w:p>
+          <w:p>
+            <w:pPr>
+              <w:tabs>
+                <w:tab w:val="left" w:pos="916"/>
+                <w:tab w:val="left" w:pos="1832"/>
+                <w:tab w:val="left" w:pos="2748"/>
+                <w:tab w:val="left" w:pos="3664"/>
+                <w:tab w:val="left" w:pos="4580"/>
+                <w:tab w:val="left" w:pos="5496"/>
+                <w:tab w:val="left" w:pos="6412"/>
+                <w:tab w:val="left" w:pos="7328"/>
+                <w:tab w:val="left" w:pos="8244"/>
+                <w:tab w:val="left" w:pos="9160"/>
+                <w:tab w:val="left" w:pos="10076"/>
+                <w:tab w:val="left" w:pos="10992"/>
+                <w:tab w:val="left" w:pos="11908"/>
+                <w:tab w:val="left" w:pos="12824"/>
+                <w:tab w:val="left" w:pos="13740"/>
+                <w:tab w:val="left" w:pos="14656"/>
+              </w:tabs>
+              <w:spacing w:line="244" w:lineRule="atLeast"/>
+              <w:rPr>
+                <w:rFonts w:ascii="Courier New" w:hAnsi="Courier New" w:cs="Courier New"/>
+                <w:color w:val="333333"/>
+                <w:sz w:val="20"/>
+                <w:szCs w:val="20"/>
+              </w:rPr>
+            </w:pPr>
+            <w:r>
+              <w:rPr>
+                <w:rFonts w:ascii="Courier New" w:hAnsi="Courier New" w:cs="Courier New"/>
+                <w:color w:val="333333"/>
+                <w:sz w:val="20"/>
+                <w:szCs w:val="20"/>
+              </w:rPr>
+              <w:t xml:space="preserve">        -n)</w:t>
+            </w:r>
+          </w:p>
+          <w:p>
+            <w:pPr>
+              <w:tabs>
+                <w:tab w:val="left" w:pos="916"/>
+                <w:tab w:val="left" w:pos="1832"/>
+                <w:tab w:val="left" w:pos="2748"/>
+                <w:tab w:val="left" w:pos="3664"/>
+                <w:tab w:val="left" w:pos="4580"/>
+                <w:tab w:val="left" w:pos="5496"/>
+                <w:tab w:val="left" w:pos="6412"/>
+                <w:tab w:val="left" w:pos="7328"/>
+                <w:tab w:val="left" w:pos="8244"/>
+                <w:tab w:val="left" w:pos="9160"/>
+                <w:tab w:val="left" w:pos="10076"/>
+                <w:tab w:val="left" w:pos="10992"/>
+                <w:tab w:val="left" w:pos="11908"/>
+                <w:tab w:val="left" w:pos="12824"/>
+                <w:tab w:val="left" w:pos="13740"/>
+                <w:tab w:val="left" w:pos="14656"/>
+              </w:tabs>
+              <w:spacing w:line="244" w:lineRule="atLeast"/>
+              <w:rPr>
+                <w:rFonts w:ascii="Courier New" w:hAnsi="Courier New" w:cs="Courier New"/>
+                <w:color w:val="333333"/>
+                <w:sz w:val="20"/>
+                <w:szCs w:val="20"/>
+              </w:rPr>
+            </w:pPr>
+            <w:r>
+              <w:rPr>
+                <w:rFonts w:ascii="Courier New" w:hAnsi="Courier New" w:cs="Courier New"/>
+                <w:color w:val="333333"/>
+                <w:sz w:val="20"/>
+                <w:szCs w:val="20"/>
+              </w:rPr>
+              <w:lastRenderedPageBreak/>
+              <w:t xml:space="preserve">            </w:t>
+            </w:r>
+            <w:r>
+              <w:rPr>
+                <w:rFonts w:ascii="Courier New" w:hAnsi="Courier New" w:cs="Courier New"/>
+                <w:color w:val="996633"/>
+                <w:sz w:val="20"/>
+                <w:szCs w:val="20"/>
+              </w:rPr>
+              <w:t>DESCRIPTION</w:t>
+            </w:r>
+            <w:r>
+              <w:rPr>
+                <w:rFonts w:ascii="Courier New" w:hAnsi="Courier New" w:cs="Courier New"/>
+                <w:color w:val="333333"/>
+                <w:sz w:val="20"/>
+                <w:szCs w:val="20"/>
+              </w:rPr>
+              <w:t>=</w:t>
+            </w:r>
+            <w:r>
+              <w:rPr>
+                <w:rFonts w:ascii="Courier New" w:hAnsi="Courier New" w:cs="Courier New"/>
+                <w:color w:val="333333"/>
+                <w:sz w:val="20"/>
+                <w:szCs w:val="20"/>
+                <w:shd w:val="clear" w:color="auto" w:fill="FFF0F0"/>
+              </w:rPr>
+              <w:t>"$2"</w:t>
+            </w:r>
+          </w:p>
+          <w:p>
+            <w:pPr>
+              <w:tabs>
+                <w:tab w:val="left" w:pos="916"/>
+                <w:tab w:val="left" w:pos="1832"/>
+                <w:tab w:val="left" w:pos="2748"/>
+                <w:tab w:val="left" w:pos="3664"/>
+                <w:tab w:val="left" w:pos="4580"/>
+                <w:tab w:val="left" w:pos="5496"/>
+                <w:tab w:val="left" w:pos="6412"/>
+                <w:tab w:val="left" w:pos="7328"/>
+                <w:tab w:val="left" w:pos="8244"/>
+                <w:tab w:val="left" w:pos="9160"/>
+                <w:tab w:val="left" w:pos="10076"/>
+                <w:tab w:val="left" w:pos="10992"/>
+                <w:tab w:val="left" w:pos="11908"/>
+                <w:tab w:val="left" w:pos="12824"/>
+                <w:tab w:val="left" w:pos="13740"/>
+                <w:tab w:val="left" w:pos="14656"/>
+              </w:tabs>
+              <w:spacing w:line="244" w:lineRule="atLeast"/>
+              <w:rPr>
+                <w:rFonts w:ascii="Courier New" w:hAnsi="Courier New" w:cs="Courier New"/>
+                <w:color w:val="333333"/>
+                <w:sz w:val="20"/>
+                <w:szCs w:val="20"/>
+              </w:rPr>
+            </w:pPr>
+            <w:r>
+              <w:rPr>
+                <w:rFonts w:ascii="Courier New" w:hAnsi="Courier New" w:cs="Courier New"/>
+                <w:color w:val="333333"/>
+                <w:sz w:val="20"/>
+                <w:szCs w:val="20"/>
+              </w:rPr>
+              <w:t xml:space="preserve">            </w:t>
+            </w:r>
+            <w:r>
+              <w:rPr>
+                <w:rFonts w:ascii="Courier New" w:hAnsi="Courier New" w:cs="Courier New"/>
+                <w:color w:val="007020"/>
+                <w:sz w:val="20"/>
+                <w:szCs w:val="20"/>
+              </w:rPr>
+              <w:t>shift</w:t>
+            </w:r>
+          </w:p>
+          <w:p>
+            <w:pPr>
+              <w:tabs>
+                <w:tab w:val="left" w:pos="916"/>
+                <w:tab w:val="left" w:pos="1832"/>
+                <w:tab w:val="left" w:pos="2748"/>
+                <w:tab w:val="left" w:pos="3664"/>
+                <w:tab w:val="left" w:pos="4580"/>
+                <w:tab w:val="left" w:pos="5496"/>
+                <w:tab w:val="left" w:pos="6412"/>
+                <w:tab w:val="left" w:pos="7328"/>
+                <w:tab w:val="left" w:pos="8244"/>
+                <w:tab w:val="left" w:pos="9160"/>
+                <w:tab w:val="left" w:pos="10076"/>
+                <w:tab w:val="left" w:pos="10992"/>
+                <w:tab w:val="left" w:pos="11908"/>
+                <w:tab w:val="left" w:pos="12824"/>
+                <w:tab w:val="left" w:pos="13740"/>
+                <w:tab w:val="left" w:pos="14656"/>
+              </w:tabs>
+              <w:spacing w:line="244" w:lineRule="atLeast"/>
+              <w:rPr>
+                <w:rFonts w:ascii="Courier New" w:hAnsi="Courier New" w:cs="Courier New"/>
+                <w:color w:val="333333"/>
+                <w:sz w:val="20"/>
+                <w:szCs w:val="20"/>
+              </w:rPr>
+            </w:pPr>
+            <w:r>
+              <w:rPr>
+                <w:rFonts w:ascii="Courier New" w:hAnsi="Courier New" w:cs="Courier New"/>
+                <w:color w:val="007020"/>
+                <w:sz w:val="20"/>
+                <w:szCs w:val="20"/>
+              </w:rPr>
+              <w:t xml:space="preserve">            shift</w:t>
+            </w:r>
+          </w:p>
+          <w:p>
+            <w:pPr>
+              <w:tabs>
+                <w:tab w:val="left" w:pos="916"/>
+                <w:tab w:val="left" w:pos="1832"/>
+                <w:tab w:val="left" w:pos="2748"/>
+                <w:tab w:val="left" w:pos="3664"/>
+                <w:tab w:val="left" w:pos="4580"/>
+                <w:tab w:val="left" w:pos="5496"/>
+                <w:tab w:val="left" w:pos="6412"/>
+                <w:tab w:val="left" w:pos="7328"/>
+                <w:tab w:val="left" w:pos="8244"/>
+                <w:tab w:val="left" w:pos="9160"/>
+                <w:tab w:val="left" w:pos="10076"/>
+                <w:tab w:val="left" w:pos="10992"/>
+                <w:tab w:val="left" w:pos="11908"/>
+                <w:tab w:val="left" w:pos="12824"/>
+                <w:tab w:val="left" w:pos="13740"/>
+                <w:tab w:val="left" w:pos="14656"/>
+              </w:tabs>
+              <w:spacing w:line="244" w:lineRule="atLeast"/>
+              <w:rPr>
+                <w:rFonts w:ascii="Courier New" w:hAnsi="Courier New" w:cs="Courier New"/>
+                <w:color w:val="333333"/>
+                <w:sz w:val="20"/>
+                <w:szCs w:val="20"/>
+              </w:rPr>
+            </w:pPr>
+            <w:r>
+              <w:rPr>
+                <w:rFonts w:ascii="Courier New" w:hAnsi="Courier New" w:cs="Courier New"/>
+                <w:color w:val="333333"/>
+                <w:sz w:val="20"/>
+                <w:szCs w:val="20"/>
+              </w:rPr>
+              <w:t xml:space="preserve">            ;;</w:t>
+            </w:r>
+          </w:p>
+          <w:p>
+            <w:pPr>
+              <w:tabs>
+                <w:tab w:val="left" w:pos="916"/>
+                <w:tab w:val="left" w:pos="1832"/>
+                <w:tab w:val="left" w:pos="2748"/>
+                <w:tab w:val="left" w:pos="3664"/>
+                <w:tab w:val="left" w:pos="4580"/>
+                <w:tab w:val="left" w:pos="5496"/>
+                <w:tab w:val="left" w:pos="6412"/>
+                <w:tab w:val="left" w:pos="7328"/>
+                <w:tab w:val="left" w:pos="8244"/>
+                <w:tab w:val="left" w:pos="9160"/>
+                <w:tab w:val="left" w:pos="10076"/>
+                <w:tab w:val="left" w:pos="10992"/>
+                <w:tab w:val="left" w:pos="11908"/>
+                <w:tab w:val="left" w:pos="12824"/>
+                <w:tab w:val="left" w:pos="13740"/>
+                <w:tab w:val="left" w:pos="14656"/>
+              </w:tabs>
+              <w:spacing w:line="244" w:lineRule="atLeast"/>
+              <w:rPr>
+                <w:rFonts w:ascii="Courier New" w:hAnsi="Courier New" w:cs="Courier New"/>
+                <w:color w:val="333333"/>
+                <w:sz w:val="20"/>
+                <w:szCs w:val="20"/>
+              </w:rPr>
+            </w:pPr>
+            <w:r>
+              <w:rPr>
+                <w:rFonts w:ascii="Courier New" w:hAnsi="Courier New" w:cs="Courier New"/>
+                <w:color w:val="333333"/>
+                <w:sz w:val="20"/>
+                <w:szCs w:val="20"/>
+              </w:rPr>
+              <w:t xml:space="preserve">    </w:t>
+            </w:r>
+            <w:r>
+              <w:rPr>
+                <w:rFonts w:ascii="Courier New" w:hAnsi="Courier New" w:cs="Courier New"/>
+                <w:b/>
+                <w:bCs/>
+                <w:color w:val="008800"/>
+                <w:sz w:val="20"/>
+                <w:szCs w:val="20"/>
+              </w:rPr>
+              <w:t>esac</w:t>
+            </w:r>
+          </w:p>
+          <w:p>
+            <w:pPr>
+              <w:tabs>
+                <w:tab w:val="left" w:pos="916"/>
+                <w:tab w:val="left" w:pos="1832"/>
+                <w:tab w:val="left" w:pos="2748"/>
+                <w:tab w:val="left" w:pos="3664"/>
+                <w:tab w:val="left" w:pos="4580"/>
+                <w:tab w:val="left" w:pos="5496"/>
+                <w:tab w:val="left" w:pos="6412"/>
+                <w:tab w:val="left" w:pos="7328"/>
+                <w:tab w:val="left" w:pos="8244"/>
+                <w:tab w:val="left" w:pos="9160"/>
+                <w:tab w:val="left" w:pos="10076"/>
+                <w:tab w:val="left" w:pos="10992"/>
+                <w:tab w:val="left" w:pos="11908"/>
+                <w:tab w:val="left" w:pos="12824"/>
+                <w:tab w:val="left" w:pos="13740"/>
+                <w:tab w:val="left" w:pos="14656"/>
+              </w:tabs>
+              <w:spacing w:line="244" w:lineRule="atLeast"/>
+              <w:rPr>
+                <w:rFonts w:ascii="Courier New" w:hAnsi="Courier New" w:cs="Courier New"/>
+                <w:color w:val="333333"/>
+                <w:sz w:val="20"/>
+                <w:szCs w:val="20"/>
+              </w:rPr>
+            </w:pPr>
+            <w:r>
+              <w:rPr>
+                <w:rFonts w:ascii="Courier New" w:hAnsi="Courier New" w:cs="Courier New"/>
+                <w:b/>
+                <w:bCs/>
+                <w:color w:val="008800"/>
+                <w:sz w:val="20"/>
+                <w:szCs w:val="20"/>
+              </w:rPr>
+              <w:t>done</w:t>
+            </w:r>
+          </w:p>
+          <w:p>
+            <w:pPr>
+              <w:tabs>
+                <w:tab w:val="left" w:pos="916"/>
+                <w:tab w:val="left" w:pos="1832"/>
+                <w:tab w:val="left" w:pos="2748"/>
+                <w:tab w:val="left" w:pos="3664"/>
+                <w:tab w:val="left" w:pos="4580"/>
+                <w:tab w:val="left" w:pos="5496"/>
+                <w:tab w:val="left" w:pos="6412"/>
+                <w:tab w:val="left" w:pos="7328"/>
+                <w:tab w:val="left" w:pos="8244"/>
+                <w:tab w:val="left" w:pos="9160"/>
+                <w:tab w:val="left" w:pos="10076"/>
+                <w:tab w:val="left" w:pos="10992"/>
+                <w:tab w:val="left" w:pos="11908"/>
+                <w:tab w:val="left" w:pos="12824"/>
+                <w:tab w:val="left" w:pos="13740"/>
+                <w:tab w:val="left" w:pos="14656"/>
+              </w:tabs>
+              <w:spacing w:line="244" w:lineRule="atLeast"/>
+              <w:rPr>
+                <w:rFonts w:ascii="Courier New" w:hAnsi="Courier New" w:cs="Courier New"/>
+                <w:color w:val="333333"/>
+                <w:sz w:val="20"/>
+                <w:szCs w:val="20"/>
+              </w:rPr>
+            </w:pPr>
+          </w:p>
+          <w:p>
+            <w:pPr>
+              <w:tabs>
+                <w:tab w:val="left" w:pos="916"/>
+                <w:tab w:val="left" w:pos="1832"/>
+                <w:tab w:val="left" w:pos="2748"/>
+                <w:tab w:val="left" w:pos="3664"/>
+                <w:tab w:val="left" w:pos="4580"/>
+                <w:tab w:val="left" w:pos="5496"/>
+                <w:tab w:val="left" w:pos="6412"/>
+                <w:tab w:val="left" w:pos="7328"/>
+                <w:tab w:val="left" w:pos="8244"/>
+                <w:tab w:val="left" w:pos="9160"/>
+                <w:tab w:val="left" w:pos="10076"/>
+                <w:tab w:val="left" w:pos="10992"/>
+                <w:tab w:val="left" w:pos="11908"/>
+                <w:tab w:val="left" w:pos="12824"/>
+                <w:tab w:val="left" w:pos="13740"/>
+                <w:tab w:val="left" w:pos="14656"/>
+              </w:tabs>
+              <w:spacing w:line="244" w:lineRule="atLeast"/>
+              <w:rPr>
+                <w:rFonts w:ascii="Courier New" w:hAnsi="Courier New" w:cs="Courier New"/>
+                <w:color w:val="333333"/>
+                <w:sz w:val="20"/>
+                <w:szCs w:val="20"/>
+              </w:rPr>
+            </w:pPr>
+            <w:r>
+              <w:rPr>
+                <w:rFonts w:ascii="Courier New" w:hAnsi="Courier New" w:cs="Courier New"/>
+                <w:b/>
+                <w:bCs/>
+                <w:color w:val="008800"/>
+                <w:sz w:val="20"/>
+                <w:szCs w:val="20"/>
+              </w:rPr>
+              <w:t>if</w:t>
+            </w:r>
+            <w:r>
+              <w:rPr>
+                <w:rFonts w:ascii="Courier New" w:hAnsi="Courier New" w:cs="Courier New"/>
+                <w:color w:val="333333"/>
+                <w:sz w:val="20"/>
+                <w:szCs w:val="20"/>
+              </w:rPr>
+              <w:t xml:space="preserve"> [[ </w:t>
+            </w:r>
+            <w:r>
+              <w:rPr>
+                <w:rFonts w:ascii="Courier New" w:hAnsi="Courier New" w:cs="Courier New"/>
+                <w:color w:val="333333"/>
+                <w:sz w:val="20"/>
+                <w:szCs w:val="20"/>
+                <w:shd w:val="clear" w:color="auto" w:fill="FFF0F0"/>
+              </w:rPr>
+              <w:t>"$BOOL"</w:t>
+            </w:r>
+            <w:r>
+              <w:rPr>
+                <w:rFonts w:ascii="Courier New" w:hAnsi="Courier New" w:cs="Courier New"/>
+                <w:color w:val="333333"/>
+                <w:sz w:val="20"/>
+                <w:szCs w:val="20"/>
+              </w:rPr>
+              <w:t xml:space="preserve"> == </w:t>
+            </w:r>
+            <w:r>
+              <w:rPr>
+                <w:rFonts w:ascii="Courier New" w:hAnsi="Courier New" w:cs="Courier New"/>
+                <w:color w:val="007020"/>
+                <w:sz w:val="20"/>
+                <w:szCs w:val="20"/>
+              </w:rPr>
+              <w:t>true</w:t>
+            </w:r>
+            <w:r>
+              <w:rPr>
+                <w:rFonts w:ascii="Courier New" w:hAnsi="Courier New" w:cs="Courier New"/>
+                <w:color w:val="333333"/>
+                <w:sz w:val="20"/>
+                <w:szCs w:val="20"/>
+              </w:rPr>
+              <w:t xml:space="preserve"> ]]; </w:t>
+            </w:r>
+            <w:r>
+              <w:rPr>
+                <w:rFonts w:ascii="Courier New" w:hAnsi="Courier New" w:cs="Courier New"/>
+                <w:b/>
+                <w:bCs/>
+                <w:color w:val="008800"/>
+                <w:sz w:val="20"/>
+                <w:szCs w:val="20"/>
+              </w:rPr>
+              <w:t>then</w:t>
+            </w:r>
+            <w:r>
+              <w:rPr>
+                <w:rFonts w:ascii="Courier New" w:hAnsi="Courier New" w:cs="Courier New"/>
+                <w:color w:val="333333"/>
+                <w:sz w:val="20"/>
+                <w:szCs w:val="20"/>
+              </w:rPr>
+              <w:t xml:space="preserve"> </w:t>
+            </w:r>
+            <w:r>
+              <w:rPr>
+                <w:rFonts w:ascii="Courier New" w:hAnsi="Courier New" w:cs="Courier New"/>
+                <w:color w:val="888888"/>
+                <w:sz w:val="20"/>
+                <w:szCs w:val="20"/>
+              </w:rPr>
+              <w:t>#write</w:t>
+            </w:r>
+          </w:p>
+          <w:p>
+            <w:pPr>
+              <w:tabs>
+                <w:tab w:val="left" w:pos="916"/>
+                <w:tab w:val="left" w:pos="1832"/>
+                <w:tab w:val="left" w:pos="2748"/>
+                <w:tab w:val="left" w:pos="3664"/>
+                <w:tab w:val="left" w:pos="4580"/>
+                <w:tab w:val="left" w:pos="5496"/>
+                <w:tab w:val="left" w:pos="6412"/>
+                <w:tab w:val="left" w:pos="7328"/>
+                <w:tab w:val="left" w:pos="8244"/>
+                <w:tab w:val="left" w:pos="9160"/>
+                <w:tab w:val="left" w:pos="10076"/>
+                <w:tab w:val="left" w:pos="10992"/>
+                <w:tab w:val="left" w:pos="11908"/>
+                <w:tab w:val="left" w:pos="12824"/>
+                <w:tab w:val="left" w:pos="13740"/>
+                <w:tab w:val="left" w:pos="14656"/>
+              </w:tabs>
+              <w:spacing w:line="244" w:lineRule="atLeast"/>
+              <w:rPr>
+                <w:rFonts w:ascii="Courier New" w:hAnsi="Courier New" w:cs="Courier New"/>
+                <w:color w:val="333333"/>
+                <w:sz w:val="20"/>
+                <w:szCs w:val="20"/>
+              </w:rPr>
+            </w:pPr>
+            <w:r>
+              <w:rPr>
+                <w:rFonts w:ascii="Courier New" w:hAnsi="Courier New" w:cs="Courier New"/>
+                <w:color w:val="333333"/>
+                <w:sz w:val="20"/>
+                <w:szCs w:val="20"/>
+              </w:rPr>
+              <w:t xml:space="preserve">    </w:t>
+            </w:r>
+            <w:r>
+              <w:rPr>
+                <w:rFonts w:ascii="Courier New" w:hAnsi="Courier New" w:cs="Courier New"/>
+                <w:color w:val="996633"/>
+                <w:sz w:val="20"/>
+                <w:szCs w:val="20"/>
+              </w:rPr>
+              <w:t>NAME</w:t>
+            </w:r>
+            <w:r>
+              <w:rPr>
+                <w:rFonts w:ascii="Courier New" w:hAnsi="Courier New" w:cs="Courier New"/>
+                <w:color w:val="333333"/>
+                <w:sz w:val="20"/>
+                <w:szCs w:val="20"/>
+              </w:rPr>
+              <w:t>=</w:t>
+            </w:r>
+            <w:r>
+              <w:rPr>
+                <w:rFonts w:ascii="Courier New" w:hAnsi="Courier New" w:cs="Courier New"/>
+                <w:color w:val="333333"/>
+                <w:sz w:val="20"/>
+                <w:szCs w:val="20"/>
+                <w:shd w:val="clear" w:color="auto" w:fill="FFF0F0"/>
+              </w:rPr>
+              <w:t>"PRETTY_HOSTNAME"</w:t>
+            </w:r>
+          </w:p>
+          <w:p>
+            <w:pPr>
+              <w:tabs>
+                <w:tab w:val="left" w:pos="916"/>
+                <w:tab w:val="left" w:pos="1832"/>
+                <w:tab w:val="left" w:pos="2748"/>
+                <w:tab w:val="left" w:pos="3664"/>
+                <w:tab w:val="left" w:pos="4580"/>
+                <w:tab w:val="left" w:pos="5496"/>
+                <w:tab w:val="left" w:pos="6412"/>
+                <w:tab w:val="left" w:pos="7328"/>
+                <w:tab w:val="left" w:pos="8244"/>
+                <w:tab w:val="left" w:pos="9160"/>
+                <w:tab w:val="left" w:pos="10076"/>
+                <w:tab w:val="left" w:pos="10992"/>
+                <w:tab w:val="left" w:pos="11908"/>
+                <w:tab w:val="left" w:pos="12824"/>
+                <w:tab w:val="left" w:pos="13740"/>
+                <w:tab w:val="left" w:pos="14656"/>
+              </w:tabs>
+              <w:spacing w:line="244" w:lineRule="atLeast"/>
+              <w:rPr>
+                <w:rFonts w:ascii="Courier New" w:hAnsi="Courier New" w:cs="Courier New"/>
+                <w:color w:val="333333"/>
+                <w:sz w:val="20"/>
+                <w:szCs w:val="20"/>
+              </w:rPr>
+            </w:pPr>
+            <w:r>
+              <w:rPr>
+                <w:rFonts w:ascii="Courier New" w:hAnsi="Courier New" w:cs="Courier New"/>
+                <w:color w:val="333333"/>
+                <w:sz w:val="20"/>
+                <w:szCs w:val="20"/>
+              </w:rPr>
+              <w:t xml:space="preserve">    </w:t>
+            </w:r>
+            <w:r>
+              <w:rPr>
+                <w:rFonts w:ascii="Courier New" w:hAnsi="Courier New" w:cs="Courier New"/>
+                <w:b/>
+                <w:bCs/>
+                <w:color w:val="008800"/>
+                <w:sz w:val="20"/>
+                <w:szCs w:val="20"/>
+              </w:rPr>
+              <w:t>if</w:t>
+            </w:r>
+            <w:r>
+              <w:rPr>
+                <w:rFonts w:ascii="Courier New" w:hAnsi="Courier New" w:cs="Courier New"/>
+                <w:color w:val="333333"/>
+                <w:sz w:val="20"/>
+                <w:szCs w:val="20"/>
+              </w:rPr>
+              <w:t xml:space="preserve"> [[ ! -f </w:t>
+            </w:r>
+            <w:r>
+              <w:rPr>
+                <w:rFonts w:ascii="Courier New" w:hAnsi="Courier New" w:cs="Courier New"/>
+                <w:color w:val="333333"/>
+                <w:sz w:val="20"/>
+                <w:szCs w:val="20"/>
+                <w:shd w:val="clear" w:color="auto" w:fill="FFF0F0"/>
+              </w:rPr>
+              <w:t>"$INFOFILE"</w:t>
+            </w:r>
+            <w:r>
+              <w:rPr>
+                <w:rFonts w:ascii="Courier New" w:hAnsi="Courier New" w:cs="Courier New"/>
+                <w:color w:val="333333"/>
+                <w:sz w:val="20"/>
+                <w:szCs w:val="20"/>
+              </w:rPr>
+              <w:t xml:space="preserve"> || ! </w:t>
+            </w:r>
+            <w:r>
+              <w:rPr>
+                <w:rFonts w:ascii="Courier New" w:hAnsi="Courier New" w:cs="Courier New"/>
+                <w:b/>
+                <w:bCs/>
+                <w:color w:val="008800"/>
+                <w:sz w:val="20"/>
+                <w:szCs w:val="20"/>
+              </w:rPr>
+              <w:t>$(</w:t>
+            </w:r>
+            <w:r>
+              <w:rPr>
+                <w:rFonts w:ascii="Courier New" w:hAnsi="Courier New" w:cs="Courier New"/>
+                <w:color w:val="333333"/>
+                <w:sz w:val="20"/>
+                <w:szCs w:val="20"/>
+              </w:rPr>
+              <w:t xml:space="preserve">grep --color=never </w:t>
+            </w:r>
+            <w:r>
+              <w:rPr>
+                <w:rFonts w:ascii="Courier New" w:hAnsi="Courier New" w:cs="Courier New"/>
+                <w:color w:val="333333"/>
+                <w:sz w:val="20"/>
+                <w:szCs w:val="20"/>
+                <w:shd w:val="clear" w:color="auto" w:fill="FFF0F0"/>
+              </w:rPr>
+              <w:t>"$NAME="</w:t>
+            </w:r>
+            <w:r>
+              <w:rPr>
+                <w:rFonts w:ascii="Courier New" w:hAnsi="Courier New" w:cs="Courier New"/>
+                <w:color w:val="333333"/>
+                <w:sz w:val="20"/>
+                <w:szCs w:val="20"/>
+              </w:rPr>
+              <w:t xml:space="preserve"> </w:t>
+            </w:r>
+            <w:r>
+              <w:rPr>
+                <w:rFonts w:ascii="Courier New" w:hAnsi="Courier New" w:cs="Courier New"/>
+                <w:color w:val="333333"/>
+                <w:sz w:val="20"/>
+                <w:szCs w:val="20"/>
+                <w:shd w:val="clear" w:color="auto" w:fill="FFF0F0"/>
+              </w:rPr>
+              <w:t>"$INFOFILE"</w:t>
+            </w:r>
+            <w:r>
+              <w:rPr>
+                <w:rFonts w:ascii="Courier New" w:hAnsi="Courier New" w:cs="Courier New"/>
+                <w:b/>
+                <w:bCs/>
+                <w:color w:val="008800"/>
+                <w:sz w:val="20"/>
+                <w:szCs w:val="20"/>
+              </w:rPr>
+              <w:t>)</w:t>
+            </w:r>
+            <w:r>
+              <w:rPr>
+                <w:rFonts w:ascii="Courier New" w:hAnsi="Courier New" w:cs="Courier New"/>
+                <w:color w:val="333333"/>
+                <w:sz w:val="20"/>
+                <w:szCs w:val="20"/>
+              </w:rPr>
+              <w:t xml:space="preserve"> ]]; </w:t>
+            </w:r>
+            <w:r>
+              <w:rPr>
+                <w:rFonts w:ascii="Courier New" w:hAnsi="Courier New" w:cs="Courier New"/>
+                <w:b/>
+                <w:bCs/>
+                <w:color w:val="008800"/>
+                <w:sz w:val="20"/>
+                <w:szCs w:val="20"/>
+              </w:rPr>
+              <w:t>then</w:t>
+            </w:r>
+          </w:p>
+          <w:p>
+            <w:pPr>
+              <w:tabs>
+                <w:tab w:val="left" w:pos="916"/>
+                <w:tab w:val="left" w:pos="1832"/>
+                <w:tab w:val="left" w:pos="2748"/>
+                <w:tab w:val="left" w:pos="3664"/>
+                <w:tab w:val="left" w:pos="4580"/>
+                <w:tab w:val="left" w:pos="5496"/>
+                <w:tab w:val="left" w:pos="6412"/>
+                <w:tab w:val="left" w:pos="7328"/>
+                <w:tab w:val="left" w:pos="8244"/>
+                <w:tab w:val="left" w:pos="9160"/>
+                <w:tab w:val="left" w:pos="10076"/>
+                <w:tab w:val="left" w:pos="10992"/>
+                <w:tab w:val="left" w:pos="11908"/>
+                <w:tab w:val="left" w:pos="12824"/>
+                <w:tab w:val="left" w:pos="13740"/>
+                <w:tab w:val="left" w:pos="14656"/>
+              </w:tabs>
+              <w:spacing w:line="244" w:lineRule="atLeast"/>
+              <w:rPr>
+                <w:rFonts w:ascii="Courier New" w:hAnsi="Courier New" w:cs="Courier New"/>
+                <w:color w:val="333333"/>
+                <w:sz w:val="20"/>
+                <w:szCs w:val="20"/>
+              </w:rPr>
+            </w:pPr>
+            <w:r>
+              <w:rPr>
+                <w:rFonts w:ascii="Courier New" w:hAnsi="Courier New" w:cs="Courier New"/>
+                <w:b/>
+                <w:bCs/>
+                <w:color w:val="008800"/>
+                <w:sz w:val="20"/>
+                <w:szCs w:val="20"/>
+              </w:rPr>
+              <w:t xml:space="preserve">        </w:t>
+            </w:r>
+            <w:r>
+              <w:rPr>
+                <w:rFonts w:ascii="Courier New" w:hAnsi="Courier New" w:cs="Courier New"/>
+                <w:color w:val="007020"/>
+                <w:sz w:val="20"/>
+                <w:szCs w:val="20"/>
+              </w:rPr>
+              <w:t>echo</w:t>
+            </w:r>
+            <w:r>
+              <w:rPr>
+                <w:rFonts w:ascii="Courier New" w:hAnsi="Courier New" w:cs="Courier New"/>
+                <w:color w:val="333333"/>
+                <w:sz w:val="20"/>
+                <w:szCs w:val="20"/>
+              </w:rPr>
+              <w:t xml:space="preserve"> </w:t>
+            </w:r>
+            <w:r>
+              <w:rPr>
+                <w:rFonts w:ascii="Courier New" w:hAnsi="Courier New" w:cs="Courier New"/>
+                <w:color w:val="333333"/>
+                <w:sz w:val="20"/>
+                <w:szCs w:val="20"/>
+                <w:shd w:val="clear" w:color="auto" w:fill="FFF0F0"/>
+              </w:rPr>
+              <w:t>"$NAME=\"\""</w:t>
+            </w:r>
+            <w:r>
+              <w:rPr>
+                <w:rFonts w:ascii="Courier New" w:hAnsi="Courier New" w:cs="Courier New"/>
+                <w:color w:val="333333"/>
+                <w:sz w:val="20"/>
+                <w:szCs w:val="20"/>
+              </w:rPr>
+              <w:t xml:space="preserve"> | tee -a </w:t>
+            </w:r>
+            <w:r>
+              <w:rPr>
+                <w:rFonts w:ascii="Courier New" w:hAnsi="Courier New" w:cs="Courier New"/>
+                <w:color w:val="333333"/>
+                <w:sz w:val="20"/>
+                <w:szCs w:val="20"/>
+                <w:shd w:val="clear" w:color="auto" w:fill="FFF0F0"/>
+              </w:rPr>
+              <w:t>"$INFOFILE"</w:t>
+            </w:r>
+            <w:r>
+              <w:rPr>
+                <w:rFonts w:ascii="Courier New" w:hAnsi="Courier New" w:cs="Courier New"/>
+                <w:color w:val="333333"/>
+                <w:sz w:val="20"/>
+                <w:szCs w:val="20"/>
+              </w:rPr>
+              <w:t xml:space="preserve"> &gt; /dev/null</w:t>
+            </w:r>
+          </w:p>
+          <w:p>
+            <w:pPr>
+              <w:tabs>
+                <w:tab w:val="left" w:pos="916"/>
+                <w:tab w:val="left" w:pos="1832"/>
+                <w:tab w:val="left" w:pos="2748"/>
+                <w:tab w:val="left" w:pos="3664"/>
+                <w:tab w:val="left" w:pos="4580"/>
+                <w:tab w:val="left" w:pos="5496"/>
+                <w:tab w:val="left" w:pos="6412"/>
+                <w:tab w:val="left" w:pos="7328"/>
+                <w:tab w:val="left" w:pos="8244"/>
+                <w:tab w:val="left" w:pos="9160"/>
+                <w:tab w:val="left" w:pos="10076"/>
+                <w:tab w:val="left" w:pos="10992"/>
+                <w:tab w:val="left" w:pos="11908"/>
+                <w:tab w:val="left" w:pos="12824"/>
+                <w:tab w:val="left" w:pos="13740"/>
+                <w:tab w:val="left" w:pos="14656"/>
+              </w:tabs>
+              <w:spacing w:line="244" w:lineRule="atLeast"/>
+              <w:rPr>
+                <w:rFonts w:ascii="Courier New" w:hAnsi="Courier New" w:cs="Courier New"/>
+                <w:color w:val="333333"/>
+                <w:sz w:val="20"/>
+                <w:szCs w:val="20"/>
+              </w:rPr>
+            </w:pPr>
+            <w:r>
+              <w:rPr>
+                <w:rFonts w:ascii="Courier New" w:hAnsi="Courier New" w:cs="Courier New"/>
+                <w:color w:val="333333"/>
+                <w:sz w:val="20"/>
+                <w:szCs w:val="20"/>
+              </w:rPr>
+              <w:t xml:space="preserve">    </w:t>
+            </w:r>
+            <w:r>
+              <w:rPr>
+                <w:rFonts w:ascii="Courier New" w:hAnsi="Courier New" w:cs="Courier New"/>
+                <w:b/>
+                <w:bCs/>
+                <w:color w:val="008800"/>
+                <w:sz w:val="20"/>
+                <w:szCs w:val="20"/>
+              </w:rPr>
+              <w:t>fi</w:t>
+            </w:r>
+          </w:p>
+          <w:p>
+            <w:pPr>
+              <w:tabs>
+                <w:tab w:val="left" w:pos="916"/>
+                <w:tab w:val="left" w:pos="1832"/>
+                <w:tab w:val="left" w:pos="2748"/>
+                <w:tab w:val="left" w:pos="3664"/>
+                <w:tab w:val="left" w:pos="4580"/>
+                <w:tab w:val="left" w:pos="5496"/>
+                <w:tab w:val="left" w:pos="6412"/>
+                <w:tab w:val="left" w:pos="7328"/>
+                <w:tab w:val="left" w:pos="8244"/>
+                <w:tab w:val="left" w:pos="9160"/>
+                <w:tab w:val="left" w:pos="10076"/>
+                <w:tab w:val="left" w:pos="10992"/>
+                <w:tab w:val="left" w:pos="11908"/>
+                <w:tab w:val="left" w:pos="12824"/>
+                <w:tab w:val="left" w:pos="13740"/>
+                <w:tab w:val="left" w:pos="14656"/>
+              </w:tabs>
+              <w:spacing w:line="244" w:lineRule="atLeast"/>
+              <w:rPr>
+                <w:rFonts w:ascii="Courier New" w:hAnsi="Courier New" w:cs="Courier New"/>
+                <w:color w:val="333333"/>
+                <w:sz w:val="20"/>
+                <w:szCs w:val="20"/>
+              </w:rPr>
+            </w:pPr>
+            <w:r>
+              <w:rPr>
+                <w:rFonts w:ascii="Courier New" w:hAnsi="Courier New" w:cs="Courier New"/>
+                <w:b/>
+                <w:bCs/>
+                <w:color w:val="008800"/>
+                <w:sz w:val="20"/>
+                <w:szCs w:val="20"/>
+              </w:rPr>
+              <w:t xml:space="preserve">    </w:t>
+            </w:r>
+            <w:r>
+              <w:rPr>
+                <w:rFonts w:ascii="Courier New" w:hAnsi="Courier New" w:cs="Courier New"/>
+                <w:color w:val="996633"/>
+                <w:sz w:val="20"/>
+                <w:szCs w:val="20"/>
+              </w:rPr>
+              <w:t>DESCRIPTION</w:t>
+            </w:r>
+            <w:r>
+              <w:rPr>
+                <w:rFonts w:ascii="Courier New" w:hAnsi="Courier New" w:cs="Courier New"/>
+                <w:color w:val="333333"/>
+                <w:sz w:val="20"/>
+                <w:szCs w:val="20"/>
+              </w:rPr>
+              <w:t>=</w:t>
+            </w:r>
+            <w:r>
+              <w:rPr>
+                <w:rFonts w:ascii="Courier New" w:hAnsi="Courier New" w:cs="Courier New"/>
+                <w:b/>
+                <w:bCs/>
+                <w:color w:val="666666"/>
+                <w:sz w:val="20"/>
+                <w:szCs w:val="20"/>
+                <w:shd w:val="clear" w:color="auto" w:fill="FFF0F0"/>
+              </w:rPr>
+              <w:t>\"</w:t>
+            </w:r>
+            <w:r>
+              <w:rPr>
+                <w:rFonts w:ascii="Courier New" w:hAnsi="Courier New" w:cs="Courier New"/>
+                <w:color w:val="996633"/>
+                <w:sz w:val="20"/>
+                <w:szCs w:val="20"/>
+              </w:rPr>
+              <w:t>$DESCRIPTION</w:t>
+            </w:r>
+            <w:r>
+              <w:rPr>
+                <w:rFonts w:ascii="Courier New" w:hAnsi="Courier New" w:cs="Courier New"/>
+                <w:b/>
+                <w:bCs/>
+                <w:color w:val="666666"/>
+                <w:sz w:val="20"/>
+                <w:szCs w:val="20"/>
+                <w:shd w:val="clear" w:color="auto" w:fill="FFF0F0"/>
+              </w:rPr>
+              <w:t>\"</w:t>
+            </w:r>
+          </w:p>
+          <w:p>
+            <w:pPr>
+              <w:tabs>
+                <w:tab w:val="left" w:pos="916"/>
+                <w:tab w:val="left" w:pos="1832"/>
+                <w:tab w:val="left" w:pos="2748"/>
+                <w:tab w:val="left" w:pos="3664"/>
+                <w:tab w:val="left" w:pos="4580"/>
+                <w:tab w:val="left" w:pos="5496"/>
+                <w:tab w:val="left" w:pos="6412"/>
+                <w:tab w:val="left" w:pos="7328"/>
+                <w:tab w:val="left" w:pos="8244"/>
+                <w:tab w:val="left" w:pos="9160"/>
+                <w:tab w:val="left" w:pos="10076"/>
+                <w:tab w:val="left" w:pos="10992"/>
+                <w:tab w:val="left" w:pos="11908"/>
+                <w:tab w:val="left" w:pos="12824"/>
+                <w:tab w:val="left" w:pos="13740"/>
+                <w:tab w:val="left" w:pos="14656"/>
+              </w:tabs>
+              <w:spacing w:line="244" w:lineRule="atLeast"/>
+              <w:rPr>
+                <w:rFonts w:ascii="Courier New" w:hAnsi="Courier New" w:cs="Courier New"/>
+                <w:color w:val="333333"/>
+                <w:sz w:val="20"/>
+                <w:szCs w:val="20"/>
+              </w:rPr>
+            </w:pPr>
+            <w:r>
+              <w:rPr>
+                <w:rFonts w:ascii="Courier New" w:hAnsi="Courier New" w:cs="Courier New"/>
+                <w:color w:val="333333"/>
+                <w:sz w:val="20"/>
+                <w:szCs w:val="20"/>
+              </w:rPr>
+              <w:t xml:space="preserve">    </w:t>
+            </w:r>
+            <w:r>
+              <w:rPr>
+                <w:rFonts w:ascii="Courier New" w:hAnsi="Courier New" w:cs="Courier New"/>
+                <w:color w:val="996633"/>
+                <w:sz w:val="20"/>
+                <w:szCs w:val="20"/>
+              </w:rPr>
+              <w:t>HOSTNAME</w:t>
+            </w:r>
+            <w:r>
+              <w:rPr>
+                <w:rFonts w:ascii="Courier New" w:hAnsi="Courier New" w:cs="Courier New"/>
+                <w:color w:val="333333"/>
+                <w:sz w:val="20"/>
+                <w:szCs w:val="20"/>
+              </w:rPr>
+              <w:t>=</w:t>
+            </w:r>
+            <w:r>
+              <w:rPr>
+                <w:rFonts w:ascii="Courier New" w:hAnsi="Courier New" w:cs="Courier New"/>
+                <w:b/>
+                <w:bCs/>
+                <w:color w:val="008800"/>
+                <w:sz w:val="20"/>
+                <w:szCs w:val="20"/>
+              </w:rPr>
+              <w:t>$(</w:t>
+            </w:r>
+            <w:r>
+              <w:rPr>
+                <w:rFonts w:ascii="Courier New" w:hAnsi="Courier New" w:cs="Courier New"/>
+                <w:color w:val="333333"/>
+                <w:sz w:val="20"/>
+                <w:szCs w:val="20"/>
+              </w:rPr>
+              <w:t xml:space="preserve">awk -F= </w:t>
+            </w:r>
+            <w:r>
+              <w:rPr>
+                <w:rFonts w:ascii="Courier New" w:hAnsi="Courier New" w:cs="Courier New"/>
+                <w:color w:val="333333"/>
+                <w:sz w:val="20"/>
+                <w:szCs w:val="20"/>
+                <w:shd w:val="clear" w:color="auto" w:fill="FFF0F0"/>
+              </w:rPr>
+              <w:t>"/$NAME/ {print \$2}"</w:t>
+            </w:r>
+            <w:r>
+              <w:rPr>
+                <w:rFonts w:ascii="Courier New" w:hAnsi="Courier New" w:cs="Courier New"/>
+                <w:color w:val="333333"/>
+                <w:sz w:val="20"/>
+                <w:szCs w:val="20"/>
+              </w:rPr>
+              <w:t xml:space="preserve"> </w:t>
+            </w:r>
+            <w:r>
+              <w:rPr>
+                <w:rFonts w:ascii="Courier New" w:hAnsi="Courier New" w:cs="Courier New"/>
+                <w:color w:val="333333"/>
+                <w:sz w:val="20"/>
+                <w:szCs w:val="20"/>
+                <w:shd w:val="clear" w:color="auto" w:fill="FFF0F0"/>
+              </w:rPr>
+              <w:t>"$INFOFILE"</w:t>
+            </w:r>
+            <w:r>
+              <w:rPr>
+                <w:rFonts w:ascii="Courier New" w:hAnsi="Courier New" w:cs="Courier New"/>
+                <w:b/>
+                <w:bCs/>
+                <w:color w:val="008800"/>
+                <w:sz w:val="20"/>
+                <w:szCs w:val="20"/>
+              </w:rPr>
+              <w:t>)</w:t>
+            </w:r>
+          </w:p>
+          <w:p>
+            <w:pPr>
+              <w:tabs>
+                <w:tab w:val="left" w:pos="916"/>
+                <w:tab w:val="left" w:pos="1832"/>
+                <w:tab w:val="left" w:pos="2748"/>
+                <w:tab w:val="left" w:pos="3664"/>
+                <w:tab w:val="left" w:pos="4580"/>
+                <w:tab w:val="left" w:pos="5496"/>
+                <w:tab w:val="left" w:pos="6412"/>
+                <w:tab w:val="left" w:pos="7328"/>
+                <w:tab w:val="left" w:pos="8244"/>
+                <w:tab w:val="left" w:pos="9160"/>
+                <w:tab w:val="left" w:pos="10076"/>
+                <w:tab w:val="left" w:pos="10992"/>
+                <w:tab w:val="left" w:pos="11908"/>
+                <w:tab w:val="left" w:pos="12824"/>
+                <w:tab w:val="left" w:pos="13740"/>
+                <w:tab w:val="left" w:pos="14656"/>
+              </w:tabs>
+              <w:spacing w:line="244" w:lineRule="atLeast"/>
+              <w:rPr>
+                <w:rFonts w:ascii="Courier New" w:hAnsi="Courier New" w:cs="Courier New"/>
+                <w:color w:val="333333"/>
+                <w:sz w:val="20"/>
+                <w:szCs w:val="20"/>
+              </w:rPr>
+            </w:pPr>
+            <w:r>
+              <w:rPr>
+                <w:rFonts w:ascii="Courier New" w:hAnsi="Courier New" w:cs="Courier New"/>
+                <w:color w:val="333333"/>
+                <w:sz w:val="20"/>
+                <w:szCs w:val="20"/>
+              </w:rPr>
+              <w:t xml:space="preserve">    </w:t>
+            </w:r>
+            <w:r>
+              <w:rPr>
+                <w:rFonts w:ascii="Courier New" w:hAnsi="Courier New" w:cs="Courier New"/>
+                <w:b/>
+                <w:bCs/>
+                <w:color w:val="008800"/>
+                <w:sz w:val="20"/>
+                <w:szCs w:val="20"/>
+              </w:rPr>
+              <w:t>if</w:t>
+            </w:r>
+            <w:r>
+              <w:rPr>
+                <w:rFonts w:ascii="Courier New" w:hAnsi="Courier New" w:cs="Courier New"/>
+                <w:color w:val="333333"/>
+                <w:sz w:val="20"/>
+                <w:szCs w:val="20"/>
+              </w:rPr>
+              <w:t xml:space="preserve"> [[ </w:t>
+            </w:r>
+            <w:r>
+              <w:rPr>
+                <w:rFonts w:ascii="Courier New" w:hAnsi="Courier New" w:cs="Courier New"/>
+                <w:color w:val="333333"/>
+                <w:sz w:val="20"/>
+                <w:szCs w:val="20"/>
+                <w:shd w:val="clear" w:color="auto" w:fill="FFF0F0"/>
+              </w:rPr>
+              <w:t>"$HOSTNAME"</w:t>
+            </w:r>
+            <w:r>
+              <w:rPr>
+                <w:rFonts w:ascii="Courier New" w:hAnsi="Courier New" w:cs="Courier New"/>
+                <w:color w:val="333333"/>
+                <w:sz w:val="20"/>
+                <w:szCs w:val="20"/>
+              </w:rPr>
+              <w:t xml:space="preserve"> != </w:t>
+            </w:r>
+            <w:r>
+              <w:rPr>
+                <w:rFonts w:ascii="Courier New" w:hAnsi="Courier New" w:cs="Courier New"/>
+                <w:color w:val="333333"/>
+                <w:sz w:val="20"/>
+                <w:szCs w:val="20"/>
+                <w:shd w:val="clear" w:color="auto" w:fill="FFF0F0"/>
+              </w:rPr>
+              <w:t>"$DESCRIPTION"</w:t>
+            </w:r>
+            <w:r>
+              <w:rPr>
+                <w:rFonts w:ascii="Courier New" w:hAnsi="Courier New" w:cs="Courier New"/>
+                <w:color w:val="333333"/>
+                <w:sz w:val="20"/>
+                <w:szCs w:val="20"/>
+              </w:rPr>
+              <w:t xml:space="preserve"> ]]; </w:t>
+            </w:r>
+            <w:r>
+              <w:rPr>
+                <w:rFonts w:ascii="Courier New" w:hAnsi="Courier New" w:cs="Courier New"/>
+                <w:b/>
+                <w:bCs/>
+                <w:color w:val="008800"/>
+                <w:sz w:val="20"/>
+                <w:szCs w:val="20"/>
+              </w:rPr>
+              <w:t>then</w:t>
+            </w:r>
+            <w:r>
+              <w:rPr>
+                <w:rFonts w:ascii="Courier New" w:hAnsi="Courier New" w:cs="Courier New"/>
+                <w:color w:val="333333"/>
+                <w:sz w:val="20"/>
+                <w:szCs w:val="20"/>
+              </w:rPr>
+              <w:t xml:space="preserve"> </w:t>
+            </w:r>
+            <w:r>
+              <w:rPr>
+                <w:rFonts w:ascii="Courier New" w:hAnsi="Courier New" w:cs="Courier New"/>
+                <w:color w:val="888888"/>
+                <w:sz w:val="20"/>
+                <w:szCs w:val="20"/>
+              </w:rPr>
+              <w:t>#if new hostname differs from previous</w:t>
+            </w:r>
+          </w:p>
+          <w:p>
+            <w:pPr>
+              <w:tabs>
+                <w:tab w:val="left" w:pos="916"/>
+                <w:tab w:val="left" w:pos="1832"/>
+                <w:tab w:val="left" w:pos="2748"/>
+                <w:tab w:val="left" w:pos="3664"/>
+                <w:tab w:val="left" w:pos="4580"/>
+                <w:tab w:val="left" w:pos="5496"/>
+                <w:tab w:val="left" w:pos="6412"/>
+                <w:tab w:val="left" w:pos="7328"/>
+                <w:tab w:val="left" w:pos="8244"/>
+                <w:tab w:val="left" w:pos="9160"/>
+                <w:tab w:val="left" w:pos="10076"/>
+                <w:tab w:val="left" w:pos="10992"/>
+                <w:tab w:val="left" w:pos="11908"/>
+                <w:tab w:val="left" w:pos="12824"/>
+                <w:tab w:val="left" w:pos="13740"/>
+                <w:tab w:val="left" w:pos="14656"/>
+              </w:tabs>
+              <w:spacing w:line="244" w:lineRule="atLeast"/>
+              <w:rPr>
+                <w:rFonts w:ascii="Courier New" w:hAnsi="Courier New" w:cs="Courier New"/>
+                <w:color w:val="333333"/>
+                <w:sz w:val="20"/>
+                <w:szCs w:val="20"/>
+              </w:rPr>
+            </w:pPr>
+            <w:r>
+              <w:rPr>
+                <w:rFonts w:ascii="Courier New" w:hAnsi="Courier New" w:cs="Courier New"/>
+                <w:color w:val="333333"/>
+                <w:sz w:val="20"/>
+                <w:szCs w:val="20"/>
+              </w:rPr>
+              <w:t xml:space="preserve">        sed -i </w:t>
+            </w:r>
+            <w:r>
+              <w:rPr>
+                <w:rFonts w:ascii="Courier New" w:hAnsi="Courier New" w:cs="Courier New"/>
+                <w:color w:val="333333"/>
+                <w:sz w:val="20"/>
+                <w:szCs w:val="20"/>
+                <w:shd w:val="clear" w:color="auto" w:fill="FFF0F0"/>
+              </w:rPr>
+              <w:t>"s/$NAME=.*/$NAME=$DESCRIPTION/g"</w:t>
+            </w:r>
+            <w:r>
+              <w:rPr>
+                <w:rFonts w:ascii="Courier New" w:hAnsi="Courier New" w:cs="Courier New"/>
+                <w:color w:val="333333"/>
+                <w:sz w:val="20"/>
+                <w:szCs w:val="20"/>
+              </w:rPr>
+              <w:t xml:space="preserve"> </w:t>
+            </w:r>
+            <w:r>
+              <w:rPr>
+                <w:rFonts w:ascii="Courier New" w:hAnsi="Courier New" w:cs="Courier New"/>
+                <w:color w:val="333333"/>
+                <w:sz w:val="20"/>
+                <w:szCs w:val="20"/>
+                <w:shd w:val="clear" w:color="auto" w:fill="FFF0F0"/>
+              </w:rPr>
+              <w:t>"$INFOFILE"</w:t>
+            </w:r>
+          </w:p>
+          <w:p>
+            <w:pPr>
+              <w:tabs>
+                <w:tab w:val="left" w:pos="916"/>
+                <w:tab w:val="left" w:pos="1832"/>
+                <w:tab w:val="left" w:pos="2748"/>
+                <w:tab w:val="left" w:pos="3664"/>
+                <w:tab w:val="left" w:pos="4580"/>
+                <w:tab w:val="left" w:pos="5496"/>
+                <w:tab w:val="left" w:pos="6412"/>
+                <w:tab w:val="left" w:pos="7328"/>
+                <w:tab w:val="left" w:pos="8244"/>
+                <w:tab w:val="left" w:pos="9160"/>
+                <w:tab w:val="left" w:pos="10076"/>
+                <w:tab w:val="left" w:pos="10992"/>
+                <w:tab w:val="left" w:pos="11908"/>
+                <w:tab w:val="left" w:pos="12824"/>
+                <w:tab w:val="left" w:pos="13740"/>
+                <w:tab w:val="left" w:pos="14656"/>
+              </w:tabs>
+              <w:spacing w:line="244" w:lineRule="atLeast"/>
+              <w:rPr>
+                <w:rFonts w:ascii="Courier New" w:hAnsi="Courier New" w:cs="Courier New"/>
+                <w:color w:val="333333"/>
+                <w:sz w:val="20"/>
+                <w:szCs w:val="20"/>
+              </w:rPr>
+            </w:pPr>
+            <w:r>
+              <w:rPr>
+                <w:rFonts w:ascii="Courier New" w:hAnsi="Courier New" w:cs="Courier New"/>
+                <w:color w:val="333333"/>
+                <w:sz w:val="20"/>
+                <w:szCs w:val="20"/>
+              </w:rPr>
+              <w:t xml:space="preserve">        </w:t>
+            </w:r>
+            <w:r>
+              <w:rPr>
+                <w:rFonts w:ascii="Courier New" w:hAnsi="Courier New" w:cs="Courier New"/>
+                <w:color w:val="007020"/>
+                <w:sz w:val="20"/>
+                <w:szCs w:val="20"/>
+              </w:rPr>
+              <w:t>echo</w:t>
+            </w:r>
+            <w:r>
+              <w:rPr>
+                <w:rFonts w:ascii="Courier New" w:hAnsi="Courier New" w:cs="Courier New"/>
+                <w:color w:val="333333"/>
+                <w:sz w:val="20"/>
+                <w:szCs w:val="20"/>
+              </w:rPr>
+              <w:t xml:space="preserve"> </w:t>
+            </w:r>
+            <w:r>
+              <w:rPr>
+                <w:rFonts w:ascii="Courier New" w:hAnsi="Courier New" w:cs="Courier New"/>
+                <w:color w:val="333333"/>
+                <w:sz w:val="20"/>
+                <w:szCs w:val="20"/>
+                <w:shd w:val="clear" w:color="auto" w:fill="FFF0F0"/>
+              </w:rPr>
+              <w:t>"$INFOFILE: $NAME=$HOSTNAME -&gt; $NAME=$DESCRIPTION"</w:t>
+            </w:r>
+          </w:p>
+          <w:p>
+            <w:pPr>
+              <w:tabs>
+                <w:tab w:val="left" w:pos="916"/>
+                <w:tab w:val="left" w:pos="1832"/>
+                <w:tab w:val="left" w:pos="2748"/>
+                <w:tab w:val="left" w:pos="3664"/>
+                <w:tab w:val="left" w:pos="4580"/>
+                <w:tab w:val="left" w:pos="5496"/>
+                <w:tab w:val="left" w:pos="6412"/>
+                <w:tab w:val="left" w:pos="7328"/>
+                <w:tab w:val="left" w:pos="8244"/>
+                <w:tab w:val="left" w:pos="9160"/>
+                <w:tab w:val="left" w:pos="10076"/>
+                <w:tab w:val="left" w:pos="10992"/>
+                <w:tab w:val="left" w:pos="11908"/>
+                <w:tab w:val="left" w:pos="12824"/>
+                <w:tab w:val="left" w:pos="13740"/>
+                <w:tab w:val="left" w:pos="14656"/>
+              </w:tabs>
+              <w:spacing w:line="244" w:lineRule="atLeast"/>
+              <w:rPr>
+                <w:rFonts w:ascii="Courier New" w:hAnsi="Courier New" w:cs="Courier New"/>
+                <w:color w:val="333333"/>
+                <w:sz w:val="20"/>
+                <w:szCs w:val="20"/>
+              </w:rPr>
+            </w:pPr>
+            <w:r>
+              <w:rPr>
+                <w:rFonts w:ascii="Courier New" w:hAnsi="Courier New" w:cs="Courier New"/>
+                <w:color w:val="333333"/>
+                <w:sz w:val="20"/>
+                <w:szCs w:val="20"/>
+              </w:rPr>
+              <w:t xml:space="preserve">    </w:t>
+            </w:r>
+            <w:r>
+              <w:rPr>
+                <w:rFonts w:ascii="Courier New" w:hAnsi="Courier New" w:cs="Courier New"/>
+                <w:b/>
+                <w:bCs/>
+                <w:color w:val="008800"/>
+                <w:sz w:val="20"/>
+                <w:szCs w:val="20"/>
+              </w:rPr>
+              <w:t>else</w:t>
+            </w:r>
+          </w:p>
+          <w:p>
+            <w:pPr>
+              <w:tabs>
+                <w:tab w:val="left" w:pos="916"/>
+                <w:tab w:val="left" w:pos="1832"/>
+                <w:tab w:val="left" w:pos="2748"/>
+                <w:tab w:val="left" w:pos="3664"/>
+                <w:tab w:val="left" w:pos="4580"/>
+                <w:tab w:val="left" w:pos="5496"/>
+                <w:tab w:val="left" w:pos="6412"/>
+                <w:tab w:val="left" w:pos="7328"/>
+                <w:tab w:val="left" w:pos="8244"/>
+                <w:tab w:val="left" w:pos="9160"/>
+                <w:tab w:val="left" w:pos="10076"/>
+                <w:tab w:val="left" w:pos="10992"/>
+                <w:tab w:val="left" w:pos="11908"/>
+                <w:tab w:val="left" w:pos="12824"/>
+                <w:tab w:val="left" w:pos="13740"/>
+                <w:tab w:val="left" w:pos="14656"/>
+              </w:tabs>
+              <w:spacing w:line="244" w:lineRule="atLeast"/>
+              <w:rPr>
+                <w:rFonts w:ascii="Courier New" w:hAnsi="Courier New" w:cs="Courier New"/>
+                <w:color w:val="333333"/>
+                <w:sz w:val="20"/>
+                <w:szCs w:val="20"/>
+              </w:rPr>
+            </w:pPr>
+            <w:r>
+              <w:rPr>
+                <w:rFonts w:ascii="Courier New" w:hAnsi="Courier New" w:cs="Courier New"/>
+                <w:b/>
+                <w:bCs/>
+                <w:color w:val="008800"/>
+                <w:sz w:val="20"/>
+                <w:szCs w:val="20"/>
+              </w:rPr>
+              <w:t xml:space="preserve">        </w:t>
+            </w:r>
+            <w:r>
+              <w:rPr>
+                <w:rFonts w:ascii="Courier New" w:hAnsi="Courier New" w:cs="Courier New"/>
+                <w:color w:val="007020"/>
+                <w:sz w:val="20"/>
+                <w:szCs w:val="20"/>
+              </w:rPr>
+              <w:t>echo</w:t>
+            </w:r>
+            <w:r>
+              <w:rPr>
+                <w:rFonts w:ascii="Courier New" w:hAnsi="Courier New" w:cs="Courier New"/>
+                <w:color w:val="333333"/>
+                <w:sz w:val="20"/>
+                <w:szCs w:val="20"/>
+              </w:rPr>
+              <w:t xml:space="preserve"> </w:t>
+            </w:r>
+            <w:r>
+              <w:rPr>
+                <w:rFonts w:ascii="Courier New" w:hAnsi="Courier New" w:cs="Courier New"/>
+                <w:color w:val="333333"/>
+                <w:sz w:val="20"/>
+                <w:szCs w:val="20"/>
+                <w:shd w:val="clear" w:color="auto" w:fill="FFF0F0"/>
+              </w:rPr>
+              <w:t>"$NAME=$DESCRIPTION"</w:t>
+            </w:r>
+          </w:p>
+          <w:p>
+            <w:pPr>
+              <w:tabs>
+                <w:tab w:val="left" w:pos="916"/>
+                <w:tab w:val="left" w:pos="1832"/>
+                <w:tab w:val="left" w:pos="2748"/>
+                <w:tab w:val="left" w:pos="3664"/>
+                <w:tab w:val="left" w:pos="4580"/>
+                <w:tab w:val="left" w:pos="5496"/>
+                <w:tab w:val="left" w:pos="6412"/>
+                <w:tab w:val="left" w:pos="7328"/>
+                <w:tab w:val="left" w:pos="8244"/>
+                <w:tab w:val="left" w:pos="9160"/>
+                <w:tab w:val="left" w:pos="10076"/>
+                <w:tab w:val="left" w:pos="10992"/>
+                <w:tab w:val="left" w:pos="11908"/>
+                <w:tab w:val="left" w:pos="12824"/>
+                <w:tab w:val="left" w:pos="13740"/>
+                <w:tab w:val="left" w:pos="14656"/>
+              </w:tabs>
+              <w:spacing w:line="244" w:lineRule="atLeast"/>
+              <w:rPr>
+                <w:rFonts w:ascii="Courier New" w:hAnsi="Courier New" w:cs="Courier New"/>
+                <w:color w:val="333333"/>
+                <w:sz w:val="20"/>
+                <w:szCs w:val="20"/>
+              </w:rPr>
+            </w:pPr>
+            <w:r>
+              <w:rPr>
+                <w:rFonts w:ascii="Courier New" w:hAnsi="Courier New" w:cs="Courier New"/>
+                <w:color w:val="333333"/>
+                <w:sz w:val="20"/>
+                <w:szCs w:val="20"/>
+              </w:rPr>
+              <w:t xml:space="preserve">    </w:t>
+            </w:r>
+            <w:r>
+              <w:rPr>
+                <w:rFonts w:ascii="Courier New" w:hAnsi="Courier New" w:cs="Courier New"/>
+                <w:b/>
+                <w:bCs/>
+                <w:color w:val="008800"/>
+                <w:sz w:val="20"/>
+                <w:szCs w:val="20"/>
+              </w:rPr>
+              <w:t>fi</w:t>
+            </w:r>
+          </w:p>
+          <w:p>
+            <w:pPr>
+              <w:tabs>
+                <w:tab w:val="left" w:pos="916"/>
+                <w:tab w:val="left" w:pos="1832"/>
+                <w:tab w:val="left" w:pos="2748"/>
+                <w:tab w:val="left" w:pos="3664"/>
+                <w:tab w:val="left" w:pos="4580"/>
+                <w:tab w:val="left" w:pos="5496"/>
+                <w:tab w:val="left" w:pos="6412"/>
+                <w:tab w:val="left" w:pos="7328"/>
+                <w:tab w:val="left" w:pos="8244"/>
+                <w:tab w:val="left" w:pos="9160"/>
+                <w:tab w:val="left" w:pos="10076"/>
+                <w:tab w:val="left" w:pos="10992"/>
+                <w:tab w:val="left" w:pos="11908"/>
+                <w:tab w:val="left" w:pos="12824"/>
+                <w:tab w:val="left" w:pos="13740"/>
+                <w:tab w:val="left" w:pos="14656"/>
+              </w:tabs>
+              <w:spacing w:line="244" w:lineRule="atLeast"/>
+              <w:rPr>
+                <w:rFonts w:ascii="Courier New" w:hAnsi="Courier New" w:cs="Courier New"/>
+                <w:color w:val="333333"/>
+                <w:sz w:val="20"/>
+                <w:szCs w:val="20"/>
+              </w:rPr>
+            </w:pPr>
+            <w:r>
+              <w:rPr>
+                <w:rFonts w:ascii="Courier New" w:hAnsi="Courier New" w:cs="Courier New"/>
+                <w:b/>
+                <w:bCs/>
+                <w:color w:val="008800"/>
+                <w:sz w:val="20"/>
+                <w:szCs w:val="20"/>
+              </w:rPr>
+              <w:t>else</w:t>
+            </w:r>
+            <w:r>
+              <w:rPr>
+                <w:rFonts w:ascii="Courier New" w:hAnsi="Courier New" w:cs="Courier New"/>
+                <w:color w:val="333333"/>
+                <w:sz w:val="20"/>
+                <w:szCs w:val="20"/>
+              </w:rPr>
+              <w:t xml:space="preserve"> </w:t>
+            </w:r>
+            <w:r>
+              <w:rPr>
+                <w:rFonts w:ascii="Courier New" w:hAnsi="Courier New" w:cs="Courier New"/>
+                <w:color w:val="888888"/>
+                <w:sz w:val="20"/>
+                <w:szCs w:val="20"/>
+              </w:rPr>
+              <w:t>#print</w:t>
+            </w:r>
+          </w:p>
+          <w:p>
+            <w:pPr>
+              <w:tabs>
+                <w:tab w:val="left" w:pos="916"/>
+                <w:tab w:val="left" w:pos="1832"/>
+                <w:tab w:val="left" w:pos="2748"/>
+                <w:tab w:val="left" w:pos="3664"/>
+                <w:tab w:val="left" w:pos="4580"/>
+                <w:tab w:val="left" w:pos="5496"/>
+                <w:tab w:val="left" w:pos="6412"/>
+                <w:tab w:val="left" w:pos="7328"/>
+                <w:tab w:val="left" w:pos="8244"/>
+                <w:tab w:val="left" w:pos="9160"/>
+                <w:tab w:val="left" w:pos="10076"/>
+                <w:tab w:val="left" w:pos="10992"/>
+                <w:tab w:val="left" w:pos="11908"/>
+                <w:tab w:val="left" w:pos="12824"/>
+                <w:tab w:val="left" w:pos="13740"/>
+                <w:tab w:val="left" w:pos="14656"/>
+              </w:tabs>
+              <w:spacing w:line="244" w:lineRule="atLeast"/>
+              <w:rPr>
+                <w:rFonts w:ascii="Courier New" w:hAnsi="Courier New" w:cs="Courier New"/>
+                <w:color w:val="333333"/>
+                <w:sz w:val="20"/>
+                <w:szCs w:val="20"/>
+              </w:rPr>
+            </w:pPr>
+            <w:r>
+              <w:rPr>
+                <w:rFonts w:ascii="Courier New" w:hAnsi="Courier New" w:cs="Courier New"/>
+                <w:color w:val="333333"/>
+                <w:sz w:val="20"/>
+                <w:szCs w:val="20"/>
+              </w:rPr>
+              <w:t xml:space="preserve">    </w:t>
+            </w:r>
+            <w:r>
+              <w:rPr>
+                <w:rFonts w:ascii="Courier New" w:hAnsi="Courier New" w:cs="Courier New"/>
+                <w:b/>
+                <w:bCs/>
+                <w:color w:val="008800"/>
+                <w:sz w:val="20"/>
+                <w:szCs w:val="20"/>
+              </w:rPr>
+              <w:t>if</w:t>
+            </w:r>
+            <w:r>
+              <w:rPr>
+                <w:rFonts w:ascii="Courier New" w:hAnsi="Courier New" w:cs="Courier New"/>
+                <w:color w:val="333333"/>
+                <w:sz w:val="20"/>
+                <w:szCs w:val="20"/>
+              </w:rPr>
+              <w:t xml:space="preserve"> [[ -f </w:t>
+            </w:r>
+            <w:r>
+              <w:rPr>
+                <w:rFonts w:ascii="Courier New" w:hAnsi="Courier New" w:cs="Courier New"/>
+                <w:color w:val="333333"/>
+                <w:sz w:val="20"/>
+                <w:szCs w:val="20"/>
+                <w:shd w:val="clear" w:color="auto" w:fill="FFF0F0"/>
+              </w:rPr>
+              <w:t>"$INFOFILE"</w:t>
+            </w:r>
+            <w:r>
+              <w:rPr>
+                <w:rFonts w:ascii="Courier New" w:hAnsi="Courier New" w:cs="Courier New"/>
+                <w:color w:val="333333"/>
+                <w:sz w:val="20"/>
+                <w:szCs w:val="20"/>
+              </w:rPr>
+              <w:t xml:space="preserve"> ]]; </w:t>
+            </w:r>
+            <w:r>
+              <w:rPr>
+                <w:rFonts w:ascii="Courier New" w:hAnsi="Courier New" w:cs="Courier New"/>
+                <w:b/>
+                <w:bCs/>
+                <w:color w:val="008800"/>
+                <w:sz w:val="20"/>
+                <w:szCs w:val="20"/>
+              </w:rPr>
+              <w:t>then</w:t>
+            </w:r>
+          </w:p>
+          <w:p>
+            <w:pPr>
+              <w:tabs>
+                <w:tab w:val="left" w:pos="916"/>
+                <w:tab w:val="left" w:pos="1832"/>
+                <w:tab w:val="left" w:pos="2748"/>
+                <w:tab w:val="left" w:pos="3664"/>
+                <w:tab w:val="left" w:pos="4580"/>
+                <w:tab w:val="left" w:pos="5496"/>
+                <w:tab w:val="left" w:pos="6412"/>
+                <w:tab w:val="left" w:pos="7328"/>
+                <w:tab w:val="left" w:pos="8244"/>
+                <w:tab w:val="left" w:pos="9160"/>
+                <w:tab w:val="left" w:pos="10076"/>
+                <w:tab w:val="left" w:pos="10992"/>
+                <w:tab w:val="left" w:pos="11908"/>
+                <w:tab w:val="left" w:pos="12824"/>
+                <w:tab w:val="left" w:pos="13740"/>
+                <w:tab w:val="left" w:pos="14656"/>
+              </w:tabs>
+              <w:spacing w:line="244" w:lineRule="atLeast"/>
+              <w:rPr>
+                <w:rFonts w:ascii="Courier New" w:hAnsi="Courier New" w:cs="Courier New"/>
+                <w:color w:val="333333"/>
+                <w:sz w:val="20"/>
+                <w:szCs w:val="20"/>
+              </w:rPr>
+            </w:pPr>
+            <w:r>
+              <w:rPr>
+                <w:rFonts w:ascii="Courier New" w:hAnsi="Courier New" w:cs="Courier New"/>
+                <w:b/>
+                <w:bCs/>
+                <w:color w:val="008800"/>
+                <w:sz w:val="20"/>
+                <w:szCs w:val="20"/>
+              </w:rPr>
+              <w:t xml:space="preserve">        </w:t>
+            </w:r>
+            <w:r>
+              <w:rPr>
+                <w:rFonts w:ascii="Courier New" w:hAnsi="Courier New" w:cs="Courier New"/>
+                <w:color w:val="333333"/>
+                <w:sz w:val="20"/>
+                <w:szCs w:val="20"/>
+              </w:rPr>
+              <w:t xml:space="preserve">awk -F= </w:t>
+            </w:r>
+            <w:r>
+              <w:rPr>
+                <w:rFonts w:ascii="Courier New" w:hAnsi="Courier New" w:cs="Courier New"/>
+                <w:color w:val="333333"/>
+                <w:sz w:val="20"/>
+                <w:szCs w:val="20"/>
+                <w:shd w:val="clear" w:color="auto" w:fill="FFF0F0"/>
+              </w:rPr>
+              <w:t>'/HOSTNAME/ {print $2}'</w:t>
+            </w:r>
+            <w:r>
+              <w:rPr>
+                <w:rFonts w:ascii="Courier New" w:hAnsi="Courier New" w:cs="Courier New"/>
+                <w:color w:val="333333"/>
+                <w:sz w:val="20"/>
+                <w:szCs w:val="20"/>
+              </w:rPr>
+              <w:t xml:space="preserve"> </w:t>
+            </w:r>
+            <w:r>
+              <w:rPr>
+                <w:rFonts w:ascii="Courier New" w:hAnsi="Courier New" w:cs="Courier New"/>
+                <w:color w:val="333333"/>
+                <w:sz w:val="20"/>
+                <w:szCs w:val="20"/>
+                <w:shd w:val="clear" w:color="auto" w:fill="FFF0F0"/>
+              </w:rPr>
+              <w:t>"$INFOFILE"</w:t>
+            </w:r>
+            <w:r>
+              <w:rPr>
+                <w:rFonts w:ascii="Courier New" w:hAnsi="Courier New" w:cs="Courier New"/>
+                <w:color w:val="333333"/>
+                <w:sz w:val="20"/>
+                <w:szCs w:val="20"/>
+              </w:rPr>
+              <w:t xml:space="preserve"> </w:t>
+            </w:r>
+            <w:r>
+              <w:rPr>
+                <w:rFonts w:ascii="Courier New" w:hAnsi="Courier New" w:cs="Courier New"/>
+                <w:color w:val="888888"/>
+                <w:sz w:val="20"/>
+                <w:szCs w:val="20"/>
+              </w:rPr>
+              <w:t>#formatted print</w:t>
+            </w:r>
+          </w:p>
+          <w:p>
+            <w:pPr>
+              <w:tabs>
+                <w:tab w:val="left" w:pos="916"/>
+                <w:tab w:val="left" w:pos="1832"/>
+                <w:tab w:val="left" w:pos="2748"/>
+                <w:tab w:val="left" w:pos="3664"/>
+                <w:tab w:val="left" w:pos="4580"/>
+                <w:tab w:val="left" w:pos="5496"/>
+                <w:tab w:val="left" w:pos="6412"/>
+                <w:tab w:val="left" w:pos="7328"/>
+                <w:tab w:val="left" w:pos="8244"/>
+                <w:tab w:val="left" w:pos="9160"/>
+                <w:tab w:val="left" w:pos="10076"/>
+                <w:tab w:val="left" w:pos="10992"/>
+                <w:tab w:val="left" w:pos="11908"/>
+                <w:tab w:val="left" w:pos="12824"/>
+                <w:tab w:val="left" w:pos="13740"/>
+                <w:tab w:val="left" w:pos="14656"/>
+              </w:tabs>
+              <w:spacing w:line="244" w:lineRule="atLeast"/>
+              <w:rPr>
+                <w:rFonts w:ascii="Courier New" w:hAnsi="Courier New" w:cs="Courier New"/>
+                <w:color w:val="333333"/>
+                <w:sz w:val="20"/>
+                <w:szCs w:val="20"/>
+              </w:rPr>
+            </w:pPr>
+            <w:r>
+              <w:rPr>
+                <w:rFonts w:ascii="Courier New" w:hAnsi="Courier New" w:cs="Courier New"/>
+                <w:color w:val="333333"/>
+                <w:sz w:val="20"/>
+                <w:szCs w:val="20"/>
+              </w:rPr>
+              <w:t xml:space="preserve">    </w:t>
+            </w:r>
+            <w:r>
+              <w:rPr>
+                <w:rFonts w:ascii="Courier New" w:hAnsi="Courier New" w:cs="Courier New"/>
+                <w:b/>
+                <w:bCs/>
+                <w:color w:val="008800"/>
+                <w:sz w:val="20"/>
+                <w:szCs w:val="20"/>
+              </w:rPr>
+              <w:t>else</w:t>
+            </w:r>
+          </w:p>
+          <w:p>
+            <w:pPr>
+              <w:tabs>
+                <w:tab w:val="left" w:pos="916"/>
+                <w:tab w:val="left" w:pos="1832"/>
+                <w:tab w:val="left" w:pos="2748"/>
+                <w:tab w:val="left" w:pos="3664"/>
+                <w:tab w:val="left" w:pos="4580"/>
+                <w:tab w:val="left" w:pos="5496"/>
+                <w:tab w:val="left" w:pos="6412"/>
+                <w:tab w:val="left" w:pos="7328"/>
+                <w:tab w:val="left" w:pos="8244"/>
+                <w:tab w:val="left" w:pos="9160"/>
+                <w:tab w:val="left" w:pos="10076"/>
+                <w:tab w:val="left" w:pos="10992"/>
+                <w:tab w:val="left" w:pos="11908"/>
+                <w:tab w:val="left" w:pos="12824"/>
+                <w:tab w:val="left" w:pos="13740"/>
+                <w:tab w:val="left" w:pos="14656"/>
+              </w:tabs>
+              <w:spacing w:line="244" w:lineRule="atLeast"/>
+              <w:rPr>
+                <w:rFonts w:ascii="Courier New" w:hAnsi="Courier New" w:cs="Courier New"/>
+                <w:color w:val="333333"/>
+                <w:sz w:val="20"/>
+                <w:szCs w:val="20"/>
+              </w:rPr>
+            </w:pPr>
+            <w:r>
+              <w:rPr>
+                <w:rFonts w:ascii="Courier New" w:hAnsi="Courier New" w:cs="Courier New"/>
+                <w:b/>
+                <w:bCs/>
+                <w:color w:val="008800"/>
+                <w:sz w:val="20"/>
+                <w:szCs w:val="20"/>
+              </w:rPr>
+              <w:t xml:space="preserve">        </w:t>
+            </w:r>
+            <w:r>
+              <w:rPr>
+                <w:rFonts w:ascii="Courier New" w:hAnsi="Courier New" w:cs="Courier New"/>
+                <w:color w:val="333333"/>
+                <w:sz w:val="20"/>
+                <w:szCs w:val="20"/>
+              </w:rPr>
+              <w:t xml:space="preserve">file </w:t>
+            </w:r>
+            <w:r>
+              <w:rPr>
+                <w:rFonts w:ascii="Courier New" w:hAnsi="Courier New" w:cs="Courier New"/>
+                <w:color w:val="333333"/>
+                <w:sz w:val="20"/>
+                <w:szCs w:val="20"/>
+                <w:shd w:val="clear" w:color="auto" w:fill="FFF0F0"/>
+              </w:rPr>
+              <w:t>"$INFOFILE"</w:t>
+            </w:r>
+          </w:p>
+          <w:p>
+            <w:pPr>
+              <w:tabs>
+                <w:tab w:val="left" w:pos="916"/>
+                <w:tab w:val="left" w:pos="1832"/>
+                <w:tab w:val="left" w:pos="2748"/>
+                <w:tab w:val="left" w:pos="3664"/>
+                <w:tab w:val="left" w:pos="4580"/>
+                <w:tab w:val="left" w:pos="5496"/>
+                <w:tab w:val="left" w:pos="6412"/>
+                <w:tab w:val="left" w:pos="7328"/>
+                <w:tab w:val="left" w:pos="8244"/>
+                <w:tab w:val="left" w:pos="9160"/>
+                <w:tab w:val="left" w:pos="10076"/>
+                <w:tab w:val="left" w:pos="10992"/>
+                <w:tab w:val="left" w:pos="11908"/>
+                <w:tab w:val="left" w:pos="12824"/>
+                <w:tab w:val="left" w:pos="13740"/>
+                <w:tab w:val="left" w:pos="14656"/>
+              </w:tabs>
+              <w:spacing w:line="244" w:lineRule="atLeast"/>
+              <w:rPr>
+                <w:rFonts w:ascii="Courier New" w:hAnsi="Courier New" w:cs="Courier New"/>
+                <w:color w:val="333333"/>
+                <w:sz w:val="20"/>
+                <w:szCs w:val="20"/>
+              </w:rPr>
+            </w:pPr>
+            <w:r>
+              <w:rPr>
+                <w:rFonts w:ascii="Courier New" w:hAnsi="Courier New" w:cs="Courier New"/>
+                <w:color w:val="333333"/>
+                <w:sz w:val="20"/>
+                <w:szCs w:val="20"/>
+              </w:rPr>
+              <w:t xml:space="preserve">        </w:t>
+            </w:r>
+            <w:r>
+              <w:rPr>
+                <w:rFonts w:ascii="Courier New" w:hAnsi="Courier New" w:cs="Courier New"/>
+                <w:color w:val="007020"/>
+                <w:sz w:val="20"/>
+                <w:szCs w:val="20"/>
+              </w:rPr>
+              <w:t>echo</w:t>
+            </w:r>
+            <w:r>
+              <w:rPr>
+                <w:rFonts w:ascii="Courier New" w:hAnsi="Courier New" w:cs="Courier New"/>
+                <w:color w:val="333333"/>
+                <w:sz w:val="20"/>
+                <w:szCs w:val="20"/>
+              </w:rPr>
+              <w:t xml:space="preserve"> -e </w:t>
+            </w:r>
+            <w:r>
+              <w:rPr>
+                <w:rFonts w:ascii="Courier New" w:hAnsi="Courier New" w:cs="Courier New"/>
+                <w:color w:val="333333"/>
+                <w:sz w:val="20"/>
+                <w:szCs w:val="20"/>
+                <w:shd w:val="clear" w:color="auto" w:fill="FFF0F0"/>
+              </w:rPr>
+              <w:t>"\nCreate infofile with -s -n"</w:t>
+            </w:r>
+          </w:p>
+          <w:p>
+            <w:pPr>
+              <w:tabs>
+                <w:tab w:val="left" w:pos="916"/>
+                <w:tab w:val="left" w:pos="1832"/>
+                <w:tab w:val="left" w:pos="2748"/>
+                <w:tab w:val="left" w:pos="3664"/>
+                <w:tab w:val="left" w:pos="4580"/>
+                <w:tab w:val="left" w:pos="5496"/>
+                <w:tab w:val="left" w:pos="6412"/>
+                <w:tab w:val="left" w:pos="7328"/>
+                <w:tab w:val="left" w:pos="8244"/>
+                <w:tab w:val="left" w:pos="9160"/>
+                <w:tab w:val="left" w:pos="10076"/>
+                <w:tab w:val="left" w:pos="10992"/>
+                <w:tab w:val="left" w:pos="11908"/>
+                <w:tab w:val="left" w:pos="12824"/>
+                <w:tab w:val="left" w:pos="13740"/>
+                <w:tab w:val="left" w:pos="14656"/>
+              </w:tabs>
+              <w:spacing w:line="244" w:lineRule="atLeast"/>
+              <w:rPr>
+                <w:rFonts w:ascii="Courier New" w:hAnsi="Courier New" w:cs="Courier New"/>
+                <w:color w:val="333333"/>
+                <w:sz w:val="20"/>
+                <w:szCs w:val="20"/>
+              </w:rPr>
+            </w:pPr>
+            <w:r>
+              <w:rPr>
+                <w:rFonts w:ascii="Courier New" w:hAnsi="Courier New" w:cs="Courier New"/>
+                <w:color w:val="333333"/>
+                <w:sz w:val="20"/>
+                <w:szCs w:val="20"/>
+              </w:rPr>
+              <w:t xml:space="preserve">    </w:t>
+            </w:r>
+            <w:r>
+              <w:rPr>
+                <w:rFonts w:ascii="Courier New" w:hAnsi="Courier New" w:cs="Courier New"/>
+                <w:b/>
+                <w:bCs/>
+                <w:color w:val="008800"/>
+                <w:sz w:val="20"/>
+                <w:szCs w:val="20"/>
+              </w:rPr>
+              <w:t>fi</w:t>
+            </w:r>
+          </w:p>
+          <w:p>
+            <w:pPr>
+              <w:tabs>
+                <w:tab w:val="left" w:pos="916"/>
+                <w:tab w:val="left" w:pos="1832"/>
+                <w:tab w:val="left" w:pos="2748"/>
+                <w:tab w:val="left" w:pos="3664"/>
+                <w:tab w:val="left" w:pos="4580"/>
+                <w:tab w:val="left" w:pos="5496"/>
+                <w:tab w:val="left" w:pos="6412"/>
+                <w:tab w:val="left" w:pos="7328"/>
+                <w:tab w:val="left" w:pos="8244"/>
+                <w:tab w:val="left" w:pos="9160"/>
+                <w:tab w:val="left" w:pos="10076"/>
+                <w:tab w:val="left" w:pos="10992"/>
+                <w:tab w:val="left" w:pos="11908"/>
+                <w:tab w:val="left" w:pos="12824"/>
+                <w:tab w:val="left" w:pos="13740"/>
+                <w:tab w:val="left" w:pos="14656"/>
+              </w:tabs>
+              <w:spacing w:line="244" w:lineRule="atLeast"/>
+              <w:rPr>
+                <w:rFonts w:ascii="Courier New" w:hAnsi="Courier New" w:cs="Courier New"/>
+                <w:color w:val="333333"/>
+                <w:sz w:val="20"/>
+                <w:szCs w:val="20"/>
+              </w:rPr>
+            </w:pPr>
+            <w:r>
+              <w:rPr>
+                <w:rFonts w:ascii="Courier New" w:hAnsi="Courier New" w:cs="Courier New"/>
+                <w:b/>
+                <w:bCs/>
+                <w:color w:val="008800"/>
+                <w:sz w:val="20"/>
+                <w:szCs w:val="20"/>
+              </w:rPr>
+              <w:t>fi</w:t>
+            </w:r>
+          </w:p>
+        </w:tc>
+      </w:tr>
+    </w:tbl>
+    <w:p>
+      <w:pPr>
+        <w:autoSpaceDE w:val="0"/>
+        <w:autoSpaceDN w:val="0"/>
+        <w:adjustRightInd w:val="0"/>
+        <w:rPr>
+          <w:rFonts w:eastAsiaTheme="majorEastAsia"/>
+          <w:bCs/>
+          <w:noProof/>
+          <w:lang w:val="ru-RU"/>
+        </w:rPr>
+      </w:pPr>
     </w:p>
     <w:p>
       <w:pPr>
@@ -9418,7 +13499,7 @@
                     <pic:cNvPicPr/>
                   </pic:nvPicPr>
                   <pic:blipFill>
-                    <a:blip r:embed="rId17">
+                    <a:blip r:embed="rId18">
                       <a:extLst>
                         <a:ext uri="{28A0092B-C50C-407E-A947-70E740481C1C}">
                           <a14:useLocalDpi xmlns:a14="http://schemas.microsoft.com/office/drawing/2010/main" val="0"/>
@@ -9659,7 +13740,7 @@
                     <pic:cNvPicPr/>
                   </pic:nvPicPr>
                   <pic:blipFill>
-                    <a:blip r:embed="rId18">
+                    <a:blip r:embed="rId19">
                       <a:extLst>
                         <a:ext uri="{28A0092B-C50C-407E-A947-70E740481C1C}">
                           <a14:useLocalDpi xmlns:a14="http://schemas.microsoft.com/office/drawing/2010/main" val="0"/>
@@ -9686,20 +13767,8 @@
         </w:drawing>
       </w:r>
     </w:p>
-    <w:p>
-      <w:pPr>
-        <w:autoSpaceDE w:val="0"/>
-        <w:autoSpaceDN w:val="0"/>
-        <w:adjustRightInd w:val="0"/>
-        <w:rPr>
-          <w:rFonts w:eastAsiaTheme="majorEastAsia"/>
-          <w:bCs/>
-          <w:lang w:val="en-US"/>
-        </w:rPr>
-      </w:pPr>
-    </w:p>
     <w:sectPr>
-      <w:footerReference w:type="default" r:id="rId19"/>
+      <w:footerReference w:type="default" r:id="rId20"/>
       <w:pgSz w:w="11906" w:h="16838"/>
       <w:pgMar w:top="1134" w:right="851" w:bottom="1134" w:left="1701" w:header="709" w:footer="709" w:gutter="0"/>
       <w:cols w:space="708"/>
@@ -12282,7 +16351,7 @@
   <w:style w:type="paragraph" w:default="1" w:styleId="Normal">
     <w:name w:val="Normal"/>
     <w:qFormat/>
-    <w:rsid w:val="00642B99"/>
+    <w:rsid w:val="00D07777"/>
     <w:pPr>
       <w:spacing w:after="0" w:line="240" w:lineRule="auto"/>
     </w:pPr>
@@ -12290,7 +16359,7 @@
       <w:rFonts w:ascii="Times New Roman" w:eastAsia="Times New Roman" w:hAnsi="Times New Roman" w:cs="Times New Roman"/>
       <w:sz w:val="24"/>
       <w:szCs w:val="24"/>
-      <w:lang w:val="en-RU" w:eastAsia="en-GB"/>
+      <w:lang w:val="en-RU" w:eastAsia="ja-JP"/>
     </w:rPr>
   </w:style>
   <w:style w:type="paragraph" w:styleId="Heading1">
@@ -12360,6 +16429,7 @@
       <w:i/>
       <w:iCs/>
       <w:color w:val="365F91" w:themeColor="accent1" w:themeShade="BF"/>
+      <w:lang w:eastAsia="en-GB"/>
     </w:rPr>
   </w:style>
   <w:style w:type="character" w:default="1" w:styleId="DefaultParagraphFont">
@@ -12760,6 +16830,9 @@
     <w:pPr>
       <w:spacing w:before="100" w:beforeAutospacing="1" w:after="100" w:afterAutospacing="1"/>
     </w:pPr>
+    <w:rPr>
+      <w:lang w:eastAsia="en-GB"/>
+    </w:rPr>
   </w:style>
   <w:style w:type="character" w:styleId="HTMLCode">
     <w:name w:val="HTML Code"/>
@@ -12861,6 +16934,9 @@
     <w:pPr>
       <w:spacing w:before="100" w:beforeAutospacing="1" w:after="100" w:afterAutospacing="1"/>
     </w:pPr>
+    <w:rPr>
+      <w:lang w:eastAsia="en-GB"/>
+    </w:rPr>
   </w:style>
   <w:style w:type="character" w:styleId="HTMLKeyboard">
     <w:name w:val="HTML Keyboard"/>

</xml_diff>